<commit_message>
Almost done with the problem set! :D
</commit_message>
<xml_diff>
--- a/1 - Search/PS 1.docx
+++ b/1 - Search/PS 1.docx
@@ -1235,7 +1235,13 @@
         <w:t xml:space="preserve"> (such that every car blocking the red car from the exit would be moved so it’s no longer blocking the exit). </w:t>
       </w:r>
       <w:r>
-        <w:t>In addition, every move in rush hour is reversible, which is an important characteristic if one is to do search in the opposite direction of the goal state to the starting state.</w:t>
+        <w:t>In addition, every move in rush hour is reversible, which is an important characteristic if one is to do sea</w:t>
+      </w:r>
+      <w:r>
+        <w:t>rch in the opposite direction from</w:t>
+      </w:r>
+      <w:r>
+        <w:t xml:space="preserve"> the goal state to the starting state.</w:t>
       </w:r>
     </w:p>
     <w:p/>
@@ -1243,9 +1249,308 @@
       <w:pPr>
         <w:ind w:left="720" w:hanging="720"/>
       </w:pPr>
-      <w:r>
-        <w:t>2)</w:t>
-      </w:r>
+    </w:p>
+    <w:p>
+      <w:pPr>
+        <w:ind w:left="720" w:hanging="720"/>
+      </w:pPr>
+    </w:p>
+    <w:p>
+      <w:pPr>
+        <w:ind w:left="720" w:hanging="720"/>
+      </w:pPr>
+    </w:p>
+    <w:p>
+      <w:pPr>
+        <w:ind w:left="720" w:hanging="720"/>
+      </w:pPr>
+    </w:p>
+    <w:p>
+      <w:pPr>
+        <w:ind w:left="720" w:hanging="720"/>
+      </w:pPr>
+      <w:r>
+        <w:t>2</w:t>
+      </w:r>
+      <w:r>
+        <w:t>a</w:t>
+      </w:r>
+      <w:r>
+        <w:t>)</w:t>
+      </w:r>
+      <w:r>
+        <w:tab/>
+      </w:r>
+    </w:p>
+    <w:p>
+      <w:pPr>
+        <w:ind w:left="720" w:hanging="720"/>
+        <w:jc w:val="center"/>
+      </w:pPr>
+      <w:r>
+        <w:rPr>
+          <w:noProof/>
+        </w:rPr>
+        <w:drawing>
+          <wp:inline distT="0" distB="0" distL="0" distR="0" wp14:anchorId="2F0004A3" wp14:editId="5D6D4846">
+            <wp:extent cx="4158615" cy="2068195"/>
+            <wp:effectExtent l="0" t="0" r="6985" b="0"/>
+            <wp:docPr id="12" name="Picture 12" descr="../../../../../../../Desktop/Screen%20Shot%202017-09-26%20at%20"/>
+            <wp:cNvGraphicFramePr>
+              <a:graphicFrameLocks xmlns:a="http://schemas.openxmlformats.org/drawingml/2006/main" noChangeAspect="1"/>
+            </wp:cNvGraphicFramePr>
+            <a:graphic xmlns:a="http://schemas.openxmlformats.org/drawingml/2006/main">
+              <a:graphicData uri="http://schemas.openxmlformats.org/drawingml/2006/picture">
+                <pic:pic xmlns:pic="http://schemas.openxmlformats.org/drawingml/2006/picture">
+                  <pic:nvPicPr>
+                    <pic:cNvPr id="0" name="Picture 10" descr="../../../../../../../Desktop/Screen%20Shot%202017-09-26%20at%20"/>
+                    <pic:cNvPicPr>
+                      <a:picLocks noChangeAspect="1" noChangeArrowheads="1"/>
+                    </pic:cNvPicPr>
+                  </pic:nvPicPr>
+                  <pic:blipFill>
+                    <a:blip r:embed="rId14">
+                      <a:extLst>
+                        <a:ext uri="{28A0092B-C50C-407E-A947-70E740481C1C}">
+                          <a14:useLocalDpi xmlns:a14="http://schemas.microsoft.com/office/drawing/2010/main" val="0"/>
+                        </a:ext>
+                      </a:extLst>
+                    </a:blip>
+                    <a:srcRect/>
+                    <a:stretch>
+                      <a:fillRect/>
+                    </a:stretch>
+                  </pic:blipFill>
+                  <pic:spPr bwMode="auto">
+                    <a:xfrm>
+                      <a:off x="0" y="0"/>
+                      <a:ext cx="4158615" cy="2068195"/>
+                    </a:xfrm>
+                    <a:prstGeom prst="rect">
+                      <a:avLst/>
+                    </a:prstGeom>
+                    <a:noFill/>
+                    <a:ln>
+                      <a:noFill/>
+                    </a:ln>
+                  </pic:spPr>
+                </pic:pic>
+              </a:graphicData>
+            </a:graphic>
+          </wp:inline>
+        </w:drawing>
+      </w:r>
+    </w:p>
+    <w:p>
+      <w:pPr>
+        <w:ind w:left="720" w:hanging="720"/>
+      </w:pPr>
+    </w:p>
+    <w:p>
+      <w:pPr>
+        <w:ind w:left="720" w:hanging="720"/>
+      </w:pPr>
+      <w:r>
+        <w:t>2b</w:t>
+      </w:r>
+      <w:r>
+        <w:t>)</w:t>
+      </w:r>
+      <w:r>
+        <w:tab/>
+      </w:r>
+      <w:r>
+        <w:t>BFS: 1, 2, 3, 4, 5, 6, 7, 8, 9, 10, 11</w:t>
+      </w:r>
+    </w:p>
+    <w:p>
+      <w:pPr>
+        <w:ind w:left="720" w:hanging="720"/>
+      </w:pPr>
+      <w:r>
+        <w:tab/>
+        <w:t>Depth-Limited (with limit 3):</w:t>
+      </w:r>
+      <w:r>
+        <w:t xml:space="preserve"> </w:t>
+      </w:r>
+      <w:r>
+        <w:t>1, 2, 4, 8, 9, 5, 10, 11</w:t>
+      </w:r>
+    </w:p>
+    <w:p>
+      <w:pPr>
+        <w:ind w:left="720" w:hanging="720"/>
+      </w:pPr>
+      <w:r>
+        <w:tab/>
+        <w:t>Iterative Deepening:</w:t>
+      </w:r>
+    </w:p>
+    <w:p>
+      <w:pPr>
+        <w:ind w:left="720" w:hanging="720"/>
+      </w:pPr>
+      <w:r>
+        <w:tab/>
+      </w:r>
+      <w:r>
+        <w:tab/>
+        <w:t>Depth limit 1:</w:t>
+      </w:r>
+      <w:r>
+        <w:tab/>
+      </w:r>
+      <w:r>
+        <w:tab/>
+        <w:t>1</w:t>
+      </w:r>
+    </w:p>
+    <w:p>
+      <w:pPr>
+        <w:ind w:left="720" w:hanging="720"/>
+      </w:pPr>
+      <w:r>
+        <w:tab/>
+      </w:r>
+      <w:r>
+        <w:tab/>
+        <w:t xml:space="preserve">Depth limit 2: </w:t>
+      </w:r>
+      <w:r>
+        <w:tab/>
+      </w:r>
+      <w:r>
+        <w:tab/>
+        <w:t>1, 2, 3</w:t>
+      </w:r>
+    </w:p>
+    <w:p>
+      <w:pPr>
+        <w:ind w:left="720" w:hanging="720"/>
+      </w:pPr>
+      <w:r>
+        <w:tab/>
+      </w:r>
+      <w:r>
+        <w:tab/>
+        <w:t xml:space="preserve">Depth limit 3: </w:t>
+      </w:r>
+      <w:r>
+        <w:tab/>
+      </w:r>
+      <w:r>
+        <w:tab/>
+        <w:t>1, 2, 4, 5, 3, 6, 7</w:t>
+      </w:r>
+    </w:p>
+    <w:p>
+      <w:pPr>
+        <w:ind w:left="720" w:hanging="720"/>
+      </w:pPr>
+      <w:r>
+        <w:tab/>
+      </w:r>
+      <w:r>
+        <w:tab/>
+        <w:t xml:space="preserve">Depth limit 4: </w:t>
+      </w:r>
+      <w:r>
+        <w:tab/>
+      </w:r>
+      <w:r>
+        <w:tab/>
+        <w:t>1, 2, 4, 8, 9, 5, 10, 11</w:t>
+      </w:r>
+    </w:p>
+    <w:p>
+      <w:pPr>
+        <w:ind w:left="720" w:hanging="720"/>
+      </w:pPr>
+    </w:p>
+    <w:p>
+      <w:pPr>
+        <w:ind w:left="720" w:hanging="720"/>
+      </w:pPr>
+      <w:r>
+        <w:t>2c</w:t>
+      </w:r>
+      <w:r>
+        <w:t xml:space="preserve">) </w:t>
+      </w:r>
+      <w:r>
+        <w:tab/>
+      </w:r>
+      <w:r>
+        <w:t xml:space="preserve">Bidirectional search would work very well in this problem since every </w:t>
+      </w:r>
+      <w:r>
+        <w:t>move is reversible ( (n/2) or (n/2) – 1)</w:t>
+      </w:r>
+      <w:r>
+        <w:t>.</w:t>
+      </w:r>
+      <w:r>
+        <w:t xml:space="preserve"> </w:t>
+      </w:r>
+      <w:r>
+        <w:t xml:space="preserve">The branching factor would be 2 moving forward </w:t>
+      </w:r>
+      <w:r>
+        <w:t xml:space="preserve">(two children) </w:t>
+      </w:r>
+      <w:r>
+        <w:t>and 1 moving backward</w:t>
+      </w:r>
+      <w:r>
+        <w:t xml:space="preserve"> (one parent)</w:t>
+      </w:r>
+      <w:r>
+        <w:t>.</w:t>
+      </w:r>
+    </w:p>
+    <w:p>
+      <w:pPr>
+        <w:ind w:left="720" w:hanging="720"/>
+      </w:pPr>
+    </w:p>
+    <w:p>
+      <w:pPr>
+        <w:ind w:left="720" w:hanging="720"/>
+      </w:pPr>
+      <w:r>
+        <w:t>2d)</w:t>
+      </w:r>
+      <w:r>
+        <w:tab/>
+      </w:r>
+      <w:r>
+        <w:t>Yes, all you would need to do is start from the goal state and then make your way up the tree. Since each child only has one parent, it requires no search for you to work from the goal state up to the starting state.</w:t>
+      </w:r>
+    </w:p>
+    <w:p>
+      <w:pPr>
+        <w:ind w:left="720" w:hanging="720"/>
+      </w:pPr>
+    </w:p>
+    <w:p>
+      <w:pPr>
+        <w:ind w:left="720" w:hanging="720"/>
+      </w:pPr>
+      <w:r>
+        <w:t>2e)</w:t>
+      </w:r>
+      <w:r>
+        <w:tab/>
+      </w:r>
+      <w:r>
+        <w:t>Yes, I can find an algorithm that outputs the solution to this problem without any search. I realize that all odd numbers would be “Right” actions and all even numbers would be “Left” actions.</w:t>
+      </w:r>
+      <w:r>
+        <w:t xml:space="preserve"> By working off of my solution from problem 2d, I would simply check if a number is even or odd, append the corresponding operation onto the front of a list, and recurse upwards by doing the same with its parent. For example, if the goal state was 11, you would place a “Right” operations since it’s odd. Its parent is a 5, which is also odd, so the operation array is [Right, Right]. Its parent is 2, which is even, so the operation array would be [Left, Right, Right]. No search required.</w:t>
+      </w:r>
+      <w:bookmarkStart w:id="0" w:name="_GoBack"/>
+      <w:bookmarkEnd w:id="0"/>
     </w:p>
     <w:p>
       <w:pPr>
@@ -3706,8 +4011,6 @@
         </w:rPr>
         <w:t>(problemSpace.milkDFS())</w:t>
       </w:r>
-      <w:bookmarkStart w:id="0" w:name="_GoBack"/>
-      <w:bookmarkEnd w:id="0"/>
     </w:p>
     <w:p/>
     <w:p>

</xml_diff>

<commit_message>
Done! Just need to review it later tonight!
</commit_message>
<xml_diff>
--- a/1 - Search/PS 1.docx
+++ b/1 - Search/PS 1.docx
@@ -1547,7 +1547,91 @@
         <w:t>Yes, I can find an algorithm that outputs the solution to this problem without any search. I realize that all odd numbers would be “Right” actions and all even numbers would be “Left” actions.</w:t>
       </w:r>
       <w:r>
-        <w:t xml:space="preserve"> By working off of my solution from problem 2d, I would simply check if a number is even or odd, append the corresponding operation onto the front of a list, and recurse upwards by doing the same with its parent. For example, if the goal state was 11, you would place a “Right” operations since it’s odd. Its parent is a 5, which is also odd, so the operation array is [Right, Right]. Its parent is 2, which is even, so the operation array would be [Left, Right, Right]. No search required.</w:t>
+        <w:t xml:space="preserve"> By working off of my solution from problem 2d, I would simply check if a number is even or odd, append the corresponding operation onto the front of a list, and </w:t>
+      </w:r>
+      <w:proofErr w:type="spellStart"/>
+      <w:r>
+        <w:t>recurse</w:t>
+      </w:r>
+      <w:proofErr w:type="spellEnd"/>
+      <w:r>
+        <w:t xml:space="preserve"> upwards by doing the same with its parent. For example, if the goal state was 11, you would place a “Right” operations since it’s odd. Its parent is a 5, which is also odd, so the operation array is [Right, Right]. Its parent is 2, which is even, so the operation array would be [Left, Right, Right]. No search required.</w:t>
+      </w:r>
+    </w:p>
+    <w:p>
+      <w:pPr>
+        <w:ind w:left="720" w:hanging="720"/>
+      </w:pPr>
+    </w:p>
+    <w:p>
+      <w:pPr>
+        <w:ind w:left="720" w:hanging="720"/>
+      </w:pPr>
+      <w:r>
+        <w:t>3)</w:t>
+      </w:r>
+      <w:r>
+        <w:tab/>
+      </w:r>
+      <w:r>
+        <w:t xml:space="preserve">In response to the Searle paper, I find the </w:t>
+      </w:r>
+      <w:r>
+        <w:t>combination</w:t>
+      </w:r>
+      <w:r>
+        <w:t xml:space="preserve"> reply particularly</w:t>
+      </w:r>
+      <w:r>
+        <w:t xml:space="preserve"> provocative. </w:t>
+      </w:r>
+      <w:r>
+        <w:t xml:space="preserve">I think this links back to the classic zombie problem in philosophy which states, “how do you know any human other than yourself is conscious? What if they’re just </w:t>
+      </w:r>
+      <w:r>
+        <w:t>zombies programmed to act like</w:t>
+      </w:r>
+      <w:r>
+        <w:t xml:space="preserve"> normal human being</w:t>
+      </w:r>
+      <w:r>
+        <w:t>s</w:t>
+      </w:r>
+      <w:r>
+        <w:t xml:space="preserve"> without the conscious experience or sentience?”</w:t>
+      </w:r>
+      <w:r>
+        <w:t xml:space="preserve"> </w:t>
+      </w:r>
+      <w:r>
+        <w:t>The combination reply seems like a reiteration of this problem, but with a being made of different materials than humans.</w:t>
+      </w:r>
+      <w:r>
+        <w:t xml:space="preserve"> </w:t>
+      </w:r>
+      <w:r>
+        <w:t>The primary argument against the zombie problem is that we ourselves experience consciousness, therefore we have a strong reason to believe that others with minds and bodies similar to our own also experience said consciousness.</w:t>
+      </w:r>
+      <w:r>
+        <w:t xml:space="preserve"> In the case of an artificially intelligent robot, we can’t make this same connection.</w:t>
+      </w:r>
+      <w:r>
+        <w:t xml:space="preserve"> This extends to other animals as well. How do we know dogs or cats are conscious?</w:t>
+      </w:r>
+      <w:r>
+        <w:t xml:space="preserve"> I think the likely answer for now is that we simply can’t know.</w:t>
+      </w:r>
+      <w:r>
+        <w:t xml:space="preserve"> Searle is right in that complex processing doesn’t inherently entail understanding, but</w:t>
+      </w:r>
+      <w:r>
+        <w:t xml:space="preserve"> I don’t think it necessarily discredits </w:t>
+      </w:r>
+      <w:r>
+        <w:t>understanding and consciousness</w:t>
+      </w:r>
+      <w:r>
+        <w:t xml:space="preserve"> just because the being doing that complex processing isn’t human.</w:t>
       </w:r>
       <w:bookmarkStart w:id="0" w:name="_GoBack"/>
       <w:bookmarkEnd w:id="0"/>
@@ -1562,19 +1646,6 @@
         <w:ind w:left="720" w:hanging="720"/>
       </w:pPr>
       <w:r>
-        <w:t>3)</w:t>
-      </w:r>
-    </w:p>
-    <w:p>
-      <w:pPr>
-        <w:ind w:left="720" w:hanging="720"/>
-      </w:pPr>
-    </w:p>
-    <w:p>
-      <w:pPr>
-        <w:ind w:left="720" w:hanging="720"/>
-      </w:pPr>
-      <w:r>
         <w:t>4</w:t>
       </w:r>
       <w:r>
@@ -1632,8 +1703,10 @@
         <w:tab/>
       </w:r>
       <w:r>
-        <w:tab/>
         <w:t>My Code</w:t>
+      </w:r>
+      <w:r>
+        <w:t xml:space="preserve"> (Python 3)</w:t>
       </w:r>
     </w:p>
     <w:p>
@@ -1696,6 +1769,7 @@
         </w:rPr>
         <w:t xml:space="preserve">class </w:t>
       </w:r>
+      <w:proofErr w:type="spellStart"/>
       <w:r>
         <w:rPr>
           <w:rFonts w:ascii="Menlo" w:hAnsi="Menlo" w:cs="Menlo"/>
@@ -1705,6 +1779,7 @@
         </w:rPr>
         <w:t>ProblemSpace</w:t>
       </w:r>
+      <w:proofErr w:type="spellEnd"/>
       <w:r>
         <w:rPr>
           <w:rFonts w:ascii="Menlo" w:hAnsi="Menlo" w:cs="Menlo"/>
@@ -1724,6 +1799,7 @@
         <w:br/>
         <w:t xml:space="preserve">    </w:t>
       </w:r>
+      <w:proofErr w:type="spellStart"/>
       <w:r>
         <w:rPr>
           <w:rFonts w:ascii="Menlo" w:hAnsi="Menlo" w:cs="Menlo"/>
@@ -1731,7 +1807,17 @@
           <w:sz w:val="18"/>
           <w:szCs w:val="18"/>
         </w:rPr>
-        <w:t xml:space="preserve">def </w:t>
+        <w:t>def</w:t>
+      </w:r>
+      <w:proofErr w:type="spellEnd"/>
+      <w:r>
+        <w:rPr>
+          <w:rFonts w:ascii="Menlo" w:hAnsi="Menlo" w:cs="Menlo"/>
+          <w:color w:val="859900"/>
+          <w:sz w:val="18"/>
+          <w:szCs w:val="18"/>
+        </w:rPr>
+        <w:t xml:space="preserve"> </w:t>
       </w:r>
       <w:r>
         <w:rPr>
@@ -1740,7 +1826,27 @@
           <w:sz w:val="18"/>
           <w:szCs w:val="18"/>
         </w:rPr>
-        <w:t>__init__</w:t>
+        <w:t>__</w:t>
+      </w:r>
+      <w:proofErr w:type="spellStart"/>
+      <w:r>
+        <w:rPr>
+          <w:rFonts w:ascii="Menlo" w:hAnsi="Menlo" w:cs="Menlo"/>
+          <w:color w:val="268BD2"/>
+          <w:sz w:val="18"/>
+          <w:szCs w:val="18"/>
+        </w:rPr>
+        <w:t>init</w:t>
+      </w:r>
+      <w:proofErr w:type="spellEnd"/>
+      <w:r>
+        <w:rPr>
+          <w:rFonts w:ascii="Menlo" w:hAnsi="Menlo" w:cs="Menlo"/>
+          <w:color w:val="268BD2"/>
+          <w:sz w:val="18"/>
+          <w:szCs w:val="18"/>
+        </w:rPr>
+        <w:t>__</w:t>
       </w:r>
       <w:r>
         <w:rPr>
@@ -1767,7 +1873,27 @@
           <w:sz w:val="18"/>
           <w:szCs w:val="18"/>
         </w:rPr>
-        <w:t>, _startingState, _capacity):</w:t>
+        <w:t>, _</w:t>
+      </w:r>
+      <w:proofErr w:type="spellStart"/>
+      <w:r>
+        <w:rPr>
+          <w:rFonts w:ascii="Menlo" w:hAnsi="Menlo" w:cs="Menlo"/>
+          <w:color w:val="839496"/>
+          <w:sz w:val="18"/>
+          <w:szCs w:val="18"/>
+        </w:rPr>
+        <w:t>startingState</w:t>
+      </w:r>
+      <w:proofErr w:type="spellEnd"/>
+      <w:r>
+        <w:rPr>
+          <w:rFonts w:ascii="Menlo" w:hAnsi="Menlo" w:cs="Menlo"/>
+          <w:color w:val="839496"/>
+          <w:sz w:val="18"/>
+          <w:szCs w:val="18"/>
+        </w:rPr>
+        <w:t>, _capacity):</w:t>
       </w:r>
       <w:r>
         <w:rPr>
@@ -1779,6 +1905,7 @@
         <w:br/>
         <w:t xml:space="preserve">        </w:t>
       </w:r>
+      <w:proofErr w:type="spellStart"/>
       <w:r>
         <w:rPr>
           <w:rFonts w:ascii="Menlo" w:hAnsi="Menlo" w:cs="Menlo"/>
@@ -1795,8 +1922,29 @@
           <w:sz w:val="18"/>
           <w:szCs w:val="18"/>
         </w:rPr>
-        <w:t>.start = _startingState</w:t>
-      </w:r>
+        <w:t>.start</w:t>
+      </w:r>
+      <w:proofErr w:type="spellEnd"/>
+      <w:r>
+        <w:rPr>
+          <w:rFonts w:ascii="Menlo" w:hAnsi="Menlo" w:cs="Menlo"/>
+          <w:color w:val="839496"/>
+          <w:sz w:val="18"/>
+          <w:szCs w:val="18"/>
+        </w:rPr>
+        <w:t xml:space="preserve"> = _</w:t>
+      </w:r>
+      <w:proofErr w:type="spellStart"/>
+      <w:r>
+        <w:rPr>
+          <w:rFonts w:ascii="Menlo" w:hAnsi="Menlo" w:cs="Menlo"/>
+          <w:color w:val="839496"/>
+          <w:sz w:val="18"/>
+          <w:szCs w:val="18"/>
+        </w:rPr>
+        <w:t>startingState</w:t>
+      </w:r>
+      <w:proofErr w:type="spellEnd"/>
       <w:r>
         <w:rPr>
           <w:rFonts w:ascii="Menlo" w:hAnsi="Menlo" w:cs="Menlo"/>
@@ -1807,6 +1955,7 @@
         <w:br/>
         <w:t xml:space="preserve">        </w:t>
       </w:r>
+      <w:proofErr w:type="spellStart"/>
       <w:r>
         <w:rPr>
           <w:rFonts w:ascii="Menlo" w:hAnsi="Menlo" w:cs="Menlo"/>
@@ -1823,7 +1972,17 @@
           <w:sz w:val="18"/>
           <w:szCs w:val="18"/>
         </w:rPr>
-        <w:t>.capacity = _capacity</w:t>
+        <w:t>.capacity</w:t>
+      </w:r>
+      <w:proofErr w:type="spellEnd"/>
+      <w:r>
+        <w:rPr>
+          <w:rFonts w:ascii="Menlo" w:hAnsi="Menlo" w:cs="Menlo"/>
+          <w:color w:val="839496"/>
+          <w:sz w:val="18"/>
+          <w:szCs w:val="18"/>
+        </w:rPr>
+        <w:t xml:space="preserve"> = _capacity</w:t>
       </w:r>
       <w:r>
         <w:rPr>
@@ -1879,6 +2038,7 @@
         <w:br/>
         <w:t xml:space="preserve">    </w:t>
       </w:r>
+      <w:proofErr w:type="spellStart"/>
       <w:r>
         <w:rPr>
           <w:rFonts w:ascii="Menlo" w:hAnsi="Menlo" w:cs="Menlo"/>
@@ -1886,8 +2046,19 @@
           <w:sz w:val="18"/>
           <w:szCs w:val="18"/>
         </w:rPr>
-        <w:t xml:space="preserve">def </w:t>
-      </w:r>
+        <w:t>def</w:t>
+      </w:r>
+      <w:proofErr w:type="spellEnd"/>
+      <w:r>
+        <w:rPr>
+          <w:rFonts w:ascii="Menlo" w:hAnsi="Menlo" w:cs="Menlo"/>
+          <w:color w:val="859900"/>
+          <w:sz w:val="18"/>
+          <w:szCs w:val="18"/>
+        </w:rPr>
+        <w:t xml:space="preserve"> </w:t>
+      </w:r>
+      <w:proofErr w:type="spellStart"/>
       <w:r>
         <w:rPr>
           <w:rFonts w:ascii="Menlo" w:hAnsi="Menlo" w:cs="Menlo"/>
@@ -1897,6 +2068,7 @@
         </w:rPr>
         <w:t>milkDFS</w:t>
       </w:r>
+      <w:proofErr w:type="spellEnd"/>
       <w:r>
         <w:rPr>
           <w:rFonts w:ascii="Menlo" w:hAnsi="Menlo" w:cs="Menlo"/>
@@ -1906,6 +2078,7 @@
         </w:rPr>
         <w:t>(</w:t>
       </w:r>
+      <w:proofErr w:type="spellStart"/>
       <w:r>
         <w:rPr>
           <w:rFonts w:ascii="Menlo" w:hAnsi="Menlo" w:cs="Menlo"/>
@@ -1932,8 +2105,19 @@
           <w:szCs w:val="18"/>
         </w:rPr>
         <w:br/>
-        <w:t xml:space="preserve">        stack = [(</w:t>
-      </w:r>
+        <w:t xml:space="preserve">        stack</w:t>
+      </w:r>
+      <w:proofErr w:type="spellEnd"/>
+      <w:r>
+        <w:rPr>
+          <w:rFonts w:ascii="Menlo" w:hAnsi="Menlo" w:cs="Menlo"/>
+          <w:color w:val="839496"/>
+          <w:sz w:val="18"/>
+          <w:szCs w:val="18"/>
+        </w:rPr>
+        <w:t xml:space="preserve"> = [(</w:t>
+      </w:r>
+      <w:proofErr w:type="spellStart"/>
       <w:r>
         <w:rPr>
           <w:rFonts w:ascii="Menlo" w:hAnsi="Menlo" w:cs="Menlo"/>
@@ -1950,8 +2134,19 @@
           <w:sz w:val="18"/>
           <w:szCs w:val="18"/>
         </w:rPr>
-        <w:t>.start, [</w:t>
-      </w:r>
+        <w:t>.start</w:t>
+      </w:r>
+      <w:proofErr w:type="spellEnd"/>
+      <w:r>
+        <w:rPr>
+          <w:rFonts w:ascii="Menlo" w:hAnsi="Menlo" w:cs="Menlo"/>
+          <w:color w:val="839496"/>
+          <w:sz w:val="18"/>
+          <w:szCs w:val="18"/>
+        </w:rPr>
+        <w:t>, [</w:t>
+      </w:r>
+      <w:proofErr w:type="spellStart"/>
       <w:r>
         <w:rPr>
           <w:rFonts w:ascii="Menlo" w:hAnsi="Menlo" w:cs="Menlo"/>
@@ -1968,7 +2163,17 @@
           <w:sz w:val="18"/>
           <w:szCs w:val="18"/>
         </w:rPr>
-        <w:t xml:space="preserve">.start])]  </w:t>
+        <w:t>.start</w:t>
+      </w:r>
+      <w:proofErr w:type="spellEnd"/>
+      <w:r>
+        <w:rPr>
+          <w:rFonts w:ascii="Menlo" w:hAnsi="Menlo" w:cs="Menlo"/>
+          <w:color w:val="839496"/>
+          <w:sz w:val="18"/>
+          <w:szCs w:val="18"/>
+        </w:rPr>
+        <w:t xml:space="preserve">])]  </w:t>
       </w:r>
       <w:r>
         <w:rPr>
@@ -2047,7 +2252,27 @@
           <w:szCs w:val="18"/>
         </w:rPr>
         <w:br/>
-        <w:t xml:space="preserve">            (state, path) = stack.pop()</w:t>
+        <w:t xml:space="preserve">            (state, path) = </w:t>
+      </w:r>
+      <w:proofErr w:type="spellStart"/>
+      <w:r>
+        <w:rPr>
+          <w:rFonts w:ascii="Menlo" w:hAnsi="Menlo" w:cs="Menlo"/>
+          <w:color w:val="839496"/>
+          <w:sz w:val="18"/>
+          <w:szCs w:val="18"/>
+        </w:rPr>
+        <w:t>stack.pop</w:t>
+      </w:r>
+      <w:proofErr w:type="spellEnd"/>
+      <w:r>
+        <w:rPr>
+          <w:rFonts w:ascii="Menlo" w:hAnsi="Menlo" w:cs="Menlo"/>
+          <w:color w:val="839496"/>
+          <w:sz w:val="18"/>
+          <w:szCs w:val="18"/>
+        </w:rPr>
+        <w:t>()</w:t>
       </w:r>
       <w:r>
         <w:rPr>
@@ -2057,7 +2282,27 @@
           <w:szCs w:val="18"/>
         </w:rPr>
         <w:br/>
-        <w:t xml:space="preserve">            visited.append(state)</w:t>
+        <w:t xml:space="preserve">            </w:t>
+      </w:r>
+      <w:proofErr w:type="spellStart"/>
+      <w:r>
+        <w:rPr>
+          <w:rFonts w:ascii="Menlo" w:hAnsi="Menlo" w:cs="Menlo"/>
+          <w:color w:val="839496"/>
+          <w:sz w:val="18"/>
+          <w:szCs w:val="18"/>
+        </w:rPr>
+        <w:t>visited.append</w:t>
+      </w:r>
+      <w:proofErr w:type="spellEnd"/>
+      <w:r>
+        <w:rPr>
+          <w:rFonts w:ascii="Menlo" w:hAnsi="Menlo" w:cs="Menlo"/>
+          <w:color w:val="839496"/>
+          <w:sz w:val="18"/>
+          <w:szCs w:val="18"/>
+        </w:rPr>
+        <w:t>(state)</w:t>
       </w:r>
       <w:r>
         <w:rPr>
@@ -2069,6 +2314,7 @@
         <w:br/>
         <w:t xml:space="preserve">            children = </w:t>
       </w:r>
+      <w:proofErr w:type="spellStart"/>
       <w:r>
         <w:rPr>
           <w:rFonts w:ascii="Menlo" w:hAnsi="Menlo" w:cs="Menlo"/>
@@ -2085,7 +2331,17 @@
           <w:sz w:val="18"/>
           <w:szCs w:val="18"/>
         </w:rPr>
-        <w:t>.getChildren(state)</w:t>
+        <w:t>.getChildren</w:t>
+      </w:r>
+      <w:proofErr w:type="spellEnd"/>
+      <w:r>
+        <w:rPr>
+          <w:rFonts w:ascii="Menlo" w:hAnsi="Menlo" w:cs="Menlo"/>
+          <w:color w:val="839496"/>
+          <w:sz w:val="18"/>
+          <w:szCs w:val="18"/>
+        </w:rPr>
+        <w:t>(state)</w:t>
       </w:r>
       <w:r>
         <w:rPr>
@@ -2185,7 +2441,27 @@
           <w:sz w:val="18"/>
           <w:szCs w:val="18"/>
         </w:rPr>
-        <w:t>child2 = child.copy()</w:t>
+        <w:t xml:space="preserve">child2 = </w:t>
+      </w:r>
+      <w:proofErr w:type="spellStart"/>
+      <w:r>
+        <w:rPr>
+          <w:rFonts w:ascii="Menlo" w:hAnsi="Menlo" w:cs="Menlo"/>
+          <w:color w:val="839496"/>
+          <w:sz w:val="18"/>
+          <w:szCs w:val="18"/>
+        </w:rPr>
+        <w:t>child.copy</w:t>
+      </w:r>
+      <w:proofErr w:type="spellEnd"/>
+      <w:r>
+        <w:rPr>
+          <w:rFonts w:ascii="Menlo" w:hAnsi="Menlo" w:cs="Menlo"/>
+          <w:color w:val="839496"/>
+          <w:sz w:val="18"/>
+          <w:szCs w:val="18"/>
+        </w:rPr>
+        <w:t>()</w:t>
       </w:r>
       <w:r>
         <w:rPr>
@@ -2471,14 +2747,25 @@
         </w:rPr>
         <w:t xml:space="preserve">in </w:t>
       </w:r>
-      <w:r>
-        <w:rPr>
-          <w:rFonts w:ascii="Menlo" w:hAnsi="Menlo" w:cs="Menlo"/>
-          <w:color w:val="839496"/>
-          <w:sz w:val="18"/>
-          <w:szCs w:val="18"/>
-        </w:rPr>
-        <w:t xml:space="preserve">childPath </w:t>
+      <w:proofErr w:type="spellStart"/>
+      <w:r>
+        <w:rPr>
+          <w:rFonts w:ascii="Menlo" w:hAnsi="Menlo" w:cs="Menlo"/>
+          <w:color w:val="839496"/>
+          <w:sz w:val="18"/>
+          <w:szCs w:val="18"/>
+        </w:rPr>
+        <w:t>childPath</w:t>
+      </w:r>
+      <w:proofErr w:type="spellEnd"/>
+      <w:r>
+        <w:rPr>
+          <w:rFonts w:ascii="Menlo" w:hAnsi="Menlo" w:cs="Menlo"/>
+          <w:color w:val="839496"/>
+          <w:sz w:val="18"/>
+          <w:szCs w:val="18"/>
+        </w:rPr>
+        <w:t xml:space="preserve"> </w:t>
       </w:r>
       <w:r>
         <w:rPr>
@@ -2489,14 +2776,25 @@
         </w:rPr>
         <w:t xml:space="preserve">for </w:t>
       </w:r>
-      <w:r>
-        <w:rPr>
-          <w:rFonts w:ascii="Menlo" w:hAnsi="Menlo" w:cs="Menlo"/>
-          <w:color w:val="839496"/>
-          <w:sz w:val="18"/>
-          <w:szCs w:val="18"/>
-        </w:rPr>
-        <w:t xml:space="preserve">childPath </w:t>
+      <w:proofErr w:type="spellStart"/>
+      <w:r>
+        <w:rPr>
+          <w:rFonts w:ascii="Menlo" w:hAnsi="Menlo" w:cs="Menlo"/>
+          <w:color w:val="839496"/>
+          <w:sz w:val="18"/>
+          <w:szCs w:val="18"/>
+        </w:rPr>
+        <w:t>childPath</w:t>
+      </w:r>
+      <w:proofErr w:type="spellEnd"/>
+      <w:r>
+        <w:rPr>
+          <w:rFonts w:ascii="Menlo" w:hAnsi="Menlo" w:cs="Menlo"/>
+          <w:color w:val="839496"/>
+          <w:sz w:val="18"/>
+          <w:szCs w:val="18"/>
+        </w:rPr>
+        <w:t xml:space="preserve"> </w:t>
       </w:r>
       <w:r>
         <w:rPr>
@@ -2811,7 +3109,27 @@
           <w:szCs w:val="18"/>
         </w:rPr>
         <w:br/>
-        <w:t xml:space="preserve">                            stack.append((child, path + [child]))  </w:t>
+        <w:t xml:space="preserve">                            </w:t>
+      </w:r>
+      <w:proofErr w:type="spellStart"/>
+      <w:r>
+        <w:rPr>
+          <w:rFonts w:ascii="Menlo" w:hAnsi="Menlo" w:cs="Menlo"/>
+          <w:color w:val="839496"/>
+          <w:sz w:val="18"/>
+          <w:szCs w:val="18"/>
+        </w:rPr>
+        <w:t>stack.append</w:t>
+      </w:r>
+      <w:proofErr w:type="spellEnd"/>
+      <w:r>
+        <w:rPr>
+          <w:rFonts w:ascii="Menlo" w:hAnsi="Menlo" w:cs="Menlo"/>
+          <w:color w:val="839496"/>
+          <w:sz w:val="18"/>
+          <w:szCs w:val="18"/>
+        </w:rPr>
+        <w:t xml:space="preserve">((child, path + [child]))  </w:t>
       </w:r>
       <w:r>
         <w:rPr>
@@ -2834,8 +3152,9 @@
           <w:szCs w:val="18"/>
         </w:rPr>
         <w:br/>
-        <w:t xml:space="preserve">                            # stack.insert(0, (child, path + [child])) # BFS</w:t>
-      </w:r>
+        <w:t xml:space="preserve">                            # </w:t>
+      </w:r>
+      <w:proofErr w:type="spellStart"/>
       <w:r>
         <w:rPr>
           <w:rFonts w:ascii="Menlo" w:hAnsi="Menlo" w:cs="Menlo"/>
@@ -2845,8 +3164,9 @@
           <w:sz w:val="18"/>
           <w:szCs w:val="18"/>
         </w:rPr>
-        <w:br/>
-      </w:r>
+        <w:t>stack.insert</w:t>
+      </w:r>
+      <w:proofErr w:type="spellEnd"/>
       <w:r>
         <w:rPr>
           <w:rFonts w:ascii="Menlo" w:hAnsi="Menlo" w:cs="Menlo"/>
@@ -2856,26 +3176,7 @@
           <w:sz w:val="18"/>
           <w:szCs w:val="18"/>
         </w:rPr>
-        <w:br/>
-        <w:t xml:space="preserve">        </w:t>
-      </w:r>
-      <w:r>
-        <w:rPr>
-          <w:rFonts w:ascii="Menlo" w:hAnsi="Menlo" w:cs="Menlo"/>
-          <w:color w:val="859900"/>
-          <w:sz w:val="18"/>
-          <w:szCs w:val="18"/>
-        </w:rPr>
-        <w:t xml:space="preserve">return </w:t>
-      </w:r>
-      <w:r>
-        <w:rPr>
-          <w:rFonts w:ascii="Menlo" w:hAnsi="Menlo" w:cs="Menlo"/>
-          <w:color w:val="839496"/>
-          <w:sz w:val="18"/>
-          <w:szCs w:val="18"/>
-        </w:rPr>
-        <w:t xml:space="preserve">[]  </w:t>
+        <w:t>(0, (child, path + [child])) # BFS</w:t>
       </w:r>
       <w:r>
         <w:rPr>
@@ -2886,7 +3187,7 @@
           <w:sz w:val="18"/>
           <w:szCs w:val="18"/>
         </w:rPr>
-        <w:t># Returns an empty list if there is no solution</w:t>
+        <w:br/>
       </w:r>
       <w:r>
         <w:rPr>
@@ -2898,6 +3199,25 @@
           <w:szCs w:val="18"/>
         </w:rPr>
         <w:br/>
+        <w:t xml:space="preserve">        </w:t>
+      </w:r>
+      <w:r>
+        <w:rPr>
+          <w:rFonts w:ascii="Menlo" w:hAnsi="Menlo" w:cs="Menlo"/>
+          <w:color w:val="859900"/>
+          <w:sz w:val="18"/>
+          <w:szCs w:val="18"/>
+        </w:rPr>
+        <w:t xml:space="preserve">return </w:t>
+      </w:r>
+      <w:r>
+        <w:rPr>
+          <w:rFonts w:ascii="Menlo" w:hAnsi="Menlo" w:cs="Menlo"/>
+          <w:color w:val="839496"/>
+          <w:sz w:val="18"/>
+          <w:szCs w:val="18"/>
+        </w:rPr>
+        <w:t xml:space="preserve">[]  </w:t>
       </w:r>
       <w:r>
         <w:rPr>
@@ -2908,8 +3228,7 @@
           <w:sz w:val="18"/>
           <w:szCs w:val="18"/>
         </w:rPr>
-        <w:br/>
-        <w:t xml:space="preserve">    # Returns a list of child states for the given state</w:t>
+        <w:t># Returns an empty list if there is no solution</w:t>
       </w:r>
       <w:r>
         <w:rPr>
@@ -2921,81 +3240,6 @@
           <w:szCs w:val="18"/>
         </w:rPr>
         <w:br/>
-        <w:t xml:space="preserve">    </w:t>
-      </w:r>
-      <w:r>
-        <w:rPr>
-          <w:rFonts w:ascii="Menlo" w:hAnsi="Menlo" w:cs="Menlo"/>
-          <w:color w:val="859900"/>
-          <w:sz w:val="18"/>
-          <w:szCs w:val="18"/>
-        </w:rPr>
-        <w:t xml:space="preserve">def </w:t>
-      </w:r>
-      <w:r>
-        <w:rPr>
-          <w:rFonts w:ascii="Menlo" w:hAnsi="Menlo" w:cs="Menlo"/>
-          <w:color w:val="268BD2"/>
-          <w:sz w:val="18"/>
-          <w:szCs w:val="18"/>
-        </w:rPr>
-        <w:t>getChildren</w:t>
-      </w:r>
-      <w:r>
-        <w:rPr>
-          <w:rFonts w:ascii="Menlo" w:hAnsi="Menlo" w:cs="Menlo"/>
-          <w:color w:val="839496"/>
-          <w:sz w:val="18"/>
-          <w:szCs w:val="18"/>
-        </w:rPr>
-        <w:t>(</w:t>
-      </w:r>
-      <w:r>
-        <w:rPr>
-          <w:rFonts w:ascii="Menlo" w:hAnsi="Menlo" w:cs="Menlo"/>
-          <w:color w:val="94558D"/>
-          <w:sz w:val="18"/>
-          <w:szCs w:val="18"/>
-        </w:rPr>
-        <w:t>self</w:t>
-      </w:r>
-      <w:r>
-        <w:rPr>
-          <w:rFonts w:ascii="Menlo" w:hAnsi="Menlo" w:cs="Menlo"/>
-          <w:color w:val="839496"/>
-          <w:sz w:val="18"/>
-          <w:szCs w:val="18"/>
-        </w:rPr>
-        <w:t>, state):</w:t>
-      </w:r>
-      <w:r>
-        <w:rPr>
-          <w:rFonts w:ascii="Menlo" w:hAnsi="Menlo" w:cs="Menlo"/>
-          <w:color w:val="839496"/>
-          <w:sz w:val="18"/>
-          <w:szCs w:val="18"/>
-        </w:rPr>
-        <w:br/>
-        <w:t xml:space="preserve">        children = []</w:t>
-      </w:r>
-      <w:r>
-        <w:rPr>
-          <w:rFonts w:ascii="Menlo" w:hAnsi="Menlo" w:cs="Menlo"/>
-          <w:color w:val="839496"/>
-          <w:sz w:val="18"/>
-          <w:szCs w:val="18"/>
-        </w:rPr>
-        <w:br/>
-      </w:r>
-      <w:r>
-        <w:rPr>
-          <w:rFonts w:ascii="Menlo" w:hAnsi="Menlo" w:cs="Menlo"/>
-          <w:color w:val="839496"/>
-          <w:sz w:val="18"/>
-          <w:szCs w:val="18"/>
-        </w:rPr>
-        <w:br/>
-        <w:t xml:space="preserve">        </w:t>
       </w:r>
       <w:r>
         <w:rPr>
@@ -3006,7 +3250,8 @@
           <w:sz w:val="18"/>
           <w:szCs w:val="18"/>
         </w:rPr>
-        <w:t># Loop through all possible 'to' and 'from' cups</w:t>
+        <w:br/>
+        <w:t xml:space="preserve">    # Returns a list of child states for the given state</w:t>
       </w:r>
       <w:r>
         <w:rPr>
@@ -3018,8 +3263,9 @@
           <w:szCs w:val="18"/>
         </w:rPr>
         <w:br/>
-        <w:t xml:space="preserve">        </w:t>
-      </w:r>
+        <w:t xml:space="preserve">    </w:t>
+      </w:r>
+      <w:proofErr w:type="spellStart"/>
       <w:r>
         <w:rPr>
           <w:rFonts w:ascii="Menlo" w:hAnsi="Menlo" w:cs="Menlo"/>
@@ -3027,17 +3273,9 @@
           <w:sz w:val="18"/>
           <w:szCs w:val="18"/>
         </w:rPr>
-        <w:t xml:space="preserve">for </w:t>
-      </w:r>
-      <w:r>
-        <w:rPr>
-          <w:rFonts w:ascii="Menlo" w:hAnsi="Menlo" w:cs="Menlo"/>
-          <w:color w:val="839496"/>
-          <w:sz w:val="18"/>
-          <w:szCs w:val="18"/>
-        </w:rPr>
-        <w:t xml:space="preserve">cupFrom </w:t>
-      </w:r>
+        <w:t>def</w:t>
+      </w:r>
+      <w:proofErr w:type="spellEnd"/>
       <w:r>
         <w:rPr>
           <w:rFonts w:ascii="Menlo" w:hAnsi="Menlo" w:cs="Menlo"/>
@@ -3045,8 +3283,9 @@
           <w:sz w:val="18"/>
           <w:szCs w:val="18"/>
         </w:rPr>
-        <w:t xml:space="preserve">in </w:t>
-      </w:r>
+        <w:t xml:space="preserve"> </w:t>
+      </w:r>
+      <w:proofErr w:type="spellStart"/>
       <w:r>
         <w:rPr>
           <w:rFonts w:ascii="Menlo" w:hAnsi="Menlo" w:cs="Menlo"/>
@@ -3054,8 +3293,9 @@
           <w:sz w:val="18"/>
           <w:szCs w:val="18"/>
         </w:rPr>
-        <w:t>range</w:t>
-      </w:r>
+        <w:t>getChildren</w:t>
+      </w:r>
+      <w:proofErr w:type="spellEnd"/>
       <w:r>
         <w:rPr>
           <w:rFonts w:ascii="Menlo" w:hAnsi="Menlo" w:cs="Menlo"/>
@@ -3068,38 +3308,20 @@
       <w:r>
         <w:rPr>
           <w:rFonts w:ascii="Menlo" w:hAnsi="Menlo" w:cs="Menlo"/>
-          <w:color w:val="2AA198"/>
-          <w:sz w:val="18"/>
-          <w:szCs w:val="18"/>
-        </w:rPr>
-        <w:t>0</w:t>
-      </w:r>
-      <w:r>
-        <w:rPr>
-          <w:rFonts w:ascii="Menlo" w:hAnsi="Menlo" w:cs="Menlo"/>
-          <w:color w:val="839496"/>
-          <w:sz w:val="18"/>
-          <w:szCs w:val="18"/>
-        </w:rPr>
-        <w:t xml:space="preserve">, </w:t>
-      </w:r>
-      <w:r>
-        <w:rPr>
-          <w:rFonts w:ascii="Menlo" w:hAnsi="Menlo" w:cs="Menlo"/>
-          <w:color w:val="268BD2"/>
-          <w:sz w:val="18"/>
-          <w:szCs w:val="18"/>
-        </w:rPr>
-        <w:t>len</w:t>
-      </w:r>
-      <w:r>
-        <w:rPr>
-          <w:rFonts w:ascii="Menlo" w:hAnsi="Menlo" w:cs="Menlo"/>
-          <w:color w:val="839496"/>
-          <w:sz w:val="18"/>
-          <w:szCs w:val="18"/>
-        </w:rPr>
-        <w:t>(state)):</w:t>
+          <w:color w:val="94558D"/>
+          <w:sz w:val="18"/>
+          <w:szCs w:val="18"/>
+        </w:rPr>
+        <w:t>self</w:t>
+      </w:r>
+      <w:r>
+        <w:rPr>
+          <w:rFonts w:ascii="Menlo" w:hAnsi="Menlo" w:cs="Menlo"/>
+          <w:color w:val="839496"/>
+          <w:sz w:val="18"/>
+          <w:szCs w:val="18"/>
+        </w:rPr>
+        <w:t>, state):</w:t>
       </w:r>
       <w:r>
         <w:rPr>
@@ -3109,405 +3331,7 @@
           <w:szCs w:val="18"/>
         </w:rPr>
         <w:br/>
-        <w:t xml:space="preserve">            </w:t>
-      </w:r>
-      <w:r>
-        <w:rPr>
-          <w:rFonts w:ascii="Menlo" w:hAnsi="Menlo" w:cs="Menlo"/>
-          <w:color w:val="859900"/>
-          <w:sz w:val="18"/>
-          <w:szCs w:val="18"/>
-        </w:rPr>
-        <w:t xml:space="preserve">for </w:t>
-      </w:r>
-      <w:r>
-        <w:rPr>
-          <w:rFonts w:ascii="Menlo" w:hAnsi="Menlo" w:cs="Menlo"/>
-          <w:color w:val="839496"/>
-          <w:sz w:val="18"/>
-          <w:szCs w:val="18"/>
-        </w:rPr>
-        <w:t xml:space="preserve">cupTo </w:t>
-      </w:r>
-      <w:r>
-        <w:rPr>
-          <w:rFonts w:ascii="Menlo" w:hAnsi="Menlo" w:cs="Menlo"/>
-          <w:color w:val="859900"/>
-          <w:sz w:val="18"/>
-          <w:szCs w:val="18"/>
-        </w:rPr>
-        <w:t xml:space="preserve">in </w:t>
-      </w:r>
-      <w:r>
-        <w:rPr>
-          <w:rFonts w:ascii="Menlo" w:hAnsi="Menlo" w:cs="Menlo"/>
-          <w:color w:val="268BD2"/>
-          <w:sz w:val="18"/>
-          <w:szCs w:val="18"/>
-        </w:rPr>
-        <w:t>range</w:t>
-      </w:r>
-      <w:r>
-        <w:rPr>
-          <w:rFonts w:ascii="Menlo" w:hAnsi="Menlo" w:cs="Menlo"/>
-          <w:color w:val="839496"/>
-          <w:sz w:val="18"/>
-          <w:szCs w:val="18"/>
-        </w:rPr>
-        <w:t>(</w:t>
-      </w:r>
-      <w:r>
-        <w:rPr>
-          <w:rFonts w:ascii="Menlo" w:hAnsi="Menlo" w:cs="Menlo"/>
-          <w:color w:val="2AA198"/>
-          <w:sz w:val="18"/>
-          <w:szCs w:val="18"/>
-        </w:rPr>
-        <w:t>0</w:t>
-      </w:r>
-      <w:r>
-        <w:rPr>
-          <w:rFonts w:ascii="Menlo" w:hAnsi="Menlo" w:cs="Menlo"/>
-          <w:color w:val="839496"/>
-          <w:sz w:val="18"/>
-          <w:szCs w:val="18"/>
-        </w:rPr>
-        <w:t xml:space="preserve">, </w:t>
-      </w:r>
-      <w:r>
-        <w:rPr>
-          <w:rFonts w:ascii="Menlo" w:hAnsi="Menlo" w:cs="Menlo"/>
-          <w:color w:val="268BD2"/>
-          <w:sz w:val="18"/>
-          <w:szCs w:val="18"/>
-        </w:rPr>
-        <w:t>len</w:t>
-      </w:r>
-      <w:r>
-        <w:rPr>
-          <w:rFonts w:ascii="Menlo" w:hAnsi="Menlo" w:cs="Menlo"/>
-          <w:color w:val="839496"/>
-          <w:sz w:val="18"/>
-          <w:szCs w:val="18"/>
-        </w:rPr>
-        <w:t>(state)):</w:t>
-      </w:r>
-      <w:r>
-        <w:rPr>
-          <w:rFonts w:ascii="Menlo" w:hAnsi="Menlo" w:cs="Menlo"/>
-          <w:color w:val="839496"/>
-          <w:sz w:val="18"/>
-          <w:szCs w:val="18"/>
-        </w:rPr>
-        <w:br/>
-        <w:t xml:space="preserve">                </w:t>
-      </w:r>
-      <w:r>
-        <w:rPr>
-          <w:rFonts w:ascii="Menlo" w:hAnsi="Menlo" w:cs="Menlo"/>
-          <w:color w:val="859900"/>
-          <w:sz w:val="18"/>
-          <w:szCs w:val="18"/>
-        </w:rPr>
-        <w:t xml:space="preserve">if </w:t>
-      </w:r>
-      <w:r>
-        <w:rPr>
-          <w:rFonts w:ascii="Menlo" w:hAnsi="Menlo" w:cs="Menlo"/>
-          <w:color w:val="839496"/>
-          <w:sz w:val="18"/>
-          <w:szCs w:val="18"/>
-        </w:rPr>
-        <w:t xml:space="preserve">(state[cupFrom] &gt; </w:t>
-      </w:r>
-      <w:r>
-        <w:rPr>
-          <w:rFonts w:ascii="Menlo" w:hAnsi="Menlo" w:cs="Menlo"/>
-          <w:color w:val="2AA198"/>
-          <w:sz w:val="18"/>
-          <w:szCs w:val="18"/>
-        </w:rPr>
-        <w:t>0</w:t>
-      </w:r>
-      <w:r>
-        <w:rPr>
-          <w:rFonts w:ascii="Menlo" w:hAnsi="Menlo" w:cs="Menlo"/>
-          <w:color w:val="839496"/>
-          <w:sz w:val="18"/>
-          <w:szCs w:val="18"/>
-        </w:rPr>
-        <w:t xml:space="preserve">) </w:t>
-      </w:r>
-      <w:r>
-        <w:rPr>
-          <w:rFonts w:ascii="Menlo" w:hAnsi="Menlo" w:cs="Menlo"/>
-          <w:color w:val="859900"/>
-          <w:sz w:val="18"/>
-          <w:szCs w:val="18"/>
-        </w:rPr>
-        <w:t xml:space="preserve">and </w:t>
-      </w:r>
-      <w:r>
-        <w:rPr>
-          <w:rFonts w:ascii="Menlo" w:hAnsi="Menlo" w:cs="Menlo"/>
-          <w:color w:val="839496"/>
-          <w:sz w:val="18"/>
-          <w:szCs w:val="18"/>
-        </w:rPr>
-        <w:t>\</w:t>
-      </w:r>
-      <w:r>
-        <w:rPr>
-          <w:rFonts w:ascii="Menlo" w:hAnsi="Menlo" w:cs="Menlo"/>
-          <w:color w:val="839496"/>
-          <w:sz w:val="18"/>
-          <w:szCs w:val="18"/>
-        </w:rPr>
-        <w:br/>
-        <w:t xml:space="preserve">                   (</w:t>
-      </w:r>
-      <w:r>
-        <w:rPr>
-          <w:rFonts w:ascii="Menlo" w:hAnsi="Menlo" w:cs="Menlo"/>
-          <w:color w:val="859900"/>
-          <w:sz w:val="18"/>
-          <w:szCs w:val="18"/>
-        </w:rPr>
-        <w:t xml:space="preserve">not </w:t>
-      </w:r>
-      <w:r>
-        <w:rPr>
-          <w:rFonts w:ascii="Menlo" w:hAnsi="Menlo" w:cs="Menlo"/>
-          <w:color w:val="94558D"/>
-          <w:sz w:val="18"/>
-          <w:szCs w:val="18"/>
-        </w:rPr>
-        <w:t>self</w:t>
-      </w:r>
-      <w:r>
-        <w:rPr>
-          <w:rFonts w:ascii="Menlo" w:hAnsi="Menlo" w:cs="Menlo"/>
-          <w:color w:val="839496"/>
-          <w:sz w:val="18"/>
-          <w:szCs w:val="18"/>
-        </w:rPr>
-        <w:t xml:space="preserve">.isFull(state, cupTo)) </w:t>
-      </w:r>
-      <w:r>
-        <w:rPr>
-          <w:rFonts w:ascii="Menlo" w:hAnsi="Menlo" w:cs="Menlo"/>
-          <w:color w:val="859900"/>
-          <w:sz w:val="18"/>
-          <w:szCs w:val="18"/>
-        </w:rPr>
-        <w:t xml:space="preserve">and </w:t>
-      </w:r>
-      <w:r>
-        <w:rPr>
-          <w:rFonts w:ascii="Menlo" w:hAnsi="Menlo" w:cs="Menlo"/>
-          <w:color w:val="839496"/>
-          <w:sz w:val="18"/>
-          <w:szCs w:val="18"/>
-        </w:rPr>
-        <w:t>\</w:t>
-      </w:r>
-      <w:r>
-        <w:rPr>
-          <w:rFonts w:ascii="Menlo" w:hAnsi="Menlo" w:cs="Menlo"/>
-          <w:color w:val="839496"/>
-          <w:sz w:val="18"/>
-          <w:szCs w:val="18"/>
-        </w:rPr>
-        <w:br/>
-        <w:t xml:space="preserve">                   (cupFrom != cupTo):</w:t>
-      </w:r>
-      <w:r>
-        <w:rPr>
-          <w:rFonts w:ascii="Menlo" w:hAnsi="Menlo" w:cs="Menlo"/>
-          <w:color w:val="839496"/>
-          <w:sz w:val="18"/>
-          <w:szCs w:val="18"/>
-        </w:rPr>
-        <w:br/>
-        <w:t xml:space="preserve">                    childState = state.copy()</w:t>
-      </w:r>
-      <w:r>
-        <w:rPr>
-          <w:rFonts w:ascii="Menlo" w:hAnsi="Menlo" w:cs="Menlo"/>
-          <w:color w:val="839496"/>
-          <w:sz w:val="18"/>
-          <w:szCs w:val="18"/>
-        </w:rPr>
-        <w:br/>
-        <w:t xml:space="preserve">                    </w:t>
-      </w:r>
-      <w:r>
-        <w:rPr>
-          <w:rFonts w:ascii="Menlo" w:hAnsi="Menlo" w:cs="Menlo"/>
-          <w:color w:val="859900"/>
-          <w:sz w:val="18"/>
-          <w:szCs w:val="18"/>
-        </w:rPr>
-        <w:t xml:space="preserve">if </w:t>
-      </w:r>
-      <w:r>
-        <w:rPr>
-          <w:rFonts w:ascii="Menlo" w:hAnsi="Menlo" w:cs="Menlo"/>
-          <w:color w:val="839496"/>
-          <w:sz w:val="18"/>
-          <w:szCs w:val="18"/>
-        </w:rPr>
-        <w:t xml:space="preserve">childState[cupFrom] &gt; </w:t>
-      </w:r>
-      <w:r>
-        <w:rPr>
-          <w:rFonts w:ascii="Menlo" w:hAnsi="Menlo" w:cs="Menlo"/>
-          <w:color w:val="94558D"/>
-          <w:sz w:val="18"/>
-          <w:szCs w:val="18"/>
-        </w:rPr>
-        <w:t>self</w:t>
-      </w:r>
-      <w:r>
-        <w:rPr>
-          <w:rFonts w:ascii="Menlo" w:hAnsi="Menlo" w:cs="Menlo"/>
-          <w:color w:val="839496"/>
-          <w:sz w:val="18"/>
-          <w:szCs w:val="18"/>
-        </w:rPr>
-        <w:t>.getOpenSpace(childState, cupTo):</w:t>
-      </w:r>
-      <w:r>
-        <w:rPr>
-          <w:rFonts w:ascii="Menlo" w:hAnsi="Menlo" w:cs="Menlo"/>
-          <w:color w:val="839496"/>
-          <w:sz w:val="18"/>
-          <w:szCs w:val="18"/>
-        </w:rPr>
-        <w:br/>
-        <w:t xml:space="preserve">                        childState[cupFrom] -= </w:t>
-      </w:r>
-      <w:r>
-        <w:rPr>
-          <w:rFonts w:ascii="Menlo" w:hAnsi="Menlo" w:cs="Menlo"/>
-          <w:color w:val="94558D"/>
-          <w:sz w:val="18"/>
-          <w:szCs w:val="18"/>
-        </w:rPr>
-        <w:t>self</w:t>
-      </w:r>
-      <w:r>
-        <w:rPr>
-          <w:rFonts w:ascii="Menlo" w:hAnsi="Menlo" w:cs="Menlo"/>
-          <w:color w:val="839496"/>
-          <w:sz w:val="18"/>
-          <w:szCs w:val="18"/>
-        </w:rPr>
-        <w:t>.getOpenSpace(childState, cupTo)</w:t>
-      </w:r>
-      <w:r>
-        <w:rPr>
-          <w:rFonts w:ascii="Menlo" w:hAnsi="Menlo" w:cs="Menlo"/>
-          <w:color w:val="839496"/>
-          <w:sz w:val="18"/>
-          <w:szCs w:val="18"/>
-        </w:rPr>
-        <w:br/>
-        <w:t xml:space="preserve">                        childState[cupTo] = </w:t>
-      </w:r>
-      <w:r>
-        <w:rPr>
-          <w:rFonts w:ascii="Menlo" w:hAnsi="Menlo" w:cs="Menlo"/>
-          <w:color w:val="94558D"/>
-          <w:sz w:val="18"/>
-          <w:szCs w:val="18"/>
-        </w:rPr>
-        <w:t>self</w:t>
-      </w:r>
-      <w:r>
-        <w:rPr>
-          <w:rFonts w:ascii="Menlo" w:hAnsi="Menlo" w:cs="Menlo"/>
-          <w:color w:val="839496"/>
-          <w:sz w:val="18"/>
-          <w:szCs w:val="18"/>
-        </w:rPr>
-        <w:t>.capacity[cupTo]</w:t>
-      </w:r>
-      <w:r>
-        <w:rPr>
-          <w:rFonts w:ascii="Menlo" w:hAnsi="Menlo" w:cs="Menlo"/>
-          <w:color w:val="839496"/>
-          <w:sz w:val="18"/>
-          <w:szCs w:val="18"/>
-        </w:rPr>
-        <w:br/>
-        <w:t xml:space="preserve">                    </w:t>
-      </w:r>
-      <w:r>
-        <w:rPr>
-          <w:rFonts w:ascii="Menlo" w:hAnsi="Menlo" w:cs="Menlo"/>
-          <w:color w:val="859900"/>
-          <w:sz w:val="18"/>
-          <w:szCs w:val="18"/>
-        </w:rPr>
-        <w:t>else</w:t>
-      </w:r>
-      <w:r>
-        <w:rPr>
-          <w:rFonts w:ascii="Menlo" w:hAnsi="Menlo" w:cs="Menlo"/>
-          <w:color w:val="839496"/>
-          <w:sz w:val="18"/>
-          <w:szCs w:val="18"/>
-        </w:rPr>
-        <w:t>:</w:t>
-      </w:r>
-      <w:r>
-        <w:rPr>
-          <w:rFonts w:ascii="Menlo" w:hAnsi="Menlo" w:cs="Menlo"/>
-          <w:color w:val="839496"/>
-          <w:sz w:val="18"/>
-          <w:szCs w:val="18"/>
-        </w:rPr>
-        <w:br/>
-        <w:t xml:space="preserve">                        childState[cupTo] += childState[cupFrom]</w:t>
-      </w:r>
-      <w:r>
-        <w:rPr>
-          <w:rFonts w:ascii="Menlo" w:hAnsi="Menlo" w:cs="Menlo"/>
-          <w:color w:val="839496"/>
-          <w:sz w:val="18"/>
-          <w:szCs w:val="18"/>
-        </w:rPr>
-        <w:br/>
-        <w:t xml:space="preserve">                        childState[cupFrom] = </w:t>
-      </w:r>
-      <w:r>
-        <w:rPr>
-          <w:rFonts w:ascii="Menlo" w:hAnsi="Menlo" w:cs="Menlo"/>
-          <w:color w:val="2AA198"/>
-          <w:sz w:val="18"/>
-          <w:szCs w:val="18"/>
-        </w:rPr>
-        <w:t>0</w:t>
-      </w:r>
-      <w:r>
-        <w:rPr>
-          <w:rFonts w:ascii="Menlo" w:hAnsi="Menlo" w:cs="Menlo"/>
-          <w:color w:val="2AA198"/>
-          <w:sz w:val="18"/>
-          <w:szCs w:val="18"/>
-        </w:rPr>
-        <w:br/>
-        <w:t xml:space="preserve">                    </w:t>
-      </w:r>
-      <w:r>
-        <w:rPr>
-          <w:rFonts w:ascii="Menlo" w:hAnsi="Menlo" w:cs="Menlo"/>
-          <w:color w:val="839496"/>
-          <w:sz w:val="18"/>
-          <w:szCs w:val="18"/>
-        </w:rPr>
-        <w:t>children.append(childState)</w:t>
+        <w:t xml:space="preserve">        children = []</w:t>
       </w:r>
       <w:r>
         <w:rPr>
@@ -3527,43 +3351,6 @@
         </w:rPr>
         <w:br/>
         <w:t xml:space="preserve">        </w:t>
-      </w:r>
-      <w:r>
-        <w:rPr>
-          <w:rFonts w:ascii="Menlo" w:hAnsi="Menlo" w:cs="Menlo"/>
-          <w:color w:val="859900"/>
-          <w:sz w:val="18"/>
-          <w:szCs w:val="18"/>
-        </w:rPr>
-        <w:t xml:space="preserve">return </w:t>
-      </w:r>
-      <w:r>
-        <w:rPr>
-          <w:rFonts w:ascii="Menlo" w:hAnsi="Menlo" w:cs="Menlo"/>
-          <w:color w:val="839496"/>
-          <w:sz w:val="18"/>
-          <w:szCs w:val="18"/>
-        </w:rPr>
-        <w:t>children</w:t>
-      </w:r>
-      <w:r>
-        <w:rPr>
-          <w:rFonts w:ascii="Menlo" w:hAnsi="Menlo" w:cs="Menlo"/>
-          <w:color w:val="839496"/>
-          <w:sz w:val="18"/>
-          <w:szCs w:val="18"/>
-        </w:rPr>
-        <w:br/>
-      </w:r>
-      <w:r>
-        <w:rPr>
-          <w:rFonts w:ascii="Menlo" w:hAnsi="Menlo" w:cs="Menlo"/>
-          <w:color w:val="839496"/>
-          <w:sz w:val="18"/>
-          <w:szCs w:val="18"/>
-        </w:rPr>
-        <w:br/>
-        <w:t xml:space="preserve">    </w:t>
       </w:r>
       <w:r>
         <w:rPr>
@@ -3574,7 +3361,7 @@
           <w:sz w:val="18"/>
           <w:szCs w:val="18"/>
         </w:rPr>
-        <w:t># Returns whether a cup is full, given a state and the cup's index</w:t>
+        <w:t># Loop through all possible 'to' and 'from' cups</w:t>
       </w:r>
       <w:r>
         <w:rPr>
@@ -3586,7 +3373,7 @@
           <w:szCs w:val="18"/>
         </w:rPr>
         <w:br/>
-        <w:t xml:space="preserve">    </w:t>
+        <w:t xml:space="preserve">        </w:t>
       </w:r>
       <w:r>
         <w:rPr>
@@ -3595,7 +3382,36 @@
           <w:sz w:val="18"/>
           <w:szCs w:val="18"/>
         </w:rPr>
-        <w:t xml:space="preserve">def </w:t>
+        <w:t xml:space="preserve">for </w:t>
+      </w:r>
+      <w:proofErr w:type="spellStart"/>
+      <w:r>
+        <w:rPr>
+          <w:rFonts w:ascii="Menlo" w:hAnsi="Menlo" w:cs="Menlo"/>
+          <w:color w:val="839496"/>
+          <w:sz w:val="18"/>
+          <w:szCs w:val="18"/>
+        </w:rPr>
+        <w:t>cupFrom</w:t>
+      </w:r>
+      <w:proofErr w:type="spellEnd"/>
+      <w:r>
+        <w:rPr>
+          <w:rFonts w:ascii="Menlo" w:hAnsi="Menlo" w:cs="Menlo"/>
+          <w:color w:val="839496"/>
+          <w:sz w:val="18"/>
+          <w:szCs w:val="18"/>
+        </w:rPr>
+        <w:t xml:space="preserve"> </w:t>
+      </w:r>
+      <w:r>
+        <w:rPr>
+          <w:rFonts w:ascii="Menlo" w:hAnsi="Menlo" w:cs="Menlo"/>
+          <w:color w:val="859900"/>
+          <w:sz w:val="18"/>
+          <w:szCs w:val="18"/>
+        </w:rPr>
+        <w:t xml:space="preserve">in </w:t>
       </w:r>
       <w:r>
         <w:rPr>
@@ -3604,7 +3420,7 @@
           <w:sz w:val="18"/>
           <w:szCs w:val="18"/>
         </w:rPr>
-        <w:t>isFull</w:t>
+        <w:t>range</w:t>
       </w:r>
       <w:r>
         <w:rPr>
@@ -3618,6 +3434,252 @@
       <w:r>
         <w:rPr>
           <w:rFonts w:ascii="Menlo" w:hAnsi="Menlo" w:cs="Menlo"/>
+          <w:color w:val="2AA198"/>
+          <w:sz w:val="18"/>
+          <w:szCs w:val="18"/>
+        </w:rPr>
+        <w:t>0</w:t>
+      </w:r>
+      <w:r>
+        <w:rPr>
+          <w:rFonts w:ascii="Menlo" w:hAnsi="Menlo" w:cs="Menlo"/>
+          <w:color w:val="839496"/>
+          <w:sz w:val="18"/>
+          <w:szCs w:val="18"/>
+        </w:rPr>
+        <w:t xml:space="preserve">, </w:t>
+      </w:r>
+      <w:proofErr w:type="spellStart"/>
+      <w:r>
+        <w:rPr>
+          <w:rFonts w:ascii="Menlo" w:hAnsi="Menlo" w:cs="Menlo"/>
+          <w:color w:val="268BD2"/>
+          <w:sz w:val="18"/>
+          <w:szCs w:val="18"/>
+        </w:rPr>
+        <w:t>len</w:t>
+      </w:r>
+      <w:proofErr w:type="spellEnd"/>
+      <w:r>
+        <w:rPr>
+          <w:rFonts w:ascii="Menlo" w:hAnsi="Menlo" w:cs="Menlo"/>
+          <w:color w:val="839496"/>
+          <w:sz w:val="18"/>
+          <w:szCs w:val="18"/>
+        </w:rPr>
+        <w:t>(state)):</w:t>
+      </w:r>
+      <w:r>
+        <w:rPr>
+          <w:rFonts w:ascii="Menlo" w:hAnsi="Menlo" w:cs="Menlo"/>
+          <w:color w:val="839496"/>
+          <w:sz w:val="18"/>
+          <w:szCs w:val="18"/>
+        </w:rPr>
+        <w:br/>
+        <w:t xml:space="preserve">            </w:t>
+      </w:r>
+      <w:r>
+        <w:rPr>
+          <w:rFonts w:ascii="Menlo" w:hAnsi="Menlo" w:cs="Menlo"/>
+          <w:color w:val="859900"/>
+          <w:sz w:val="18"/>
+          <w:szCs w:val="18"/>
+        </w:rPr>
+        <w:t xml:space="preserve">for </w:t>
+      </w:r>
+      <w:proofErr w:type="spellStart"/>
+      <w:r>
+        <w:rPr>
+          <w:rFonts w:ascii="Menlo" w:hAnsi="Menlo" w:cs="Menlo"/>
+          <w:color w:val="839496"/>
+          <w:sz w:val="18"/>
+          <w:szCs w:val="18"/>
+        </w:rPr>
+        <w:t>cupTo</w:t>
+      </w:r>
+      <w:proofErr w:type="spellEnd"/>
+      <w:r>
+        <w:rPr>
+          <w:rFonts w:ascii="Menlo" w:hAnsi="Menlo" w:cs="Menlo"/>
+          <w:color w:val="839496"/>
+          <w:sz w:val="18"/>
+          <w:szCs w:val="18"/>
+        </w:rPr>
+        <w:t xml:space="preserve"> </w:t>
+      </w:r>
+      <w:r>
+        <w:rPr>
+          <w:rFonts w:ascii="Menlo" w:hAnsi="Menlo" w:cs="Menlo"/>
+          <w:color w:val="859900"/>
+          <w:sz w:val="18"/>
+          <w:szCs w:val="18"/>
+        </w:rPr>
+        <w:t xml:space="preserve">in </w:t>
+      </w:r>
+      <w:r>
+        <w:rPr>
+          <w:rFonts w:ascii="Menlo" w:hAnsi="Menlo" w:cs="Menlo"/>
+          <w:color w:val="268BD2"/>
+          <w:sz w:val="18"/>
+          <w:szCs w:val="18"/>
+        </w:rPr>
+        <w:t>range</w:t>
+      </w:r>
+      <w:r>
+        <w:rPr>
+          <w:rFonts w:ascii="Menlo" w:hAnsi="Menlo" w:cs="Menlo"/>
+          <w:color w:val="839496"/>
+          <w:sz w:val="18"/>
+          <w:szCs w:val="18"/>
+        </w:rPr>
+        <w:t>(</w:t>
+      </w:r>
+      <w:r>
+        <w:rPr>
+          <w:rFonts w:ascii="Menlo" w:hAnsi="Menlo" w:cs="Menlo"/>
+          <w:color w:val="2AA198"/>
+          <w:sz w:val="18"/>
+          <w:szCs w:val="18"/>
+        </w:rPr>
+        <w:t>0</w:t>
+      </w:r>
+      <w:r>
+        <w:rPr>
+          <w:rFonts w:ascii="Menlo" w:hAnsi="Menlo" w:cs="Menlo"/>
+          <w:color w:val="839496"/>
+          <w:sz w:val="18"/>
+          <w:szCs w:val="18"/>
+        </w:rPr>
+        <w:t xml:space="preserve">, </w:t>
+      </w:r>
+      <w:proofErr w:type="spellStart"/>
+      <w:r>
+        <w:rPr>
+          <w:rFonts w:ascii="Menlo" w:hAnsi="Menlo" w:cs="Menlo"/>
+          <w:color w:val="268BD2"/>
+          <w:sz w:val="18"/>
+          <w:szCs w:val="18"/>
+        </w:rPr>
+        <w:t>len</w:t>
+      </w:r>
+      <w:proofErr w:type="spellEnd"/>
+      <w:r>
+        <w:rPr>
+          <w:rFonts w:ascii="Menlo" w:hAnsi="Menlo" w:cs="Menlo"/>
+          <w:color w:val="839496"/>
+          <w:sz w:val="18"/>
+          <w:szCs w:val="18"/>
+        </w:rPr>
+        <w:t>(state)):</w:t>
+      </w:r>
+      <w:r>
+        <w:rPr>
+          <w:rFonts w:ascii="Menlo" w:hAnsi="Menlo" w:cs="Menlo"/>
+          <w:color w:val="839496"/>
+          <w:sz w:val="18"/>
+          <w:szCs w:val="18"/>
+        </w:rPr>
+        <w:br/>
+        <w:t xml:space="preserve">                </w:t>
+      </w:r>
+      <w:r>
+        <w:rPr>
+          <w:rFonts w:ascii="Menlo" w:hAnsi="Menlo" w:cs="Menlo"/>
+          <w:color w:val="859900"/>
+          <w:sz w:val="18"/>
+          <w:szCs w:val="18"/>
+        </w:rPr>
+        <w:t xml:space="preserve">if </w:t>
+      </w:r>
+      <w:r>
+        <w:rPr>
+          <w:rFonts w:ascii="Menlo" w:hAnsi="Menlo" w:cs="Menlo"/>
+          <w:color w:val="839496"/>
+          <w:sz w:val="18"/>
+          <w:szCs w:val="18"/>
+        </w:rPr>
+        <w:t>(state[</w:t>
+      </w:r>
+      <w:proofErr w:type="spellStart"/>
+      <w:r>
+        <w:rPr>
+          <w:rFonts w:ascii="Menlo" w:hAnsi="Menlo" w:cs="Menlo"/>
+          <w:color w:val="839496"/>
+          <w:sz w:val="18"/>
+          <w:szCs w:val="18"/>
+        </w:rPr>
+        <w:t>cupFrom</w:t>
+      </w:r>
+      <w:proofErr w:type="spellEnd"/>
+      <w:r>
+        <w:rPr>
+          <w:rFonts w:ascii="Menlo" w:hAnsi="Menlo" w:cs="Menlo"/>
+          <w:color w:val="839496"/>
+          <w:sz w:val="18"/>
+          <w:szCs w:val="18"/>
+        </w:rPr>
+        <w:t xml:space="preserve">] &gt; </w:t>
+      </w:r>
+      <w:r>
+        <w:rPr>
+          <w:rFonts w:ascii="Menlo" w:hAnsi="Menlo" w:cs="Menlo"/>
+          <w:color w:val="2AA198"/>
+          <w:sz w:val="18"/>
+          <w:szCs w:val="18"/>
+        </w:rPr>
+        <w:t>0</w:t>
+      </w:r>
+      <w:r>
+        <w:rPr>
+          <w:rFonts w:ascii="Menlo" w:hAnsi="Menlo" w:cs="Menlo"/>
+          <w:color w:val="839496"/>
+          <w:sz w:val="18"/>
+          <w:szCs w:val="18"/>
+        </w:rPr>
+        <w:t xml:space="preserve">) </w:t>
+      </w:r>
+      <w:r>
+        <w:rPr>
+          <w:rFonts w:ascii="Menlo" w:hAnsi="Menlo" w:cs="Menlo"/>
+          <w:color w:val="859900"/>
+          <w:sz w:val="18"/>
+          <w:szCs w:val="18"/>
+        </w:rPr>
+        <w:t xml:space="preserve">and </w:t>
+      </w:r>
+      <w:r>
+        <w:rPr>
+          <w:rFonts w:ascii="Menlo" w:hAnsi="Menlo" w:cs="Menlo"/>
+          <w:color w:val="839496"/>
+          <w:sz w:val="18"/>
+          <w:szCs w:val="18"/>
+        </w:rPr>
+        <w:t>\</w:t>
+      </w:r>
+      <w:r>
+        <w:rPr>
+          <w:rFonts w:ascii="Menlo" w:hAnsi="Menlo" w:cs="Menlo"/>
+          <w:color w:val="839496"/>
+          <w:sz w:val="18"/>
+          <w:szCs w:val="18"/>
+        </w:rPr>
+        <w:br/>
+        <w:t xml:space="preserve">                   (</w:t>
+      </w:r>
+      <w:r>
+        <w:rPr>
+          <w:rFonts w:ascii="Menlo" w:hAnsi="Menlo" w:cs="Menlo"/>
+          <w:color w:val="859900"/>
+          <w:sz w:val="18"/>
+          <w:szCs w:val="18"/>
+        </w:rPr>
+        <w:t xml:space="preserve">not </w:t>
+      </w:r>
+      <w:proofErr w:type="spellStart"/>
+      <w:r>
+        <w:rPr>
+          <w:rFonts w:ascii="Menlo" w:hAnsi="Menlo" w:cs="Menlo"/>
           <w:color w:val="94558D"/>
           <w:sz w:val="18"/>
           <w:szCs w:val="18"/>
@@ -3631,7 +3693,737 @@
           <w:sz w:val="18"/>
           <w:szCs w:val="18"/>
         </w:rPr>
-        <w:t>, state, index):</w:t>
+        <w:t>.isFull</w:t>
+      </w:r>
+      <w:proofErr w:type="spellEnd"/>
+      <w:r>
+        <w:rPr>
+          <w:rFonts w:ascii="Menlo" w:hAnsi="Menlo" w:cs="Menlo"/>
+          <w:color w:val="839496"/>
+          <w:sz w:val="18"/>
+          <w:szCs w:val="18"/>
+        </w:rPr>
+        <w:t xml:space="preserve">(state, </w:t>
+      </w:r>
+      <w:proofErr w:type="spellStart"/>
+      <w:r>
+        <w:rPr>
+          <w:rFonts w:ascii="Menlo" w:hAnsi="Menlo" w:cs="Menlo"/>
+          <w:color w:val="839496"/>
+          <w:sz w:val="18"/>
+          <w:szCs w:val="18"/>
+        </w:rPr>
+        <w:t>cupTo</w:t>
+      </w:r>
+      <w:proofErr w:type="spellEnd"/>
+      <w:r>
+        <w:rPr>
+          <w:rFonts w:ascii="Menlo" w:hAnsi="Menlo" w:cs="Menlo"/>
+          <w:color w:val="839496"/>
+          <w:sz w:val="18"/>
+          <w:szCs w:val="18"/>
+        </w:rPr>
+        <w:t xml:space="preserve">)) </w:t>
+      </w:r>
+      <w:r>
+        <w:rPr>
+          <w:rFonts w:ascii="Menlo" w:hAnsi="Menlo" w:cs="Menlo"/>
+          <w:color w:val="859900"/>
+          <w:sz w:val="18"/>
+          <w:szCs w:val="18"/>
+        </w:rPr>
+        <w:t xml:space="preserve">and </w:t>
+      </w:r>
+      <w:r>
+        <w:rPr>
+          <w:rFonts w:ascii="Menlo" w:hAnsi="Menlo" w:cs="Menlo"/>
+          <w:color w:val="839496"/>
+          <w:sz w:val="18"/>
+          <w:szCs w:val="18"/>
+        </w:rPr>
+        <w:t>\</w:t>
+      </w:r>
+      <w:r>
+        <w:rPr>
+          <w:rFonts w:ascii="Menlo" w:hAnsi="Menlo" w:cs="Menlo"/>
+          <w:color w:val="839496"/>
+          <w:sz w:val="18"/>
+          <w:szCs w:val="18"/>
+        </w:rPr>
+        <w:br/>
+        <w:t xml:space="preserve">                   (</w:t>
+      </w:r>
+      <w:proofErr w:type="spellStart"/>
+      <w:r>
+        <w:rPr>
+          <w:rFonts w:ascii="Menlo" w:hAnsi="Menlo" w:cs="Menlo"/>
+          <w:color w:val="839496"/>
+          <w:sz w:val="18"/>
+          <w:szCs w:val="18"/>
+        </w:rPr>
+        <w:t>cupFrom</w:t>
+      </w:r>
+      <w:proofErr w:type="spellEnd"/>
+      <w:r>
+        <w:rPr>
+          <w:rFonts w:ascii="Menlo" w:hAnsi="Menlo" w:cs="Menlo"/>
+          <w:color w:val="839496"/>
+          <w:sz w:val="18"/>
+          <w:szCs w:val="18"/>
+        </w:rPr>
+        <w:t xml:space="preserve"> != </w:t>
+      </w:r>
+      <w:proofErr w:type="spellStart"/>
+      <w:r>
+        <w:rPr>
+          <w:rFonts w:ascii="Menlo" w:hAnsi="Menlo" w:cs="Menlo"/>
+          <w:color w:val="839496"/>
+          <w:sz w:val="18"/>
+          <w:szCs w:val="18"/>
+        </w:rPr>
+        <w:t>cupTo</w:t>
+      </w:r>
+      <w:proofErr w:type="spellEnd"/>
+      <w:r>
+        <w:rPr>
+          <w:rFonts w:ascii="Menlo" w:hAnsi="Menlo" w:cs="Menlo"/>
+          <w:color w:val="839496"/>
+          <w:sz w:val="18"/>
+          <w:szCs w:val="18"/>
+        </w:rPr>
+        <w:t>):</w:t>
+      </w:r>
+      <w:r>
+        <w:rPr>
+          <w:rFonts w:ascii="Menlo" w:hAnsi="Menlo" w:cs="Menlo"/>
+          <w:color w:val="839496"/>
+          <w:sz w:val="18"/>
+          <w:szCs w:val="18"/>
+        </w:rPr>
+        <w:br/>
+        <w:t xml:space="preserve">                    </w:t>
+      </w:r>
+      <w:proofErr w:type="spellStart"/>
+      <w:r>
+        <w:rPr>
+          <w:rFonts w:ascii="Menlo" w:hAnsi="Menlo" w:cs="Menlo"/>
+          <w:color w:val="839496"/>
+          <w:sz w:val="18"/>
+          <w:szCs w:val="18"/>
+        </w:rPr>
+        <w:t>childState</w:t>
+      </w:r>
+      <w:proofErr w:type="spellEnd"/>
+      <w:r>
+        <w:rPr>
+          <w:rFonts w:ascii="Menlo" w:hAnsi="Menlo" w:cs="Menlo"/>
+          <w:color w:val="839496"/>
+          <w:sz w:val="18"/>
+          <w:szCs w:val="18"/>
+        </w:rPr>
+        <w:t xml:space="preserve"> = </w:t>
+      </w:r>
+      <w:proofErr w:type="spellStart"/>
+      <w:r>
+        <w:rPr>
+          <w:rFonts w:ascii="Menlo" w:hAnsi="Menlo" w:cs="Menlo"/>
+          <w:color w:val="839496"/>
+          <w:sz w:val="18"/>
+          <w:szCs w:val="18"/>
+        </w:rPr>
+        <w:t>state.copy</w:t>
+      </w:r>
+      <w:proofErr w:type="spellEnd"/>
+      <w:r>
+        <w:rPr>
+          <w:rFonts w:ascii="Menlo" w:hAnsi="Menlo" w:cs="Menlo"/>
+          <w:color w:val="839496"/>
+          <w:sz w:val="18"/>
+          <w:szCs w:val="18"/>
+        </w:rPr>
+        <w:t>()</w:t>
+      </w:r>
+      <w:r>
+        <w:rPr>
+          <w:rFonts w:ascii="Menlo" w:hAnsi="Menlo" w:cs="Menlo"/>
+          <w:color w:val="839496"/>
+          <w:sz w:val="18"/>
+          <w:szCs w:val="18"/>
+        </w:rPr>
+        <w:br/>
+        <w:t xml:space="preserve">                    </w:t>
+      </w:r>
+      <w:r>
+        <w:rPr>
+          <w:rFonts w:ascii="Menlo" w:hAnsi="Menlo" w:cs="Menlo"/>
+          <w:color w:val="859900"/>
+          <w:sz w:val="18"/>
+          <w:szCs w:val="18"/>
+        </w:rPr>
+        <w:t xml:space="preserve">if </w:t>
+      </w:r>
+      <w:proofErr w:type="spellStart"/>
+      <w:r>
+        <w:rPr>
+          <w:rFonts w:ascii="Menlo" w:hAnsi="Menlo" w:cs="Menlo"/>
+          <w:color w:val="839496"/>
+          <w:sz w:val="18"/>
+          <w:szCs w:val="18"/>
+        </w:rPr>
+        <w:t>childState</w:t>
+      </w:r>
+      <w:proofErr w:type="spellEnd"/>
+      <w:r>
+        <w:rPr>
+          <w:rFonts w:ascii="Menlo" w:hAnsi="Menlo" w:cs="Menlo"/>
+          <w:color w:val="839496"/>
+          <w:sz w:val="18"/>
+          <w:szCs w:val="18"/>
+        </w:rPr>
+        <w:t>[</w:t>
+      </w:r>
+      <w:proofErr w:type="spellStart"/>
+      <w:r>
+        <w:rPr>
+          <w:rFonts w:ascii="Menlo" w:hAnsi="Menlo" w:cs="Menlo"/>
+          <w:color w:val="839496"/>
+          <w:sz w:val="18"/>
+          <w:szCs w:val="18"/>
+        </w:rPr>
+        <w:t>cupFrom</w:t>
+      </w:r>
+      <w:proofErr w:type="spellEnd"/>
+      <w:r>
+        <w:rPr>
+          <w:rFonts w:ascii="Menlo" w:hAnsi="Menlo" w:cs="Menlo"/>
+          <w:color w:val="839496"/>
+          <w:sz w:val="18"/>
+          <w:szCs w:val="18"/>
+        </w:rPr>
+        <w:t xml:space="preserve">] &gt; </w:t>
+      </w:r>
+      <w:proofErr w:type="spellStart"/>
+      <w:r>
+        <w:rPr>
+          <w:rFonts w:ascii="Menlo" w:hAnsi="Menlo" w:cs="Menlo"/>
+          <w:color w:val="94558D"/>
+          <w:sz w:val="18"/>
+          <w:szCs w:val="18"/>
+        </w:rPr>
+        <w:t>self</w:t>
+      </w:r>
+      <w:r>
+        <w:rPr>
+          <w:rFonts w:ascii="Menlo" w:hAnsi="Menlo" w:cs="Menlo"/>
+          <w:color w:val="839496"/>
+          <w:sz w:val="18"/>
+          <w:szCs w:val="18"/>
+        </w:rPr>
+        <w:t>.getOpenSpace</w:t>
+      </w:r>
+      <w:proofErr w:type="spellEnd"/>
+      <w:r>
+        <w:rPr>
+          <w:rFonts w:ascii="Menlo" w:hAnsi="Menlo" w:cs="Menlo"/>
+          <w:color w:val="839496"/>
+          <w:sz w:val="18"/>
+          <w:szCs w:val="18"/>
+        </w:rPr>
+        <w:t>(</w:t>
+      </w:r>
+      <w:proofErr w:type="spellStart"/>
+      <w:r>
+        <w:rPr>
+          <w:rFonts w:ascii="Menlo" w:hAnsi="Menlo" w:cs="Menlo"/>
+          <w:color w:val="839496"/>
+          <w:sz w:val="18"/>
+          <w:szCs w:val="18"/>
+        </w:rPr>
+        <w:t>childState</w:t>
+      </w:r>
+      <w:proofErr w:type="spellEnd"/>
+      <w:r>
+        <w:rPr>
+          <w:rFonts w:ascii="Menlo" w:hAnsi="Menlo" w:cs="Menlo"/>
+          <w:color w:val="839496"/>
+          <w:sz w:val="18"/>
+          <w:szCs w:val="18"/>
+        </w:rPr>
+        <w:t xml:space="preserve">, </w:t>
+      </w:r>
+      <w:proofErr w:type="spellStart"/>
+      <w:r>
+        <w:rPr>
+          <w:rFonts w:ascii="Menlo" w:hAnsi="Menlo" w:cs="Menlo"/>
+          <w:color w:val="839496"/>
+          <w:sz w:val="18"/>
+          <w:szCs w:val="18"/>
+        </w:rPr>
+        <w:t>cupTo</w:t>
+      </w:r>
+      <w:proofErr w:type="spellEnd"/>
+      <w:r>
+        <w:rPr>
+          <w:rFonts w:ascii="Menlo" w:hAnsi="Menlo" w:cs="Menlo"/>
+          <w:color w:val="839496"/>
+          <w:sz w:val="18"/>
+          <w:szCs w:val="18"/>
+        </w:rPr>
+        <w:t>):</w:t>
+      </w:r>
+      <w:r>
+        <w:rPr>
+          <w:rFonts w:ascii="Menlo" w:hAnsi="Menlo" w:cs="Menlo"/>
+          <w:color w:val="839496"/>
+          <w:sz w:val="18"/>
+          <w:szCs w:val="18"/>
+        </w:rPr>
+        <w:br/>
+        <w:t xml:space="preserve">                        </w:t>
+      </w:r>
+      <w:proofErr w:type="spellStart"/>
+      <w:r>
+        <w:rPr>
+          <w:rFonts w:ascii="Menlo" w:hAnsi="Menlo" w:cs="Menlo"/>
+          <w:color w:val="839496"/>
+          <w:sz w:val="18"/>
+          <w:szCs w:val="18"/>
+        </w:rPr>
+        <w:t>childState</w:t>
+      </w:r>
+      <w:proofErr w:type="spellEnd"/>
+      <w:r>
+        <w:rPr>
+          <w:rFonts w:ascii="Menlo" w:hAnsi="Menlo" w:cs="Menlo"/>
+          <w:color w:val="839496"/>
+          <w:sz w:val="18"/>
+          <w:szCs w:val="18"/>
+        </w:rPr>
+        <w:t>[</w:t>
+      </w:r>
+      <w:proofErr w:type="spellStart"/>
+      <w:r>
+        <w:rPr>
+          <w:rFonts w:ascii="Menlo" w:hAnsi="Menlo" w:cs="Menlo"/>
+          <w:color w:val="839496"/>
+          <w:sz w:val="18"/>
+          <w:szCs w:val="18"/>
+        </w:rPr>
+        <w:t>cupFrom</w:t>
+      </w:r>
+      <w:proofErr w:type="spellEnd"/>
+      <w:r>
+        <w:rPr>
+          <w:rFonts w:ascii="Menlo" w:hAnsi="Menlo" w:cs="Menlo"/>
+          <w:color w:val="839496"/>
+          <w:sz w:val="18"/>
+          <w:szCs w:val="18"/>
+        </w:rPr>
+        <w:t xml:space="preserve">] -= </w:t>
+      </w:r>
+      <w:proofErr w:type="spellStart"/>
+      <w:r>
+        <w:rPr>
+          <w:rFonts w:ascii="Menlo" w:hAnsi="Menlo" w:cs="Menlo"/>
+          <w:color w:val="94558D"/>
+          <w:sz w:val="18"/>
+          <w:szCs w:val="18"/>
+        </w:rPr>
+        <w:t>self</w:t>
+      </w:r>
+      <w:r>
+        <w:rPr>
+          <w:rFonts w:ascii="Menlo" w:hAnsi="Menlo" w:cs="Menlo"/>
+          <w:color w:val="839496"/>
+          <w:sz w:val="18"/>
+          <w:szCs w:val="18"/>
+        </w:rPr>
+        <w:t>.getOpenSpace</w:t>
+      </w:r>
+      <w:proofErr w:type="spellEnd"/>
+      <w:r>
+        <w:rPr>
+          <w:rFonts w:ascii="Menlo" w:hAnsi="Menlo" w:cs="Menlo"/>
+          <w:color w:val="839496"/>
+          <w:sz w:val="18"/>
+          <w:szCs w:val="18"/>
+        </w:rPr>
+        <w:t>(</w:t>
+      </w:r>
+      <w:proofErr w:type="spellStart"/>
+      <w:r>
+        <w:rPr>
+          <w:rFonts w:ascii="Menlo" w:hAnsi="Menlo" w:cs="Menlo"/>
+          <w:color w:val="839496"/>
+          <w:sz w:val="18"/>
+          <w:szCs w:val="18"/>
+        </w:rPr>
+        <w:t>childState</w:t>
+      </w:r>
+      <w:proofErr w:type="spellEnd"/>
+      <w:r>
+        <w:rPr>
+          <w:rFonts w:ascii="Menlo" w:hAnsi="Menlo" w:cs="Menlo"/>
+          <w:color w:val="839496"/>
+          <w:sz w:val="18"/>
+          <w:szCs w:val="18"/>
+        </w:rPr>
+        <w:t xml:space="preserve">, </w:t>
+      </w:r>
+      <w:proofErr w:type="spellStart"/>
+      <w:r>
+        <w:rPr>
+          <w:rFonts w:ascii="Menlo" w:hAnsi="Menlo" w:cs="Menlo"/>
+          <w:color w:val="839496"/>
+          <w:sz w:val="18"/>
+          <w:szCs w:val="18"/>
+        </w:rPr>
+        <w:t>cupTo</w:t>
+      </w:r>
+      <w:proofErr w:type="spellEnd"/>
+      <w:r>
+        <w:rPr>
+          <w:rFonts w:ascii="Menlo" w:hAnsi="Menlo" w:cs="Menlo"/>
+          <w:color w:val="839496"/>
+          <w:sz w:val="18"/>
+          <w:szCs w:val="18"/>
+        </w:rPr>
+        <w:t>)</w:t>
+      </w:r>
+      <w:r>
+        <w:rPr>
+          <w:rFonts w:ascii="Menlo" w:hAnsi="Menlo" w:cs="Menlo"/>
+          <w:color w:val="839496"/>
+          <w:sz w:val="18"/>
+          <w:szCs w:val="18"/>
+        </w:rPr>
+        <w:br/>
+        <w:t xml:space="preserve">                        </w:t>
+      </w:r>
+      <w:proofErr w:type="spellStart"/>
+      <w:r>
+        <w:rPr>
+          <w:rFonts w:ascii="Menlo" w:hAnsi="Menlo" w:cs="Menlo"/>
+          <w:color w:val="839496"/>
+          <w:sz w:val="18"/>
+          <w:szCs w:val="18"/>
+        </w:rPr>
+        <w:t>childState</w:t>
+      </w:r>
+      <w:proofErr w:type="spellEnd"/>
+      <w:r>
+        <w:rPr>
+          <w:rFonts w:ascii="Menlo" w:hAnsi="Menlo" w:cs="Menlo"/>
+          <w:color w:val="839496"/>
+          <w:sz w:val="18"/>
+          <w:szCs w:val="18"/>
+        </w:rPr>
+        <w:t>[</w:t>
+      </w:r>
+      <w:proofErr w:type="spellStart"/>
+      <w:r>
+        <w:rPr>
+          <w:rFonts w:ascii="Menlo" w:hAnsi="Menlo" w:cs="Menlo"/>
+          <w:color w:val="839496"/>
+          <w:sz w:val="18"/>
+          <w:szCs w:val="18"/>
+        </w:rPr>
+        <w:t>cupTo</w:t>
+      </w:r>
+      <w:proofErr w:type="spellEnd"/>
+      <w:r>
+        <w:rPr>
+          <w:rFonts w:ascii="Menlo" w:hAnsi="Menlo" w:cs="Menlo"/>
+          <w:color w:val="839496"/>
+          <w:sz w:val="18"/>
+          <w:szCs w:val="18"/>
+        </w:rPr>
+        <w:t xml:space="preserve">] = </w:t>
+      </w:r>
+      <w:proofErr w:type="spellStart"/>
+      <w:r>
+        <w:rPr>
+          <w:rFonts w:ascii="Menlo" w:hAnsi="Menlo" w:cs="Menlo"/>
+          <w:color w:val="94558D"/>
+          <w:sz w:val="18"/>
+          <w:szCs w:val="18"/>
+        </w:rPr>
+        <w:t>self</w:t>
+      </w:r>
+      <w:r>
+        <w:rPr>
+          <w:rFonts w:ascii="Menlo" w:hAnsi="Menlo" w:cs="Menlo"/>
+          <w:color w:val="839496"/>
+          <w:sz w:val="18"/>
+          <w:szCs w:val="18"/>
+        </w:rPr>
+        <w:t>.capacity</w:t>
+      </w:r>
+      <w:proofErr w:type="spellEnd"/>
+      <w:r>
+        <w:rPr>
+          <w:rFonts w:ascii="Menlo" w:hAnsi="Menlo" w:cs="Menlo"/>
+          <w:color w:val="839496"/>
+          <w:sz w:val="18"/>
+          <w:szCs w:val="18"/>
+        </w:rPr>
+        <w:t>[</w:t>
+      </w:r>
+      <w:proofErr w:type="spellStart"/>
+      <w:r>
+        <w:rPr>
+          <w:rFonts w:ascii="Menlo" w:hAnsi="Menlo" w:cs="Menlo"/>
+          <w:color w:val="839496"/>
+          <w:sz w:val="18"/>
+          <w:szCs w:val="18"/>
+        </w:rPr>
+        <w:t>cupTo</w:t>
+      </w:r>
+      <w:proofErr w:type="spellEnd"/>
+      <w:r>
+        <w:rPr>
+          <w:rFonts w:ascii="Menlo" w:hAnsi="Menlo" w:cs="Menlo"/>
+          <w:color w:val="839496"/>
+          <w:sz w:val="18"/>
+          <w:szCs w:val="18"/>
+        </w:rPr>
+        <w:t>]</w:t>
+      </w:r>
+      <w:r>
+        <w:rPr>
+          <w:rFonts w:ascii="Menlo" w:hAnsi="Menlo" w:cs="Menlo"/>
+          <w:color w:val="839496"/>
+          <w:sz w:val="18"/>
+          <w:szCs w:val="18"/>
+        </w:rPr>
+        <w:br/>
+        <w:t xml:space="preserve">                    </w:t>
+      </w:r>
+      <w:r>
+        <w:rPr>
+          <w:rFonts w:ascii="Menlo" w:hAnsi="Menlo" w:cs="Menlo"/>
+          <w:color w:val="859900"/>
+          <w:sz w:val="18"/>
+          <w:szCs w:val="18"/>
+        </w:rPr>
+        <w:t>else</w:t>
+      </w:r>
+      <w:r>
+        <w:rPr>
+          <w:rFonts w:ascii="Menlo" w:hAnsi="Menlo" w:cs="Menlo"/>
+          <w:color w:val="839496"/>
+          <w:sz w:val="18"/>
+          <w:szCs w:val="18"/>
+        </w:rPr>
+        <w:t>:</w:t>
+      </w:r>
+      <w:r>
+        <w:rPr>
+          <w:rFonts w:ascii="Menlo" w:hAnsi="Menlo" w:cs="Menlo"/>
+          <w:color w:val="839496"/>
+          <w:sz w:val="18"/>
+          <w:szCs w:val="18"/>
+        </w:rPr>
+        <w:br/>
+        <w:t xml:space="preserve">                        </w:t>
+      </w:r>
+      <w:proofErr w:type="spellStart"/>
+      <w:r>
+        <w:rPr>
+          <w:rFonts w:ascii="Menlo" w:hAnsi="Menlo" w:cs="Menlo"/>
+          <w:color w:val="839496"/>
+          <w:sz w:val="18"/>
+          <w:szCs w:val="18"/>
+        </w:rPr>
+        <w:t>childState</w:t>
+      </w:r>
+      <w:proofErr w:type="spellEnd"/>
+      <w:r>
+        <w:rPr>
+          <w:rFonts w:ascii="Menlo" w:hAnsi="Menlo" w:cs="Menlo"/>
+          <w:color w:val="839496"/>
+          <w:sz w:val="18"/>
+          <w:szCs w:val="18"/>
+        </w:rPr>
+        <w:t>[</w:t>
+      </w:r>
+      <w:proofErr w:type="spellStart"/>
+      <w:r>
+        <w:rPr>
+          <w:rFonts w:ascii="Menlo" w:hAnsi="Menlo" w:cs="Menlo"/>
+          <w:color w:val="839496"/>
+          <w:sz w:val="18"/>
+          <w:szCs w:val="18"/>
+        </w:rPr>
+        <w:t>cupTo</w:t>
+      </w:r>
+      <w:proofErr w:type="spellEnd"/>
+      <w:r>
+        <w:rPr>
+          <w:rFonts w:ascii="Menlo" w:hAnsi="Menlo" w:cs="Menlo"/>
+          <w:color w:val="839496"/>
+          <w:sz w:val="18"/>
+          <w:szCs w:val="18"/>
+        </w:rPr>
+        <w:t xml:space="preserve">] += </w:t>
+      </w:r>
+      <w:proofErr w:type="spellStart"/>
+      <w:r>
+        <w:rPr>
+          <w:rFonts w:ascii="Menlo" w:hAnsi="Menlo" w:cs="Menlo"/>
+          <w:color w:val="839496"/>
+          <w:sz w:val="18"/>
+          <w:szCs w:val="18"/>
+        </w:rPr>
+        <w:t>childState</w:t>
+      </w:r>
+      <w:proofErr w:type="spellEnd"/>
+      <w:r>
+        <w:rPr>
+          <w:rFonts w:ascii="Menlo" w:hAnsi="Menlo" w:cs="Menlo"/>
+          <w:color w:val="839496"/>
+          <w:sz w:val="18"/>
+          <w:szCs w:val="18"/>
+        </w:rPr>
+        <w:t>[</w:t>
+      </w:r>
+      <w:proofErr w:type="spellStart"/>
+      <w:r>
+        <w:rPr>
+          <w:rFonts w:ascii="Menlo" w:hAnsi="Menlo" w:cs="Menlo"/>
+          <w:color w:val="839496"/>
+          <w:sz w:val="18"/>
+          <w:szCs w:val="18"/>
+        </w:rPr>
+        <w:t>cupFrom</w:t>
+      </w:r>
+      <w:proofErr w:type="spellEnd"/>
+      <w:r>
+        <w:rPr>
+          <w:rFonts w:ascii="Menlo" w:hAnsi="Menlo" w:cs="Menlo"/>
+          <w:color w:val="839496"/>
+          <w:sz w:val="18"/>
+          <w:szCs w:val="18"/>
+        </w:rPr>
+        <w:t>]</w:t>
+      </w:r>
+      <w:r>
+        <w:rPr>
+          <w:rFonts w:ascii="Menlo" w:hAnsi="Menlo" w:cs="Menlo"/>
+          <w:color w:val="839496"/>
+          <w:sz w:val="18"/>
+          <w:szCs w:val="18"/>
+        </w:rPr>
+        <w:br/>
+        <w:t xml:space="preserve">                        </w:t>
+      </w:r>
+      <w:proofErr w:type="spellStart"/>
+      <w:r>
+        <w:rPr>
+          <w:rFonts w:ascii="Menlo" w:hAnsi="Menlo" w:cs="Menlo"/>
+          <w:color w:val="839496"/>
+          <w:sz w:val="18"/>
+          <w:szCs w:val="18"/>
+        </w:rPr>
+        <w:t>childState</w:t>
+      </w:r>
+      <w:proofErr w:type="spellEnd"/>
+      <w:r>
+        <w:rPr>
+          <w:rFonts w:ascii="Menlo" w:hAnsi="Menlo" w:cs="Menlo"/>
+          <w:color w:val="839496"/>
+          <w:sz w:val="18"/>
+          <w:szCs w:val="18"/>
+        </w:rPr>
+        <w:t>[</w:t>
+      </w:r>
+      <w:proofErr w:type="spellStart"/>
+      <w:r>
+        <w:rPr>
+          <w:rFonts w:ascii="Menlo" w:hAnsi="Menlo" w:cs="Menlo"/>
+          <w:color w:val="839496"/>
+          <w:sz w:val="18"/>
+          <w:szCs w:val="18"/>
+        </w:rPr>
+        <w:t>cupFrom</w:t>
+      </w:r>
+      <w:proofErr w:type="spellEnd"/>
+      <w:r>
+        <w:rPr>
+          <w:rFonts w:ascii="Menlo" w:hAnsi="Menlo" w:cs="Menlo"/>
+          <w:color w:val="839496"/>
+          <w:sz w:val="18"/>
+          <w:szCs w:val="18"/>
+        </w:rPr>
+        <w:t xml:space="preserve">] = </w:t>
+      </w:r>
+      <w:r>
+        <w:rPr>
+          <w:rFonts w:ascii="Menlo" w:hAnsi="Menlo" w:cs="Menlo"/>
+          <w:color w:val="2AA198"/>
+          <w:sz w:val="18"/>
+          <w:szCs w:val="18"/>
+        </w:rPr>
+        <w:t>0</w:t>
+      </w:r>
+      <w:r>
+        <w:rPr>
+          <w:rFonts w:ascii="Menlo" w:hAnsi="Menlo" w:cs="Menlo"/>
+          <w:color w:val="2AA198"/>
+          <w:sz w:val="18"/>
+          <w:szCs w:val="18"/>
+        </w:rPr>
+        <w:br/>
+        <w:t xml:space="preserve">                    </w:t>
+      </w:r>
+      <w:proofErr w:type="spellStart"/>
+      <w:r>
+        <w:rPr>
+          <w:rFonts w:ascii="Menlo" w:hAnsi="Menlo" w:cs="Menlo"/>
+          <w:color w:val="839496"/>
+          <w:sz w:val="18"/>
+          <w:szCs w:val="18"/>
+        </w:rPr>
+        <w:t>children.append</w:t>
+      </w:r>
+      <w:proofErr w:type="spellEnd"/>
+      <w:r>
+        <w:rPr>
+          <w:rFonts w:ascii="Menlo" w:hAnsi="Menlo" w:cs="Menlo"/>
+          <w:color w:val="839496"/>
+          <w:sz w:val="18"/>
+          <w:szCs w:val="18"/>
+        </w:rPr>
+        <w:t>(</w:t>
+      </w:r>
+      <w:proofErr w:type="spellStart"/>
+      <w:r>
+        <w:rPr>
+          <w:rFonts w:ascii="Menlo" w:hAnsi="Menlo" w:cs="Menlo"/>
+          <w:color w:val="839496"/>
+          <w:sz w:val="18"/>
+          <w:szCs w:val="18"/>
+        </w:rPr>
+        <w:t>childState</w:t>
+      </w:r>
+      <w:proofErr w:type="spellEnd"/>
+      <w:r>
+        <w:rPr>
+          <w:rFonts w:ascii="Menlo" w:hAnsi="Menlo" w:cs="Menlo"/>
+          <w:color w:val="839496"/>
+          <w:sz w:val="18"/>
+          <w:szCs w:val="18"/>
+        </w:rPr>
+        <w:t>)</w:t>
+      </w:r>
+      <w:r>
+        <w:rPr>
+          <w:rFonts w:ascii="Menlo" w:hAnsi="Menlo" w:cs="Menlo"/>
+          <w:color w:val="839496"/>
+          <w:sz w:val="18"/>
+          <w:szCs w:val="18"/>
+        </w:rPr>
+        <w:br/>
       </w:r>
       <w:r>
         <w:rPr>
@@ -3650,48 +4442,21 @@
           <w:sz w:val="18"/>
           <w:szCs w:val="18"/>
         </w:rPr>
-        <w:t xml:space="preserve">return True if </w:t>
-      </w:r>
-      <w:r>
-        <w:rPr>
-          <w:rFonts w:ascii="Menlo" w:hAnsi="Menlo" w:cs="Menlo"/>
-          <w:color w:val="839496"/>
-          <w:sz w:val="18"/>
-          <w:szCs w:val="18"/>
-        </w:rPr>
-        <w:t xml:space="preserve">state[index] == </w:t>
-      </w:r>
-      <w:r>
-        <w:rPr>
-          <w:rFonts w:ascii="Menlo" w:hAnsi="Menlo" w:cs="Menlo"/>
-          <w:color w:val="94558D"/>
-          <w:sz w:val="18"/>
-          <w:szCs w:val="18"/>
-        </w:rPr>
-        <w:t>self</w:t>
-      </w:r>
-      <w:r>
-        <w:rPr>
-          <w:rFonts w:ascii="Menlo" w:hAnsi="Menlo" w:cs="Menlo"/>
-          <w:color w:val="839496"/>
-          <w:sz w:val="18"/>
-          <w:szCs w:val="18"/>
-        </w:rPr>
-        <w:t xml:space="preserve">.capacity[index] </w:t>
-      </w:r>
-      <w:r>
-        <w:rPr>
-          <w:rFonts w:ascii="Menlo" w:hAnsi="Menlo" w:cs="Menlo"/>
-          <w:color w:val="859900"/>
-          <w:sz w:val="18"/>
-          <w:szCs w:val="18"/>
-        </w:rPr>
-        <w:t>else False</w:t>
-      </w:r>
-      <w:r>
-        <w:rPr>
-          <w:rFonts w:ascii="Menlo" w:hAnsi="Menlo" w:cs="Menlo"/>
-          <w:color w:val="859900"/>
+        <w:t xml:space="preserve">return </w:t>
+      </w:r>
+      <w:r>
+        <w:rPr>
+          <w:rFonts w:ascii="Menlo" w:hAnsi="Menlo" w:cs="Menlo"/>
+          <w:color w:val="839496"/>
+          <w:sz w:val="18"/>
+          <w:szCs w:val="18"/>
+        </w:rPr>
+        <w:t>children</w:t>
+      </w:r>
+      <w:r>
+        <w:rPr>
+          <w:rFonts w:ascii="Menlo" w:hAnsi="Menlo" w:cs="Menlo"/>
+          <w:color w:val="839496"/>
           <w:sz w:val="18"/>
           <w:szCs w:val="18"/>
         </w:rPr>
@@ -3700,7 +4465,7 @@
       <w:r>
         <w:rPr>
           <w:rFonts w:ascii="Menlo" w:hAnsi="Menlo" w:cs="Menlo"/>
-          <w:color w:val="859900"/>
+          <w:color w:val="839496"/>
           <w:sz w:val="18"/>
           <w:szCs w:val="18"/>
         </w:rPr>
@@ -3716,7 +4481,7 @@
           <w:sz w:val="18"/>
           <w:szCs w:val="18"/>
         </w:rPr>
-        <w:t># Returns how much open space a cup has, given a state and the cup's index</w:t>
+        <w:t># Returns whether a cup is full, given a state and the cup's index</w:t>
       </w:r>
       <w:r>
         <w:rPr>
@@ -3730,6 +4495,7 @@
         <w:br/>
         <w:t xml:space="preserve">    </w:t>
       </w:r>
+      <w:proofErr w:type="spellStart"/>
       <w:r>
         <w:rPr>
           <w:rFonts w:ascii="Menlo" w:hAnsi="Menlo" w:cs="Menlo"/>
@@ -3737,8 +4503,19 @@
           <w:sz w:val="18"/>
           <w:szCs w:val="18"/>
         </w:rPr>
-        <w:t xml:space="preserve">def </w:t>
-      </w:r>
+        <w:t>def</w:t>
+      </w:r>
+      <w:proofErr w:type="spellEnd"/>
+      <w:r>
+        <w:rPr>
+          <w:rFonts w:ascii="Menlo" w:hAnsi="Menlo" w:cs="Menlo"/>
+          <w:color w:val="859900"/>
+          <w:sz w:val="18"/>
+          <w:szCs w:val="18"/>
+        </w:rPr>
+        <w:t xml:space="preserve"> </w:t>
+      </w:r>
+      <w:proofErr w:type="spellStart"/>
       <w:r>
         <w:rPr>
           <w:rFonts w:ascii="Menlo" w:hAnsi="Menlo" w:cs="Menlo"/>
@@ -3746,8 +4523,9 @@
           <w:sz w:val="18"/>
           <w:szCs w:val="18"/>
         </w:rPr>
-        <w:t>getOpenSpace</w:t>
-      </w:r>
+        <w:t>isFull</w:t>
+      </w:r>
+      <w:proofErr w:type="spellEnd"/>
       <w:r>
         <w:rPr>
           <w:rFonts w:ascii="Menlo" w:hAnsi="Menlo" w:cs="Menlo"/>
@@ -3792,8 +4570,175 @@
           <w:sz w:val="18"/>
           <w:szCs w:val="18"/>
         </w:rPr>
+        <w:t xml:space="preserve">return True if </w:t>
+      </w:r>
+      <w:r>
+        <w:rPr>
+          <w:rFonts w:ascii="Menlo" w:hAnsi="Menlo" w:cs="Menlo"/>
+          <w:color w:val="839496"/>
+          <w:sz w:val="18"/>
+          <w:szCs w:val="18"/>
+        </w:rPr>
+        <w:t xml:space="preserve">state[index] == </w:t>
+      </w:r>
+      <w:proofErr w:type="spellStart"/>
+      <w:r>
+        <w:rPr>
+          <w:rFonts w:ascii="Menlo" w:hAnsi="Menlo" w:cs="Menlo"/>
+          <w:color w:val="94558D"/>
+          <w:sz w:val="18"/>
+          <w:szCs w:val="18"/>
+        </w:rPr>
+        <w:t>self</w:t>
+      </w:r>
+      <w:r>
+        <w:rPr>
+          <w:rFonts w:ascii="Menlo" w:hAnsi="Menlo" w:cs="Menlo"/>
+          <w:color w:val="839496"/>
+          <w:sz w:val="18"/>
+          <w:szCs w:val="18"/>
+        </w:rPr>
+        <w:t>.capacity</w:t>
+      </w:r>
+      <w:proofErr w:type="spellEnd"/>
+      <w:r>
+        <w:rPr>
+          <w:rFonts w:ascii="Menlo" w:hAnsi="Menlo" w:cs="Menlo"/>
+          <w:color w:val="839496"/>
+          <w:sz w:val="18"/>
+          <w:szCs w:val="18"/>
+        </w:rPr>
+        <w:t xml:space="preserve">[index] </w:t>
+      </w:r>
+      <w:r>
+        <w:rPr>
+          <w:rFonts w:ascii="Menlo" w:hAnsi="Menlo" w:cs="Menlo"/>
+          <w:color w:val="859900"/>
+          <w:sz w:val="18"/>
+          <w:szCs w:val="18"/>
+        </w:rPr>
+        <w:t>else False</w:t>
+      </w:r>
+      <w:r>
+        <w:rPr>
+          <w:rFonts w:ascii="Menlo" w:hAnsi="Menlo" w:cs="Menlo"/>
+          <w:color w:val="859900"/>
+          <w:sz w:val="18"/>
+          <w:szCs w:val="18"/>
+        </w:rPr>
+        <w:br/>
+      </w:r>
+      <w:r>
+        <w:rPr>
+          <w:rFonts w:ascii="Menlo" w:hAnsi="Menlo" w:cs="Menlo"/>
+          <w:color w:val="859900"/>
+          <w:sz w:val="18"/>
+          <w:szCs w:val="18"/>
+        </w:rPr>
+        <w:br/>
+        <w:t xml:space="preserve">    </w:t>
+      </w:r>
+      <w:r>
+        <w:rPr>
+          <w:rFonts w:ascii="Menlo" w:hAnsi="Menlo" w:cs="Menlo"/>
+          <w:i/>
+          <w:iCs/>
+          <w:color w:val="586E75"/>
+          <w:sz w:val="18"/>
+          <w:szCs w:val="18"/>
+        </w:rPr>
+        <w:t># Returns how much open space a cup has, given a state and the cup's index</w:t>
+      </w:r>
+      <w:r>
+        <w:rPr>
+          <w:rFonts w:ascii="Menlo" w:hAnsi="Menlo" w:cs="Menlo"/>
+          <w:i/>
+          <w:iCs/>
+          <w:color w:val="586E75"/>
+          <w:sz w:val="18"/>
+          <w:szCs w:val="18"/>
+        </w:rPr>
+        <w:br/>
+        <w:t xml:space="preserve">    </w:t>
+      </w:r>
+      <w:proofErr w:type="spellStart"/>
+      <w:r>
+        <w:rPr>
+          <w:rFonts w:ascii="Menlo" w:hAnsi="Menlo" w:cs="Menlo"/>
+          <w:color w:val="859900"/>
+          <w:sz w:val="18"/>
+          <w:szCs w:val="18"/>
+        </w:rPr>
+        <w:t>def</w:t>
+      </w:r>
+      <w:proofErr w:type="spellEnd"/>
+      <w:r>
+        <w:rPr>
+          <w:rFonts w:ascii="Menlo" w:hAnsi="Menlo" w:cs="Menlo"/>
+          <w:color w:val="859900"/>
+          <w:sz w:val="18"/>
+          <w:szCs w:val="18"/>
+        </w:rPr>
+        <w:t xml:space="preserve"> </w:t>
+      </w:r>
+      <w:proofErr w:type="spellStart"/>
+      <w:r>
+        <w:rPr>
+          <w:rFonts w:ascii="Menlo" w:hAnsi="Menlo" w:cs="Menlo"/>
+          <w:color w:val="268BD2"/>
+          <w:sz w:val="18"/>
+          <w:szCs w:val="18"/>
+        </w:rPr>
+        <w:t>getOpenSpace</w:t>
+      </w:r>
+      <w:proofErr w:type="spellEnd"/>
+      <w:r>
+        <w:rPr>
+          <w:rFonts w:ascii="Menlo" w:hAnsi="Menlo" w:cs="Menlo"/>
+          <w:color w:val="839496"/>
+          <w:sz w:val="18"/>
+          <w:szCs w:val="18"/>
+        </w:rPr>
+        <w:t>(</w:t>
+      </w:r>
+      <w:r>
+        <w:rPr>
+          <w:rFonts w:ascii="Menlo" w:hAnsi="Menlo" w:cs="Menlo"/>
+          <w:color w:val="94558D"/>
+          <w:sz w:val="18"/>
+          <w:szCs w:val="18"/>
+        </w:rPr>
+        <w:t>self</w:t>
+      </w:r>
+      <w:r>
+        <w:rPr>
+          <w:rFonts w:ascii="Menlo" w:hAnsi="Menlo" w:cs="Menlo"/>
+          <w:color w:val="839496"/>
+          <w:sz w:val="18"/>
+          <w:szCs w:val="18"/>
+        </w:rPr>
+        <w:t>, state, index):</w:t>
+      </w:r>
+      <w:r>
+        <w:rPr>
+          <w:rFonts w:ascii="Menlo" w:hAnsi="Menlo" w:cs="Menlo"/>
+          <w:color w:val="839496"/>
+          <w:sz w:val="18"/>
+          <w:szCs w:val="18"/>
+        </w:rPr>
+        <w:br/>
+        <w:t xml:space="preserve">        </w:t>
+      </w:r>
+      <w:r>
+        <w:rPr>
+          <w:rFonts w:ascii="Menlo" w:hAnsi="Menlo" w:cs="Menlo"/>
+          <w:color w:val="859900"/>
+          <w:sz w:val="18"/>
+          <w:szCs w:val="18"/>
+        </w:rPr>
         <w:t xml:space="preserve">return </w:t>
       </w:r>
+      <w:proofErr w:type="spellStart"/>
       <w:r>
         <w:rPr>
           <w:rFonts w:ascii="Menlo" w:hAnsi="Menlo" w:cs="Menlo"/>
@@ -3810,7 +4755,17 @@
           <w:sz w:val="18"/>
           <w:szCs w:val="18"/>
         </w:rPr>
-        <w:t>.capacity[index] - state[index]</w:t>
+        <w:t>.capacity</w:t>
+      </w:r>
+      <w:proofErr w:type="spellEnd"/>
+      <w:r>
+        <w:rPr>
+          <w:rFonts w:ascii="Menlo" w:hAnsi="Menlo" w:cs="Menlo"/>
+          <w:color w:val="839496"/>
+          <w:sz w:val="18"/>
+          <w:szCs w:val="18"/>
+        </w:rPr>
+        <w:t>[index] - state[index]</w:t>
       </w:r>
       <w:r>
         <w:rPr>
@@ -3838,7 +4793,46 @@
           <w:szCs w:val="18"/>
         </w:rPr>
         <w:br/>
-        <w:t>problemSpace = ProblemSpace([</w:t>
+      </w:r>
+      <w:proofErr w:type="spellStart"/>
+      <w:r>
+        <w:rPr>
+          <w:rFonts w:ascii="Menlo" w:hAnsi="Menlo" w:cs="Menlo"/>
+          <w:color w:val="839496"/>
+          <w:sz w:val="18"/>
+          <w:szCs w:val="18"/>
+        </w:rPr>
+        <w:t>problemSpace</w:t>
+      </w:r>
+      <w:proofErr w:type="spellEnd"/>
+      <w:r>
+        <w:rPr>
+          <w:rFonts w:ascii="Menlo" w:hAnsi="Menlo" w:cs="Menlo"/>
+          <w:color w:val="839496"/>
+          <w:sz w:val="18"/>
+          <w:szCs w:val="18"/>
+        </w:rPr>
+        <w:t xml:space="preserve"> = </w:t>
+      </w:r>
+      <w:proofErr w:type="spellStart"/>
+      <w:r>
+        <w:rPr>
+          <w:rFonts w:ascii="Menlo" w:hAnsi="Menlo" w:cs="Menlo"/>
+          <w:color w:val="839496"/>
+          <w:sz w:val="18"/>
+          <w:szCs w:val="18"/>
+        </w:rPr>
+        <w:t>ProblemSpace</w:t>
+      </w:r>
+      <w:proofErr w:type="spellEnd"/>
+      <w:r>
+        <w:rPr>
+          <w:rFonts w:ascii="Menlo" w:hAnsi="Menlo" w:cs="Menlo"/>
+          <w:color w:val="839496"/>
+          <w:sz w:val="18"/>
+          <w:szCs w:val="18"/>
+        </w:rPr>
+        <w:t>([</w:t>
       </w:r>
       <w:r>
         <w:rPr>
@@ -4009,7 +5003,27 @@
           <w:sz w:val="18"/>
           <w:szCs w:val="18"/>
         </w:rPr>
-        <w:t>(problemSpace.milkDFS())</w:t>
+        <w:t>(</w:t>
+      </w:r>
+      <w:proofErr w:type="spellStart"/>
+      <w:r>
+        <w:rPr>
+          <w:rFonts w:ascii="Menlo" w:hAnsi="Menlo" w:cs="Menlo"/>
+          <w:color w:val="839496"/>
+          <w:sz w:val="18"/>
+          <w:szCs w:val="18"/>
+        </w:rPr>
+        <w:t>problemSpace.milkDFS</w:t>
+      </w:r>
+      <w:proofErr w:type="spellEnd"/>
+      <w:r>
+        <w:rPr>
+          <w:rFonts w:ascii="Menlo" w:hAnsi="Menlo" w:cs="Menlo"/>
+          <w:color w:val="839496"/>
+          <w:sz w:val="18"/>
+          <w:szCs w:val="18"/>
+        </w:rPr>
+        <w:t>())</w:t>
       </w:r>
     </w:p>
     <w:p/>

</xml_diff>

<commit_message>
Problem set 2 initial commit
</commit_message>
<xml_diff>
--- a/1 - Search/PS 1.docx
+++ b/1 - Search/PS 1.docx
@@ -1097,7 +1097,10 @@
         <w:ind w:left="720"/>
       </w:pPr>
       <w:r>
-        <w:t>Then multiple all of the possible locations of each car</w:t>
+        <w:t>Then multiply</w:t>
+      </w:r>
+      <w:r>
+        <w:t xml:space="preserve"> all of the possible locations of each car</w:t>
       </w:r>
       <w:r>
         <w:t xml:space="preserve"> and subtract the conflict states</w:t>
@@ -1372,10 +1375,7 @@
         <w:t>Depth-Limited (with limit 3):</w:t>
       </w:r>
       <w:r>
-        <w:t xml:space="preserve"> </w:t>
-      </w:r>
-      <w:r>
-        <w:t>1, 2, 4, 8, 9, 5, 10, 11</w:t>
+        <w:t xml:space="preserve"> 1, 2, 4, 8, 9, 5, 10, 11</w:t>
       </w:r>
     </w:p>
     <w:p>
@@ -1547,15 +1547,13 @@
         <w:t>Yes, I can find an algorithm that outputs the solution to this problem without any search. I realize that all odd numbers would be “Right” actions and all even numbers would be “Left” actions.</w:t>
       </w:r>
       <w:r>
-        <w:t xml:space="preserve"> By working off of my solution from problem 2d, I would simply check if a number is even or odd, append the corresponding operation onto the front of a list, and </w:t>
-      </w:r>
-      <w:proofErr w:type="spellStart"/>
-      <w:r>
-        <w:t>recurse</w:t>
-      </w:r>
-      <w:proofErr w:type="spellEnd"/>
-      <w:r>
-        <w:t xml:space="preserve"> upwards by doing the same with its parent. For example, if the goal state was 11, you would place a “Right” operations since it’s odd. Its parent is a 5, which is also odd, so the operation array is [Right, Right]. Its parent is 2, which is even, so the operation array would be [Left, Right, Right]. No search required.</w:t>
+        <w:t xml:space="preserve"> By working off of my solution from problem 2d, I would simply check if a number is even or odd, append the corresponding operation onto the front of a list, and recurse upwards by doing the same with its parent. For example, if the goal state was 11, you </w:t>
+      </w:r>
+      <w:r>
+        <w:t>would place a “Right” operation</w:t>
+      </w:r>
+      <w:r>
+        <w:t xml:space="preserve"> since it’s odd. Its parent is a 5, which is also odd, so the operation array is [Right, Right]. Its parent is 2, which is even, so the operation array would be [Left, Right, Right]. No search required.</w:t>
       </w:r>
     </w:p>
     <w:p>
@@ -1604,37 +1602,43 @@
         <w:t xml:space="preserve"> </w:t>
       </w:r>
       <w:r>
-        <w:t>The combination reply seems like a reiteration of this problem, but with a being made of different materials than humans.</w:t>
-      </w:r>
-      <w:r>
-        <w:t xml:space="preserve"> </w:t>
-      </w:r>
-      <w:r>
-        <w:t>The primary argument against the zombie problem is that we ourselves experience consciousness, therefore we have a strong reason to believe that others with minds and bodies similar to our own also experience said consciousness.</w:t>
-      </w:r>
-      <w:r>
-        <w:t xml:space="preserve"> In the case of an artificially intelligent robot, we can’t make this same connection.</w:t>
-      </w:r>
-      <w:r>
-        <w:t xml:space="preserve"> This extends to other animals as well. How do we know dogs or cats are conscious?</w:t>
-      </w:r>
-      <w:r>
-        <w:t xml:space="preserve"> I think the likely answer for now is that we simply can’t know.</w:t>
-      </w:r>
-      <w:r>
-        <w:t xml:space="preserve"> Searle is right in that complex processing doesn’t inherently entail understanding, but</w:t>
-      </w:r>
-      <w:r>
-        <w:t xml:space="preserve"> I don’t think it necessarily discredits </w:t>
-      </w:r>
-      <w:r>
-        <w:t>understanding and consciousness</w:t>
-      </w:r>
-      <w:r>
-        <w:t xml:space="preserve"> just because the being doing that complex processing isn’t human.</w:t>
+        <w:t xml:space="preserve">The combination reply seems like a reiteration of this problem, but with a </w:t>
+      </w:r>
+      <w:r>
+        <w:t>different form of beings</w:t>
       </w:r>
       <w:bookmarkStart w:id="0" w:name="_GoBack"/>
       <w:bookmarkEnd w:id="0"/>
+      <w:r>
+        <w:t>.</w:t>
+      </w:r>
+      <w:r>
+        <w:t xml:space="preserve"> </w:t>
+      </w:r>
+      <w:r>
+        <w:t>The primary argument against the zombie problem is that we ourselves experience consciousness, therefore we have a strong reason to believe that others with minds and bodies similar to our own also experience said consciousness.</w:t>
+      </w:r>
+      <w:r>
+        <w:t xml:space="preserve"> In the case of an artificially intelligent robot, we can’t make this same connection.</w:t>
+      </w:r>
+      <w:r>
+        <w:t xml:space="preserve"> This extends to other animals as well. How do we know dogs or cats are conscious?</w:t>
+      </w:r>
+      <w:r>
+        <w:t xml:space="preserve"> I think the likely answer for now is that we simply can’t know.</w:t>
+      </w:r>
+      <w:r>
+        <w:t xml:space="preserve"> Searle is right in that complex processing doesn’t inherently entail understanding, but</w:t>
+      </w:r>
+      <w:r>
+        <w:t xml:space="preserve"> I don’t think it necessarily discredits </w:t>
+      </w:r>
+      <w:r>
+        <w:t>understanding and consciousness</w:t>
+      </w:r>
+      <w:r>
+        <w:t xml:space="preserve"> just because the being doing that complex processing isn’t human.</w:t>
+      </w:r>
     </w:p>
     <w:p>
       <w:pPr>
@@ -1685,7 +1689,12 @@
         <w:t>4</w:t>
       </w:r>
       <w:r>
-        <w:t xml:space="preserve">.2) </w:t>
+        <w:t>.2)</w:t>
+      </w:r>
+    </w:p>
+    <w:p>
+      <w:r>
+        <w:t xml:space="preserve"> </w:t>
       </w:r>
       <w:r>
         <w:tab/>
@@ -1721,22 +1730,13 @@
         <w:spacing w:after="240"/>
         <w:rPr>
           <w:rFonts w:ascii="Menlo" w:hAnsi="Menlo" w:cs="Menlo"/>
-          <w:color w:val="839496"/>
-          <w:sz w:val="18"/>
-          <w:szCs w:val="18"/>
-        </w:rPr>
-      </w:pPr>
-      <w:r>
-        <w:rPr>
-          <w:rFonts w:ascii="Menlo" w:hAnsi="Menlo" w:cs="Menlo"/>
           <w:i/>
           <w:iCs/>
           <w:color w:val="586E75"/>
           <w:sz w:val="18"/>
           <w:szCs w:val="18"/>
         </w:rPr>
-        <w:t># Class to represent the problem space</w:t>
-      </w:r>
+      </w:pPr>
       <w:r>
         <w:rPr>
           <w:rFonts w:ascii="Menlo" w:hAnsi="Menlo" w:cs="Menlo"/>
@@ -1746,8 +1746,7 @@
           <w:sz w:val="18"/>
           <w:szCs w:val="18"/>
         </w:rPr>
-        <w:br/>
-        <w:t># The starting state and capacity lists should be the same length</w:t>
+        <w:t># Class to represent the problem space</w:t>
       </w:r>
       <w:r>
         <w:rPr>
@@ -1759,249 +1758,7 @@
           <w:szCs w:val="18"/>
         </w:rPr>
         <w:br/>
-      </w:r>
-      <w:r>
-        <w:rPr>
-          <w:rFonts w:ascii="Menlo" w:hAnsi="Menlo" w:cs="Menlo"/>
-          <w:color w:val="859900"/>
-          <w:sz w:val="18"/>
-          <w:szCs w:val="18"/>
-        </w:rPr>
-        <w:t xml:space="preserve">class </w:t>
-      </w:r>
-      <w:proofErr w:type="spellStart"/>
-      <w:r>
-        <w:rPr>
-          <w:rFonts w:ascii="Menlo" w:hAnsi="Menlo" w:cs="Menlo"/>
-          <w:color w:val="268BD2"/>
-          <w:sz w:val="18"/>
-          <w:szCs w:val="18"/>
-        </w:rPr>
-        <w:t>ProblemSpace</w:t>
-      </w:r>
-      <w:proofErr w:type="spellEnd"/>
-      <w:r>
-        <w:rPr>
-          <w:rFonts w:ascii="Menlo" w:hAnsi="Menlo" w:cs="Menlo"/>
-          <w:color w:val="839496"/>
-          <w:sz w:val="18"/>
-          <w:szCs w:val="18"/>
-        </w:rPr>
-        <w:t>:</w:t>
-      </w:r>
-      <w:r>
-        <w:rPr>
-          <w:rFonts w:ascii="Menlo" w:hAnsi="Menlo" w:cs="Menlo"/>
-          <w:color w:val="839496"/>
-          <w:sz w:val="18"/>
-          <w:szCs w:val="18"/>
-        </w:rPr>
-        <w:br/>
-        <w:t xml:space="preserve">    </w:t>
-      </w:r>
-      <w:proofErr w:type="spellStart"/>
-      <w:r>
-        <w:rPr>
-          <w:rFonts w:ascii="Menlo" w:hAnsi="Menlo" w:cs="Menlo"/>
-          <w:color w:val="859900"/>
-          <w:sz w:val="18"/>
-          <w:szCs w:val="18"/>
-        </w:rPr>
-        <w:t>def</w:t>
-      </w:r>
-      <w:proofErr w:type="spellEnd"/>
-      <w:r>
-        <w:rPr>
-          <w:rFonts w:ascii="Menlo" w:hAnsi="Menlo" w:cs="Menlo"/>
-          <w:color w:val="859900"/>
-          <w:sz w:val="18"/>
-          <w:szCs w:val="18"/>
-        </w:rPr>
-        <w:t xml:space="preserve"> </w:t>
-      </w:r>
-      <w:r>
-        <w:rPr>
-          <w:rFonts w:ascii="Menlo" w:hAnsi="Menlo" w:cs="Menlo"/>
-          <w:color w:val="268BD2"/>
-          <w:sz w:val="18"/>
-          <w:szCs w:val="18"/>
-        </w:rPr>
-        <w:t>__</w:t>
-      </w:r>
-      <w:proofErr w:type="spellStart"/>
-      <w:r>
-        <w:rPr>
-          <w:rFonts w:ascii="Menlo" w:hAnsi="Menlo" w:cs="Menlo"/>
-          <w:color w:val="268BD2"/>
-          <w:sz w:val="18"/>
-          <w:szCs w:val="18"/>
-        </w:rPr>
-        <w:t>init</w:t>
-      </w:r>
-      <w:proofErr w:type="spellEnd"/>
-      <w:r>
-        <w:rPr>
-          <w:rFonts w:ascii="Menlo" w:hAnsi="Menlo" w:cs="Menlo"/>
-          <w:color w:val="268BD2"/>
-          <w:sz w:val="18"/>
-          <w:szCs w:val="18"/>
-        </w:rPr>
-        <w:t>__</w:t>
-      </w:r>
-      <w:r>
-        <w:rPr>
-          <w:rFonts w:ascii="Menlo" w:hAnsi="Menlo" w:cs="Menlo"/>
-          <w:color w:val="839496"/>
-          <w:sz w:val="18"/>
-          <w:szCs w:val="18"/>
-        </w:rPr>
-        <w:t>(</w:t>
-      </w:r>
-      <w:r>
-        <w:rPr>
-          <w:rFonts w:ascii="Menlo" w:hAnsi="Menlo" w:cs="Menlo"/>
-          <w:color w:val="94558D"/>
-          <w:sz w:val="18"/>
-          <w:szCs w:val="18"/>
-        </w:rPr>
-        <w:t>self</w:t>
-      </w:r>
-      <w:r>
-        <w:rPr>
-          <w:rFonts w:ascii="Menlo" w:hAnsi="Menlo" w:cs="Menlo"/>
-          <w:color w:val="839496"/>
-          <w:sz w:val="18"/>
-          <w:szCs w:val="18"/>
-        </w:rPr>
-        <w:t>, _</w:t>
-      </w:r>
-      <w:proofErr w:type="spellStart"/>
-      <w:r>
-        <w:rPr>
-          <w:rFonts w:ascii="Menlo" w:hAnsi="Menlo" w:cs="Menlo"/>
-          <w:color w:val="839496"/>
-          <w:sz w:val="18"/>
-          <w:szCs w:val="18"/>
-        </w:rPr>
-        <w:t>startingState</w:t>
-      </w:r>
-      <w:proofErr w:type="spellEnd"/>
-      <w:r>
-        <w:rPr>
-          <w:rFonts w:ascii="Menlo" w:hAnsi="Menlo" w:cs="Menlo"/>
-          <w:color w:val="839496"/>
-          <w:sz w:val="18"/>
-          <w:szCs w:val="18"/>
-        </w:rPr>
-        <w:t>, _capacity):</w:t>
-      </w:r>
-      <w:r>
-        <w:rPr>
-          <w:rFonts w:ascii="Menlo" w:hAnsi="Menlo" w:cs="Menlo"/>
-          <w:color w:val="839496"/>
-          <w:sz w:val="18"/>
-          <w:szCs w:val="18"/>
-        </w:rPr>
-        <w:br/>
-        <w:t xml:space="preserve">        </w:t>
-      </w:r>
-      <w:proofErr w:type="spellStart"/>
-      <w:r>
-        <w:rPr>
-          <w:rFonts w:ascii="Menlo" w:hAnsi="Menlo" w:cs="Menlo"/>
-          <w:color w:val="94558D"/>
-          <w:sz w:val="18"/>
-          <w:szCs w:val="18"/>
-        </w:rPr>
-        <w:t>self</w:t>
-      </w:r>
-      <w:r>
-        <w:rPr>
-          <w:rFonts w:ascii="Menlo" w:hAnsi="Menlo" w:cs="Menlo"/>
-          <w:color w:val="839496"/>
-          <w:sz w:val="18"/>
-          <w:szCs w:val="18"/>
-        </w:rPr>
-        <w:t>.start</w:t>
-      </w:r>
-      <w:proofErr w:type="spellEnd"/>
-      <w:r>
-        <w:rPr>
-          <w:rFonts w:ascii="Menlo" w:hAnsi="Menlo" w:cs="Menlo"/>
-          <w:color w:val="839496"/>
-          <w:sz w:val="18"/>
-          <w:szCs w:val="18"/>
-        </w:rPr>
-        <w:t xml:space="preserve"> = _</w:t>
-      </w:r>
-      <w:proofErr w:type="spellStart"/>
-      <w:r>
-        <w:rPr>
-          <w:rFonts w:ascii="Menlo" w:hAnsi="Menlo" w:cs="Menlo"/>
-          <w:color w:val="839496"/>
-          <w:sz w:val="18"/>
-          <w:szCs w:val="18"/>
-        </w:rPr>
-        <w:t>startingState</w:t>
-      </w:r>
-      <w:proofErr w:type="spellEnd"/>
-      <w:r>
-        <w:rPr>
-          <w:rFonts w:ascii="Menlo" w:hAnsi="Menlo" w:cs="Menlo"/>
-          <w:color w:val="839496"/>
-          <w:sz w:val="18"/>
-          <w:szCs w:val="18"/>
-        </w:rPr>
-        <w:br/>
-        <w:t xml:space="preserve">        </w:t>
-      </w:r>
-      <w:proofErr w:type="spellStart"/>
-      <w:r>
-        <w:rPr>
-          <w:rFonts w:ascii="Menlo" w:hAnsi="Menlo" w:cs="Menlo"/>
-          <w:color w:val="94558D"/>
-          <w:sz w:val="18"/>
-          <w:szCs w:val="18"/>
-        </w:rPr>
-        <w:t>self</w:t>
-      </w:r>
-      <w:r>
-        <w:rPr>
-          <w:rFonts w:ascii="Menlo" w:hAnsi="Menlo" w:cs="Menlo"/>
-          <w:color w:val="839496"/>
-          <w:sz w:val="18"/>
-          <w:szCs w:val="18"/>
-        </w:rPr>
-        <w:t>.capacity</w:t>
-      </w:r>
-      <w:proofErr w:type="spellEnd"/>
-      <w:r>
-        <w:rPr>
-          <w:rFonts w:ascii="Menlo" w:hAnsi="Menlo" w:cs="Menlo"/>
-          <w:color w:val="839496"/>
-          <w:sz w:val="18"/>
-          <w:szCs w:val="18"/>
-        </w:rPr>
-        <w:t xml:space="preserve"> = _capacity</w:t>
-      </w:r>
-      <w:r>
-        <w:rPr>
-          <w:rFonts w:ascii="Menlo" w:hAnsi="Menlo" w:cs="Menlo"/>
-          <w:color w:val="839496"/>
-          <w:sz w:val="18"/>
-          <w:szCs w:val="18"/>
-        </w:rPr>
-        <w:br/>
-      </w:r>
-      <w:r>
-        <w:rPr>
-          <w:rFonts w:ascii="Menlo" w:hAnsi="Menlo" w:cs="Menlo"/>
-          <w:color w:val="839496"/>
-          <w:sz w:val="18"/>
-          <w:szCs w:val="18"/>
-        </w:rPr>
-        <w:br/>
-        <w:t xml:space="preserve">    </w:t>
+        <w:t># The starting state and capacity lists should be the same length</w:t>
       </w:r>
       <w:r>
         <w:rPr>
@@ -2012,7 +1769,164 @@
           <w:sz w:val="18"/>
           <w:szCs w:val="18"/>
         </w:rPr>
-        <w:t># DFS for the starting state and capacity of the problem space</w:t>
+        <w:br/>
+      </w:r>
+      <w:r>
+        <w:rPr>
+          <w:rFonts w:ascii="Menlo" w:hAnsi="Menlo" w:cs="Menlo"/>
+          <w:color w:val="859900"/>
+          <w:sz w:val="18"/>
+          <w:szCs w:val="18"/>
+        </w:rPr>
+        <w:t xml:space="preserve">class </w:t>
+      </w:r>
+      <w:r>
+        <w:rPr>
+          <w:rFonts w:ascii="Menlo" w:hAnsi="Menlo" w:cs="Menlo"/>
+          <w:color w:val="268BD2"/>
+          <w:sz w:val="18"/>
+          <w:szCs w:val="18"/>
+        </w:rPr>
+        <w:t>ProblemSpace</w:t>
+      </w:r>
+      <w:r>
+        <w:rPr>
+          <w:rFonts w:ascii="Menlo" w:hAnsi="Menlo" w:cs="Menlo"/>
+          <w:color w:val="839496"/>
+          <w:sz w:val="18"/>
+          <w:szCs w:val="18"/>
+        </w:rPr>
+        <w:t>:</w:t>
+      </w:r>
+      <w:r>
+        <w:rPr>
+          <w:rFonts w:ascii="Menlo" w:hAnsi="Menlo" w:cs="Menlo"/>
+          <w:color w:val="839496"/>
+          <w:sz w:val="18"/>
+          <w:szCs w:val="18"/>
+        </w:rPr>
+        <w:br/>
+        <w:t xml:space="preserve">    </w:t>
+      </w:r>
+      <w:r>
+        <w:rPr>
+          <w:rFonts w:ascii="Menlo" w:hAnsi="Menlo" w:cs="Menlo"/>
+          <w:color w:val="859900"/>
+          <w:sz w:val="18"/>
+          <w:szCs w:val="18"/>
+        </w:rPr>
+        <w:t xml:space="preserve">def </w:t>
+      </w:r>
+      <w:r>
+        <w:rPr>
+          <w:rFonts w:ascii="Menlo" w:hAnsi="Menlo" w:cs="Menlo"/>
+          <w:color w:val="268BD2"/>
+          <w:sz w:val="18"/>
+          <w:szCs w:val="18"/>
+        </w:rPr>
+        <w:t>__init__</w:t>
+      </w:r>
+      <w:r>
+        <w:rPr>
+          <w:rFonts w:ascii="Menlo" w:hAnsi="Menlo" w:cs="Menlo"/>
+          <w:color w:val="839496"/>
+          <w:sz w:val="18"/>
+          <w:szCs w:val="18"/>
+        </w:rPr>
+        <w:t>(</w:t>
+      </w:r>
+      <w:r>
+        <w:rPr>
+          <w:rFonts w:ascii="Menlo" w:hAnsi="Menlo" w:cs="Menlo"/>
+          <w:color w:val="94558D"/>
+          <w:sz w:val="18"/>
+          <w:szCs w:val="18"/>
+        </w:rPr>
+        <w:t>self</w:t>
+      </w:r>
+      <w:r>
+        <w:rPr>
+          <w:rFonts w:ascii="Menlo" w:hAnsi="Menlo" w:cs="Menlo"/>
+          <w:color w:val="839496"/>
+          <w:sz w:val="18"/>
+          <w:szCs w:val="18"/>
+        </w:rPr>
+        <w:t>, _startingState, _capacity):</w:t>
+      </w:r>
+      <w:r>
+        <w:rPr>
+          <w:rFonts w:ascii="Menlo" w:hAnsi="Menlo" w:cs="Menlo"/>
+          <w:color w:val="839496"/>
+          <w:sz w:val="18"/>
+          <w:szCs w:val="18"/>
+        </w:rPr>
+        <w:br/>
+        <w:t xml:space="preserve">        </w:t>
+      </w:r>
+      <w:r>
+        <w:rPr>
+          <w:rFonts w:ascii="Menlo" w:hAnsi="Menlo" w:cs="Menlo"/>
+          <w:color w:val="94558D"/>
+          <w:sz w:val="18"/>
+          <w:szCs w:val="18"/>
+        </w:rPr>
+        <w:t>self</w:t>
+      </w:r>
+      <w:r>
+        <w:rPr>
+          <w:rFonts w:ascii="Menlo" w:hAnsi="Menlo" w:cs="Menlo"/>
+          <w:color w:val="839496"/>
+          <w:sz w:val="18"/>
+          <w:szCs w:val="18"/>
+        </w:rPr>
+        <w:t>.start = _startingState</w:t>
+      </w:r>
+      <w:r>
+        <w:rPr>
+          <w:rFonts w:ascii="Menlo" w:hAnsi="Menlo" w:cs="Menlo"/>
+          <w:color w:val="839496"/>
+          <w:sz w:val="18"/>
+          <w:szCs w:val="18"/>
+        </w:rPr>
+        <w:br/>
+        <w:t xml:space="preserve">        </w:t>
+      </w:r>
+      <w:r>
+        <w:rPr>
+          <w:rFonts w:ascii="Menlo" w:hAnsi="Menlo" w:cs="Menlo"/>
+          <w:color w:val="94558D"/>
+          <w:sz w:val="18"/>
+          <w:szCs w:val="18"/>
+        </w:rPr>
+        <w:t>self</w:t>
+      </w:r>
+      <w:r>
+        <w:rPr>
+          <w:rFonts w:ascii="Menlo" w:hAnsi="Menlo" w:cs="Menlo"/>
+          <w:color w:val="839496"/>
+          <w:sz w:val="18"/>
+          <w:szCs w:val="18"/>
+        </w:rPr>
+        <w:t>.capacity = _capacity</w:t>
+      </w:r>
+      <w:r>
+        <w:rPr>
+          <w:rFonts w:ascii="Menlo" w:hAnsi="Menlo" w:cs="Menlo"/>
+          <w:color w:val="839496"/>
+          <w:sz w:val="18"/>
+          <w:szCs w:val="18"/>
+        </w:rPr>
+        <w:br/>
+      </w:r>
+      <w:r>
+        <w:rPr>
+          <w:rFonts w:ascii="Menlo" w:hAnsi="Menlo" w:cs="Menlo"/>
+          <w:color w:val="839496"/>
+          <w:sz w:val="18"/>
+          <w:szCs w:val="18"/>
+        </w:rPr>
+        <w:br/>
+        <w:t xml:space="preserve">    </w:t>
       </w:r>
       <w:r>
         <w:rPr>
@@ -2023,8 +1937,7 @@
           <w:sz w:val="18"/>
           <w:szCs w:val="18"/>
         </w:rPr>
-        <w:br/>
-        <w:t xml:space="preserve">    # Goal state is when the last two cups both contain 2 quarts</w:t>
+        <w:t># DFS for the starting state and capacity of the problem space</w:t>
       </w:r>
       <w:r>
         <w:rPr>
@@ -2036,144 +1949,7 @@
           <w:szCs w:val="18"/>
         </w:rPr>
         <w:br/>
-        <w:t xml:space="preserve">    </w:t>
-      </w:r>
-      <w:proofErr w:type="spellStart"/>
-      <w:r>
-        <w:rPr>
-          <w:rFonts w:ascii="Menlo" w:hAnsi="Menlo" w:cs="Menlo"/>
-          <w:color w:val="859900"/>
-          <w:sz w:val="18"/>
-          <w:szCs w:val="18"/>
-        </w:rPr>
-        <w:t>def</w:t>
-      </w:r>
-      <w:proofErr w:type="spellEnd"/>
-      <w:r>
-        <w:rPr>
-          <w:rFonts w:ascii="Menlo" w:hAnsi="Menlo" w:cs="Menlo"/>
-          <w:color w:val="859900"/>
-          <w:sz w:val="18"/>
-          <w:szCs w:val="18"/>
-        </w:rPr>
-        <w:t xml:space="preserve"> </w:t>
-      </w:r>
-      <w:proofErr w:type="spellStart"/>
-      <w:r>
-        <w:rPr>
-          <w:rFonts w:ascii="Menlo" w:hAnsi="Menlo" w:cs="Menlo"/>
-          <w:color w:val="268BD2"/>
-          <w:sz w:val="18"/>
-          <w:szCs w:val="18"/>
-        </w:rPr>
-        <w:t>milkDFS</w:t>
-      </w:r>
-      <w:proofErr w:type="spellEnd"/>
-      <w:r>
-        <w:rPr>
-          <w:rFonts w:ascii="Menlo" w:hAnsi="Menlo" w:cs="Menlo"/>
-          <w:color w:val="839496"/>
-          <w:sz w:val="18"/>
-          <w:szCs w:val="18"/>
-        </w:rPr>
-        <w:t>(</w:t>
-      </w:r>
-      <w:proofErr w:type="spellStart"/>
-      <w:r>
-        <w:rPr>
-          <w:rFonts w:ascii="Menlo" w:hAnsi="Menlo" w:cs="Menlo"/>
-          <w:color w:val="94558D"/>
-          <w:sz w:val="18"/>
-          <w:szCs w:val="18"/>
-        </w:rPr>
-        <w:t>self</w:t>
-      </w:r>
-      <w:r>
-        <w:rPr>
-          <w:rFonts w:ascii="Menlo" w:hAnsi="Menlo" w:cs="Menlo"/>
-          <w:color w:val="839496"/>
-          <w:sz w:val="18"/>
-          <w:szCs w:val="18"/>
-        </w:rPr>
-        <w:t>):</w:t>
-      </w:r>
-      <w:r>
-        <w:rPr>
-          <w:rFonts w:ascii="Menlo" w:hAnsi="Menlo" w:cs="Menlo"/>
-          <w:color w:val="839496"/>
-          <w:sz w:val="18"/>
-          <w:szCs w:val="18"/>
-        </w:rPr>
-        <w:br/>
-        <w:t xml:space="preserve">        stack</w:t>
-      </w:r>
-      <w:proofErr w:type="spellEnd"/>
-      <w:r>
-        <w:rPr>
-          <w:rFonts w:ascii="Menlo" w:hAnsi="Menlo" w:cs="Menlo"/>
-          <w:color w:val="839496"/>
-          <w:sz w:val="18"/>
-          <w:szCs w:val="18"/>
-        </w:rPr>
-        <w:t xml:space="preserve"> = [(</w:t>
-      </w:r>
-      <w:proofErr w:type="spellStart"/>
-      <w:r>
-        <w:rPr>
-          <w:rFonts w:ascii="Menlo" w:hAnsi="Menlo" w:cs="Menlo"/>
-          <w:color w:val="94558D"/>
-          <w:sz w:val="18"/>
-          <w:szCs w:val="18"/>
-        </w:rPr>
-        <w:t>self</w:t>
-      </w:r>
-      <w:r>
-        <w:rPr>
-          <w:rFonts w:ascii="Menlo" w:hAnsi="Menlo" w:cs="Menlo"/>
-          <w:color w:val="839496"/>
-          <w:sz w:val="18"/>
-          <w:szCs w:val="18"/>
-        </w:rPr>
-        <w:t>.start</w:t>
-      </w:r>
-      <w:proofErr w:type="spellEnd"/>
-      <w:r>
-        <w:rPr>
-          <w:rFonts w:ascii="Menlo" w:hAnsi="Menlo" w:cs="Menlo"/>
-          <w:color w:val="839496"/>
-          <w:sz w:val="18"/>
-          <w:szCs w:val="18"/>
-        </w:rPr>
-        <w:t>, [</w:t>
-      </w:r>
-      <w:proofErr w:type="spellStart"/>
-      <w:r>
-        <w:rPr>
-          <w:rFonts w:ascii="Menlo" w:hAnsi="Menlo" w:cs="Menlo"/>
-          <w:color w:val="94558D"/>
-          <w:sz w:val="18"/>
-          <w:szCs w:val="18"/>
-        </w:rPr>
-        <w:t>self</w:t>
-      </w:r>
-      <w:r>
-        <w:rPr>
-          <w:rFonts w:ascii="Menlo" w:hAnsi="Menlo" w:cs="Menlo"/>
-          <w:color w:val="839496"/>
-          <w:sz w:val="18"/>
-          <w:szCs w:val="18"/>
-        </w:rPr>
-        <w:t>.start</w:t>
-      </w:r>
-      <w:proofErr w:type="spellEnd"/>
-      <w:r>
-        <w:rPr>
-          <w:rFonts w:ascii="Menlo" w:hAnsi="Menlo" w:cs="Menlo"/>
-          <w:color w:val="839496"/>
-          <w:sz w:val="18"/>
-          <w:szCs w:val="18"/>
-        </w:rPr>
-        <w:t xml:space="preserve">])]  </w:t>
+        <w:t xml:space="preserve">    # Goal state is when the last two cups both contain 2 quarts</w:t>
       </w:r>
       <w:r>
         <w:rPr>
@@ -2184,7 +1960,99 @@
           <w:sz w:val="18"/>
           <w:szCs w:val="18"/>
         </w:rPr>
-        <w:t># Add the starting state to the stack</w:t>
+        <w:br/>
+        <w:t xml:space="preserve">    </w:t>
+      </w:r>
+      <w:r>
+        <w:rPr>
+          <w:rFonts w:ascii="Menlo" w:hAnsi="Menlo" w:cs="Menlo"/>
+          <w:color w:val="859900"/>
+          <w:sz w:val="18"/>
+          <w:szCs w:val="18"/>
+        </w:rPr>
+        <w:t xml:space="preserve">def </w:t>
+      </w:r>
+      <w:r>
+        <w:rPr>
+          <w:rFonts w:ascii="Menlo" w:hAnsi="Menlo" w:cs="Menlo"/>
+          <w:color w:val="268BD2"/>
+          <w:sz w:val="18"/>
+          <w:szCs w:val="18"/>
+        </w:rPr>
+        <w:t>milkDFS</w:t>
+      </w:r>
+      <w:r>
+        <w:rPr>
+          <w:rFonts w:ascii="Menlo" w:hAnsi="Menlo" w:cs="Menlo"/>
+          <w:color w:val="839496"/>
+          <w:sz w:val="18"/>
+          <w:szCs w:val="18"/>
+        </w:rPr>
+        <w:t>(</w:t>
+      </w:r>
+      <w:r>
+        <w:rPr>
+          <w:rFonts w:ascii="Menlo" w:hAnsi="Menlo" w:cs="Menlo"/>
+          <w:color w:val="94558D"/>
+          <w:sz w:val="18"/>
+          <w:szCs w:val="18"/>
+        </w:rPr>
+        <w:t>self</w:t>
+      </w:r>
+      <w:r>
+        <w:rPr>
+          <w:rFonts w:ascii="Menlo" w:hAnsi="Menlo" w:cs="Menlo"/>
+          <w:color w:val="839496"/>
+          <w:sz w:val="18"/>
+          <w:szCs w:val="18"/>
+        </w:rPr>
+        <w:t>):</w:t>
+      </w:r>
+      <w:r>
+        <w:rPr>
+          <w:rFonts w:ascii="Menlo" w:hAnsi="Menlo" w:cs="Menlo"/>
+          <w:color w:val="839496"/>
+          <w:sz w:val="18"/>
+          <w:szCs w:val="18"/>
+        </w:rPr>
+        <w:br/>
+        <w:t xml:space="preserve">        stack = [(</w:t>
+      </w:r>
+      <w:r>
+        <w:rPr>
+          <w:rFonts w:ascii="Menlo" w:hAnsi="Menlo" w:cs="Menlo"/>
+          <w:color w:val="94558D"/>
+          <w:sz w:val="18"/>
+          <w:szCs w:val="18"/>
+        </w:rPr>
+        <w:t>self</w:t>
+      </w:r>
+      <w:r>
+        <w:rPr>
+          <w:rFonts w:ascii="Menlo" w:hAnsi="Menlo" w:cs="Menlo"/>
+          <w:color w:val="839496"/>
+          <w:sz w:val="18"/>
+          <w:szCs w:val="18"/>
+        </w:rPr>
+        <w:t>.start, [</w:t>
+      </w:r>
+      <w:r>
+        <w:rPr>
+          <w:rFonts w:ascii="Menlo" w:hAnsi="Menlo" w:cs="Menlo"/>
+          <w:color w:val="94558D"/>
+          <w:sz w:val="18"/>
+          <w:szCs w:val="18"/>
+        </w:rPr>
+        <w:t>self</w:t>
+      </w:r>
+      <w:r>
+        <w:rPr>
+          <w:rFonts w:ascii="Menlo" w:hAnsi="Menlo" w:cs="Menlo"/>
+          <w:color w:val="839496"/>
+          <w:sz w:val="18"/>
+          <w:szCs w:val="18"/>
+        </w:rPr>
+        <w:t xml:space="preserve">.start])]  </w:t>
       </w:r>
       <w:r>
         <w:rPr>
@@ -2195,209 +2063,7 @@
           <w:sz w:val="18"/>
           <w:szCs w:val="18"/>
         </w:rPr>
-        <w:br/>
-        <w:t xml:space="preserve">        </w:t>
-      </w:r>
-      <w:r>
-        <w:rPr>
-          <w:rFonts w:ascii="Menlo" w:hAnsi="Menlo" w:cs="Menlo"/>
-          <w:color w:val="839496"/>
-          <w:sz w:val="18"/>
-          <w:szCs w:val="18"/>
-        </w:rPr>
-        <w:t>visited = []</w:t>
-      </w:r>
-      <w:r>
-        <w:rPr>
-          <w:rFonts w:ascii="Menlo" w:hAnsi="Menlo" w:cs="Menlo"/>
-          <w:color w:val="839496"/>
-          <w:sz w:val="18"/>
-          <w:szCs w:val="18"/>
-        </w:rPr>
-        <w:br/>
-      </w:r>
-      <w:r>
-        <w:rPr>
-          <w:rFonts w:ascii="Menlo" w:hAnsi="Menlo" w:cs="Menlo"/>
-          <w:color w:val="839496"/>
-          <w:sz w:val="18"/>
-          <w:szCs w:val="18"/>
-        </w:rPr>
-        <w:br/>
-        <w:t xml:space="preserve">        </w:t>
-      </w:r>
-      <w:r>
-        <w:rPr>
-          <w:rFonts w:ascii="Menlo" w:hAnsi="Menlo" w:cs="Menlo"/>
-          <w:color w:val="859900"/>
-          <w:sz w:val="18"/>
-          <w:szCs w:val="18"/>
-        </w:rPr>
-        <w:t xml:space="preserve">while </w:t>
-      </w:r>
-      <w:r>
-        <w:rPr>
-          <w:rFonts w:ascii="Menlo" w:hAnsi="Menlo" w:cs="Menlo"/>
-          <w:color w:val="839496"/>
-          <w:sz w:val="18"/>
-          <w:szCs w:val="18"/>
-        </w:rPr>
-        <w:t>stack:</w:t>
-      </w:r>
-      <w:r>
-        <w:rPr>
-          <w:rFonts w:ascii="Menlo" w:hAnsi="Menlo" w:cs="Menlo"/>
-          <w:color w:val="839496"/>
-          <w:sz w:val="18"/>
-          <w:szCs w:val="18"/>
-        </w:rPr>
-        <w:br/>
-        <w:t xml:space="preserve">            (state, path) = </w:t>
-      </w:r>
-      <w:proofErr w:type="spellStart"/>
-      <w:r>
-        <w:rPr>
-          <w:rFonts w:ascii="Menlo" w:hAnsi="Menlo" w:cs="Menlo"/>
-          <w:color w:val="839496"/>
-          <w:sz w:val="18"/>
-          <w:szCs w:val="18"/>
-        </w:rPr>
-        <w:t>stack.pop</w:t>
-      </w:r>
-      <w:proofErr w:type="spellEnd"/>
-      <w:r>
-        <w:rPr>
-          <w:rFonts w:ascii="Menlo" w:hAnsi="Menlo" w:cs="Menlo"/>
-          <w:color w:val="839496"/>
-          <w:sz w:val="18"/>
-          <w:szCs w:val="18"/>
-        </w:rPr>
-        <w:t>()</w:t>
-      </w:r>
-      <w:r>
-        <w:rPr>
-          <w:rFonts w:ascii="Menlo" w:hAnsi="Menlo" w:cs="Menlo"/>
-          <w:color w:val="839496"/>
-          <w:sz w:val="18"/>
-          <w:szCs w:val="18"/>
-        </w:rPr>
-        <w:br/>
-        <w:t xml:space="preserve">            </w:t>
-      </w:r>
-      <w:proofErr w:type="spellStart"/>
-      <w:r>
-        <w:rPr>
-          <w:rFonts w:ascii="Menlo" w:hAnsi="Menlo" w:cs="Menlo"/>
-          <w:color w:val="839496"/>
-          <w:sz w:val="18"/>
-          <w:szCs w:val="18"/>
-        </w:rPr>
-        <w:t>visited.append</w:t>
-      </w:r>
-      <w:proofErr w:type="spellEnd"/>
-      <w:r>
-        <w:rPr>
-          <w:rFonts w:ascii="Menlo" w:hAnsi="Menlo" w:cs="Menlo"/>
-          <w:color w:val="839496"/>
-          <w:sz w:val="18"/>
-          <w:szCs w:val="18"/>
-        </w:rPr>
-        <w:t>(state)</w:t>
-      </w:r>
-      <w:r>
-        <w:rPr>
-          <w:rFonts w:ascii="Menlo" w:hAnsi="Menlo" w:cs="Menlo"/>
-          <w:color w:val="839496"/>
-          <w:sz w:val="18"/>
-          <w:szCs w:val="18"/>
-        </w:rPr>
-        <w:br/>
-        <w:t xml:space="preserve">            children = </w:t>
-      </w:r>
-      <w:proofErr w:type="spellStart"/>
-      <w:r>
-        <w:rPr>
-          <w:rFonts w:ascii="Menlo" w:hAnsi="Menlo" w:cs="Menlo"/>
-          <w:color w:val="94558D"/>
-          <w:sz w:val="18"/>
-          <w:szCs w:val="18"/>
-        </w:rPr>
-        <w:t>self</w:t>
-      </w:r>
-      <w:r>
-        <w:rPr>
-          <w:rFonts w:ascii="Menlo" w:hAnsi="Menlo" w:cs="Menlo"/>
-          <w:color w:val="839496"/>
-          <w:sz w:val="18"/>
-          <w:szCs w:val="18"/>
-        </w:rPr>
-        <w:t>.getChildren</w:t>
-      </w:r>
-      <w:proofErr w:type="spellEnd"/>
-      <w:r>
-        <w:rPr>
-          <w:rFonts w:ascii="Menlo" w:hAnsi="Menlo" w:cs="Menlo"/>
-          <w:color w:val="839496"/>
-          <w:sz w:val="18"/>
-          <w:szCs w:val="18"/>
-        </w:rPr>
-        <w:t>(state)</w:t>
-      </w:r>
-      <w:r>
-        <w:rPr>
-          <w:rFonts w:ascii="Menlo" w:hAnsi="Menlo" w:cs="Menlo"/>
-          <w:color w:val="839496"/>
-          <w:sz w:val="18"/>
-          <w:szCs w:val="18"/>
-        </w:rPr>
-        <w:br/>
-        <w:t xml:space="preserve">            </w:t>
-      </w:r>
-      <w:r>
-        <w:rPr>
-          <w:rFonts w:ascii="Menlo" w:hAnsi="Menlo" w:cs="Menlo"/>
-          <w:color w:val="859900"/>
-          <w:sz w:val="18"/>
-          <w:szCs w:val="18"/>
-        </w:rPr>
-        <w:t xml:space="preserve">for </w:t>
-      </w:r>
-      <w:r>
-        <w:rPr>
-          <w:rFonts w:ascii="Menlo" w:hAnsi="Menlo" w:cs="Menlo"/>
-          <w:color w:val="839496"/>
-          <w:sz w:val="18"/>
-          <w:szCs w:val="18"/>
-        </w:rPr>
-        <w:t xml:space="preserve">child </w:t>
-      </w:r>
-      <w:r>
-        <w:rPr>
-          <w:rFonts w:ascii="Menlo" w:hAnsi="Menlo" w:cs="Menlo"/>
-          <w:color w:val="859900"/>
-          <w:sz w:val="18"/>
-          <w:szCs w:val="18"/>
-        </w:rPr>
-        <w:t xml:space="preserve">in </w:t>
-      </w:r>
-      <w:r>
-        <w:rPr>
-          <w:rFonts w:ascii="Menlo" w:hAnsi="Menlo" w:cs="Menlo"/>
-          <w:color w:val="839496"/>
-          <w:sz w:val="18"/>
-          <w:szCs w:val="18"/>
-        </w:rPr>
-        <w:t>children:</w:t>
-      </w:r>
-      <w:r>
-        <w:rPr>
-          <w:rFonts w:ascii="Menlo" w:hAnsi="Menlo" w:cs="Menlo"/>
-          <w:color w:val="839496"/>
-          <w:sz w:val="18"/>
-          <w:szCs w:val="18"/>
-        </w:rPr>
-        <w:br/>
-        <w:t xml:space="preserve">                </w:t>
+        <w:t># Add the starting state to the stack</w:t>
       </w:r>
       <w:r>
         <w:rPr>
@@ -2408,7 +2074,158 @@
           <w:sz w:val="18"/>
           <w:szCs w:val="18"/>
         </w:rPr>
-        <w:t># Check if the version of the state with the first two cups</w:t>
+        <w:br/>
+        <w:t xml:space="preserve">        </w:t>
+      </w:r>
+      <w:r>
+        <w:rPr>
+          <w:rFonts w:ascii="Menlo" w:hAnsi="Menlo" w:cs="Menlo"/>
+          <w:color w:val="839496"/>
+          <w:sz w:val="18"/>
+          <w:szCs w:val="18"/>
+        </w:rPr>
+        <w:t>visited = []</w:t>
+      </w:r>
+      <w:r>
+        <w:rPr>
+          <w:rFonts w:ascii="Menlo" w:hAnsi="Menlo" w:cs="Menlo"/>
+          <w:color w:val="839496"/>
+          <w:sz w:val="18"/>
+          <w:szCs w:val="18"/>
+        </w:rPr>
+        <w:br/>
+      </w:r>
+      <w:r>
+        <w:rPr>
+          <w:rFonts w:ascii="Menlo" w:hAnsi="Menlo" w:cs="Menlo"/>
+          <w:color w:val="839496"/>
+          <w:sz w:val="18"/>
+          <w:szCs w:val="18"/>
+        </w:rPr>
+        <w:br/>
+        <w:t xml:space="preserve">        </w:t>
+      </w:r>
+      <w:r>
+        <w:rPr>
+          <w:rFonts w:ascii="Menlo" w:hAnsi="Menlo" w:cs="Menlo"/>
+          <w:color w:val="859900"/>
+          <w:sz w:val="18"/>
+          <w:szCs w:val="18"/>
+        </w:rPr>
+        <w:t xml:space="preserve">while </w:t>
+      </w:r>
+      <w:r>
+        <w:rPr>
+          <w:rFonts w:ascii="Menlo" w:hAnsi="Menlo" w:cs="Menlo"/>
+          <w:color w:val="839496"/>
+          <w:sz w:val="18"/>
+          <w:szCs w:val="18"/>
+        </w:rPr>
+        <w:t>stack:</w:t>
+      </w:r>
+      <w:r>
+        <w:rPr>
+          <w:rFonts w:ascii="Menlo" w:hAnsi="Menlo" w:cs="Menlo"/>
+          <w:color w:val="839496"/>
+          <w:sz w:val="18"/>
+          <w:szCs w:val="18"/>
+        </w:rPr>
+        <w:br/>
+        <w:t xml:space="preserve">            (state, path) = stack.pop()</w:t>
+      </w:r>
+      <w:r>
+        <w:rPr>
+          <w:rFonts w:ascii="Menlo" w:hAnsi="Menlo" w:cs="Menlo"/>
+          <w:color w:val="839496"/>
+          <w:sz w:val="18"/>
+          <w:szCs w:val="18"/>
+        </w:rPr>
+        <w:br/>
+        <w:t xml:space="preserve">            visited.append(state)</w:t>
+      </w:r>
+      <w:r>
+        <w:rPr>
+          <w:rFonts w:ascii="Menlo" w:hAnsi="Menlo" w:cs="Menlo"/>
+          <w:color w:val="839496"/>
+          <w:sz w:val="18"/>
+          <w:szCs w:val="18"/>
+        </w:rPr>
+        <w:br/>
+        <w:t xml:space="preserve">            children = </w:t>
+      </w:r>
+      <w:r>
+        <w:rPr>
+          <w:rFonts w:ascii="Menlo" w:hAnsi="Menlo" w:cs="Menlo"/>
+          <w:color w:val="94558D"/>
+          <w:sz w:val="18"/>
+          <w:szCs w:val="18"/>
+        </w:rPr>
+        <w:t>self</w:t>
+      </w:r>
+      <w:r>
+        <w:rPr>
+          <w:rFonts w:ascii="Menlo" w:hAnsi="Menlo" w:cs="Menlo"/>
+          <w:color w:val="839496"/>
+          <w:sz w:val="18"/>
+          <w:szCs w:val="18"/>
+        </w:rPr>
+        <w:t>.getChildren(state)</w:t>
+      </w:r>
+      <w:r>
+        <w:rPr>
+          <w:rFonts w:ascii="Menlo" w:hAnsi="Menlo" w:cs="Menlo"/>
+          <w:color w:val="839496"/>
+          <w:sz w:val="18"/>
+          <w:szCs w:val="18"/>
+        </w:rPr>
+        <w:br/>
+        <w:t xml:space="preserve">            </w:t>
+      </w:r>
+      <w:r>
+        <w:rPr>
+          <w:rFonts w:ascii="Menlo" w:hAnsi="Menlo" w:cs="Menlo"/>
+          <w:color w:val="859900"/>
+          <w:sz w:val="18"/>
+          <w:szCs w:val="18"/>
+        </w:rPr>
+        <w:t xml:space="preserve">for </w:t>
+      </w:r>
+      <w:r>
+        <w:rPr>
+          <w:rFonts w:ascii="Menlo" w:hAnsi="Menlo" w:cs="Menlo"/>
+          <w:color w:val="839496"/>
+          <w:sz w:val="18"/>
+          <w:szCs w:val="18"/>
+        </w:rPr>
+        <w:t xml:space="preserve">child </w:t>
+      </w:r>
+      <w:r>
+        <w:rPr>
+          <w:rFonts w:ascii="Menlo" w:hAnsi="Menlo" w:cs="Menlo"/>
+          <w:color w:val="859900"/>
+          <w:sz w:val="18"/>
+          <w:szCs w:val="18"/>
+        </w:rPr>
+        <w:t xml:space="preserve">in </w:t>
+      </w:r>
+      <w:r>
+        <w:rPr>
+          <w:rFonts w:ascii="Menlo" w:hAnsi="Menlo" w:cs="Menlo"/>
+          <w:color w:val="839496"/>
+          <w:sz w:val="18"/>
+          <w:szCs w:val="18"/>
+        </w:rPr>
+        <w:t>children:</w:t>
+      </w:r>
+      <w:r>
+        <w:rPr>
+          <w:rFonts w:ascii="Menlo" w:hAnsi="Menlo" w:cs="Menlo"/>
+          <w:color w:val="839496"/>
+          <w:sz w:val="18"/>
+          <w:szCs w:val="18"/>
+        </w:rPr>
+        <w:br/>
+        <w:t xml:space="preserve">                </w:t>
       </w:r>
       <w:r>
         <w:rPr>
@@ -2419,8 +2236,7 @@
           <w:sz w:val="18"/>
           <w:szCs w:val="18"/>
         </w:rPr>
-        <w:br/>
-        <w:t xml:space="preserve">                # swapped is not in visited. Since both states are equivalent.</w:t>
+        <w:t># Check if the version of the state with the first two cups</w:t>
       </w:r>
       <w:r>
         <w:rPr>
@@ -2432,219 +2248,7 @@
           <w:szCs w:val="18"/>
         </w:rPr>
         <w:br/>
-        <w:t xml:space="preserve">                </w:t>
-      </w:r>
-      <w:r>
-        <w:rPr>
-          <w:rFonts w:ascii="Menlo" w:hAnsi="Menlo" w:cs="Menlo"/>
-          <w:color w:val="839496"/>
-          <w:sz w:val="18"/>
-          <w:szCs w:val="18"/>
-        </w:rPr>
-        <w:t xml:space="preserve">child2 = </w:t>
-      </w:r>
-      <w:proofErr w:type="spellStart"/>
-      <w:r>
-        <w:rPr>
-          <w:rFonts w:ascii="Menlo" w:hAnsi="Menlo" w:cs="Menlo"/>
-          <w:color w:val="839496"/>
-          <w:sz w:val="18"/>
-          <w:szCs w:val="18"/>
-        </w:rPr>
-        <w:t>child.copy</w:t>
-      </w:r>
-      <w:proofErr w:type="spellEnd"/>
-      <w:r>
-        <w:rPr>
-          <w:rFonts w:ascii="Menlo" w:hAnsi="Menlo" w:cs="Menlo"/>
-          <w:color w:val="839496"/>
-          <w:sz w:val="18"/>
-          <w:szCs w:val="18"/>
-        </w:rPr>
-        <w:t>()</w:t>
-      </w:r>
-      <w:r>
-        <w:rPr>
-          <w:rFonts w:ascii="Menlo" w:hAnsi="Menlo" w:cs="Menlo"/>
-          <w:color w:val="839496"/>
-          <w:sz w:val="18"/>
-          <w:szCs w:val="18"/>
-        </w:rPr>
-        <w:br/>
-        <w:t xml:space="preserve">                child2[</w:t>
-      </w:r>
-      <w:r>
-        <w:rPr>
-          <w:rFonts w:ascii="Menlo" w:hAnsi="Menlo" w:cs="Menlo"/>
-          <w:color w:val="2AA198"/>
-          <w:sz w:val="18"/>
-          <w:szCs w:val="18"/>
-        </w:rPr>
-        <w:t>0</w:t>
-      </w:r>
-      <w:r>
-        <w:rPr>
-          <w:rFonts w:ascii="Menlo" w:hAnsi="Menlo" w:cs="Menlo"/>
-          <w:color w:val="839496"/>
-          <w:sz w:val="18"/>
-          <w:szCs w:val="18"/>
-        </w:rPr>
-        <w:t>], child2[</w:t>
-      </w:r>
-      <w:r>
-        <w:rPr>
-          <w:rFonts w:ascii="Menlo" w:hAnsi="Menlo" w:cs="Menlo"/>
-          <w:color w:val="2AA198"/>
-          <w:sz w:val="18"/>
-          <w:szCs w:val="18"/>
-        </w:rPr>
-        <w:t>1</w:t>
-      </w:r>
-      <w:r>
-        <w:rPr>
-          <w:rFonts w:ascii="Menlo" w:hAnsi="Menlo" w:cs="Menlo"/>
-          <w:color w:val="839496"/>
-          <w:sz w:val="18"/>
-          <w:szCs w:val="18"/>
-        </w:rPr>
-        <w:t>] = child2[</w:t>
-      </w:r>
-      <w:r>
-        <w:rPr>
-          <w:rFonts w:ascii="Menlo" w:hAnsi="Menlo" w:cs="Menlo"/>
-          <w:color w:val="2AA198"/>
-          <w:sz w:val="18"/>
-          <w:szCs w:val="18"/>
-        </w:rPr>
-        <w:t>1</w:t>
-      </w:r>
-      <w:r>
-        <w:rPr>
-          <w:rFonts w:ascii="Menlo" w:hAnsi="Menlo" w:cs="Menlo"/>
-          <w:color w:val="839496"/>
-          <w:sz w:val="18"/>
-          <w:szCs w:val="18"/>
-        </w:rPr>
-        <w:t>], child2[</w:t>
-      </w:r>
-      <w:r>
-        <w:rPr>
-          <w:rFonts w:ascii="Menlo" w:hAnsi="Menlo" w:cs="Menlo"/>
-          <w:color w:val="2AA198"/>
-          <w:sz w:val="18"/>
-          <w:szCs w:val="18"/>
-        </w:rPr>
-        <w:t>0</w:t>
-      </w:r>
-      <w:r>
-        <w:rPr>
-          <w:rFonts w:ascii="Menlo" w:hAnsi="Menlo" w:cs="Menlo"/>
-          <w:color w:val="839496"/>
-          <w:sz w:val="18"/>
-          <w:szCs w:val="18"/>
-        </w:rPr>
-        <w:t>]</w:t>
-      </w:r>
-      <w:r>
-        <w:rPr>
-          <w:rFonts w:ascii="Menlo" w:hAnsi="Menlo" w:cs="Menlo"/>
-          <w:color w:val="839496"/>
-          <w:sz w:val="18"/>
-          <w:szCs w:val="18"/>
-        </w:rPr>
-        <w:br/>
-      </w:r>
-      <w:r>
-        <w:rPr>
-          <w:rFonts w:ascii="Menlo" w:hAnsi="Menlo" w:cs="Menlo"/>
-          <w:color w:val="839496"/>
-          <w:sz w:val="18"/>
-          <w:szCs w:val="18"/>
-        </w:rPr>
-        <w:br/>
-        <w:t xml:space="preserve">                </w:t>
-      </w:r>
-      <w:r>
-        <w:rPr>
-          <w:rFonts w:ascii="Menlo" w:hAnsi="Menlo" w:cs="Menlo"/>
-          <w:color w:val="859900"/>
-          <w:sz w:val="18"/>
-          <w:szCs w:val="18"/>
-        </w:rPr>
-        <w:t xml:space="preserve">if </w:t>
-      </w:r>
-      <w:r>
-        <w:rPr>
-          <w:rFonts w:ascii="Menlo" w:hAnsi="Menlo" w:cs="Menlo"/>
-          <w:color w:val="839496"/>
-          <w:sz w:val="18"/>
-          <w:szCs w:val="18"/>
-        </w:rPr>
-        <w:t xml:space="preserve">(child </w:t>
-      </w:r>
-      <w:r>
-        <w:rPr>
-          <w:rFonts w:ascii="Menlo" w:hAnsi="Menlo" w:cs="Menlo"/>
-          <w:color w:val="859900"/>
-          <w:sz w:val="18"/>
-          <w:szCs w:val="18"/>
-        </w:rPr>
-        <w:t xml:space="preserve">not in </w:t>
-      </w:r>
-      <w:r>
-        <w:rPr>
-          <w:rFonts w:ascii="Menlo" w:hAnsi="Menlo" w:cs="Menlo"/>
-          <w:color w:val="839496"/>
-          <w:sz w:val="18"/>
-          <w:szCs w:val="18"/>
-        </w:rPr>
-        <w:t xml:space="preserve">visited) </w:t>
-      </w:r>
-      <w:r>
-        <w:rPr>
-          <w:rFonts w:ascii="Menlo" w:hAnsi="Menlo" w:cs="Menlo"/>
-          <w:color w:val="859900"/>
-          <w:sz w:val="18"/>
-          <w:szCs w:val="18"/>
-        </w:rPr>
-        <w:t xml:space="preserve">and </w:t>
-      </w:r>
-      <w:r>
-        <w:rPr>
-          <w:rFonts w:ascii="Menlo" w:hAnsi="Menlo" w:cs="Menlo"/>
-          <w:color w:val="839496"/>
-          <w:sz w:val="18"/>
-          <w:szCs w:val="18"/>
-        </w:rPr>
-        <w:t xml:space="preserve">(child2 </w:t>
-      </w:r>
-      <w:r>
-        <w:rPr>
-          <w:rFonts w:ascii="Menlo" w:hAnsi="Menlo" w:cs="Menlo"/>
-          <w:color w:val="859900"/>
-          <w:sz w:val="18"/>
-          <w:szCs w:val="18"/>
-        </w:rPr>
-        <w:t xml:space="preserve">not in </w:t>
-      </w:r>
-      <w:r>
-        <w:rPr>
-          <w:rFonts w:ascii="Menlo" w:hAnsi="Menlo" w:cs="Menlo"/>
-          <w:color w:val="839496"/>
-          <w:sz w:val="18"/>
-          <w:szCs w:val="18"/>
-        </w:rPr>
-        <w:t>visited):</w:t>
-      </w:r>
-      <w:r>
-        <w:rPr>
-          <w:rFonts w:ascii="Menlo" w:hAnsi="Menlo" w:cs="Menlo"/>
-          <w:color w:val="839496"/>
-          <w:sz w:val="18"/>
-          <w:szCs w:val="18"/>
-        </w:rPr>
-        <w:br/>
-        <w:t xml:space="preserve">                    </w:t>
+        <w:t xml:space="preserve">                # swapped is not in visited. Since both states are equivalent.</w:t>
       </w:r>
       <w:r>
         <w:rPr>
@@ -2655,7 +2259,200 @@
           <w:sz w:val="18"/>
           <w:szCs w:val="18"/>
         </w:rPr>
-        <w:t># Slight optimization such that if a child already exists</w:t>
+        <w:br/>
+        <w:t xml:space="preserve">                </w:t>
+      </w:r>
+      <w:r>
+        <w:rPr>
+          <w:rFonts w:ascii="Menlo" w:hAnsi="Menlo" w:cs="Menlo"/>
+          <w:color w:val="839496"/>
+          <w:sz w:val="18"/>
+          <w:szCs w:val="18"/>
+        </w:rPr>
+        <w:t>child2 = child.copy()</w:t>
+      </w:r>
+      <w:r>
+        <w:rPr>
+          <w:rFonts w:ascii="Menlo" w:hAnsi="Menlo" w:cs="Menlo"/>
+          <w:color w:val="839496"/>
+          <w:sz w:val="18"/>
+          <w:szCs w:val="18"/>
+        </w:rPr>
+        <w:br/>
+        <w:t xml:space="preserve">                child2[</w:t>
+      </w:r>
+      <w:r>
+        <w:rPr>
+          <w:rFonts w:ascii="Menlo" w:hAnsi="Menlo" w:cs="Menlo"/>
+          <w:color w:val="2AA198"/>
+          <w:sz w:val="18"/>
+          <w:szCs w:val="18"/>
+        </w:rPr>
+        <w:t>0</w:t>
+      </w:r>
+      <w:r>
+        <w:rPr>
+          <w:rFonts w:ascii="Menlo" w:hAnsi="Menlo" w:cs="Menlo"/>
+          <w:color w:val="839496"/>
+          <w:sz w:val="18"/>
+          <w:szCs w:val="18"/>
+        </w:rPr>
+        <w:t>], child2[</w:t>
+      </w:r>
+      <w:r>
+        <w:rPr>
+          <w:rFonts w:ascii="Menlo" w:hAnsi="Menlo" w:cs="Menlo"/>
+          <w:color w:val="2AA198"/>
+          <w:sz w:val="18"/>
+          <w:szCs w:val="18"/>
+        </w:rPr>
+        <w:t>1</w:t>
+      </w:r>
+      <w:r>
+        <w:rPr>
+          <w:rFonts w:ascii="Menlo" w:hAnsi="Menlo" w:cs="Menlo"/>
+          <w:color w:val="839496"/>
+          <w:sz w:val="18"/>
+          <w:szCs w:val="18"/>
+        </w:rPr>
+        <w:t>] = child2[</w:t>
+      </w:r>
+      <w:r>
+        <w:rPr>
+          <w:rFonts w:ascii="Menlo" w:hAnsi="Menlo" w:cs="Menlo"/>
+          <w:color w:val="2AA198"/>
+          <w:sz w:val="18"/>
+          <w:szCs w:val="18"/>
+        </w:rPr>
+        <w:t>1</w:t>
+      </w:r>
+      <w:r>
+        <w:rPr>
+          <w:rFonts w:ascii="Menlo" w:hAnsi="Menlo" w:cs="Menlo"/>
+          <w:color w:val="839496"/>
+          <w:sz w:val="18"/>
+          <w:szCs w:val="18"/>
+        </w:rPr>
+        <w:t>], child2[</w:t>
+      </w:r>
+      <w:r>
+        <w:rPr>
+          <w:rFonts w:ascii="Menlo" w:hAnsi="Menlo" w:cs="Menlo"/>
+          <w:color w:val="2AA198"/>
+          <w:sz w:val="18"/>
+          <w:szCs w:val="18"/>
+        </w:rPr>
+        <w:t>0</w:t>
+      </w:r>
+      <w:r>
+        <w:rPr>
+          <w:rFonts w:ascii="Menlo" w:hAnsi="Menlo" w:cs="Menlo"/>
+          <w:color w:val="839496"/>
+          <w:sz w:val="18"/>
+          <w:szCs w:val="18"/>
+        </w:rPr>
+        <w:t>]</w:t>
+      </w:r>
+      <w:r>
+        <w:rPr>
+          <w:rFonts w:ascii="Menlo" w:hAnsi="Menlo" w:cs="Menlo"/>
+          <w:color w:val="839496"/>
+          <w:sz w:val="18"/>
+          <w:szCs w:val="18"/>
+        </w:rPr>
+        <w:br/>
+      </w:r>
+      <w:r>
+        <w:rPr>
+          <w:rFonts w:ascii="Menlo" w:hAnsi="Menlo" w:cs="Menlo"/>
+          <w:color w:val="839496"/>
+          <w:sz w:val="18"/>
+          <w:szCs w:val="18"/>
+        </w:rPr>
+        <w:br/>
+        <w:t xml:space="preserve">                </w:t>
+      </w:r>
+      <w:r>
+        <w:rPr>
+          <w:rFonts w:ascii="Menlo" w:hAnsi="Menlo" w:cs="Menlo"/>
+          <w:color w:val="859900"/>
+          <w:sz w:val="18"/>
+          <w:szCs w:val="18"/>
+        </w:rPr>
+        <w:t xml:space="preserve">if </w:t>
+      </w:r>
+      <w:r>
+        <w:rPr>
+          <w:rFonts w:ascii="Menlo" w:hAnsi="Menlo" w:cs="Menlo"/>
+          <w:color w:val="839496"/>
+          <w:sz w:val="18"/>
+          <w:szCs w:val="18"/>
+        </w:rPr>
+        <w:t xml:space="preserve">(child </w:t>
+      </w:r>
+      <w:r>
+        <w:rPr>
+          <w:rFonts w:ascii="Menlo" w:hAnsi="Menlo" w:cs="Menlo"/>
+          <w:color w:val="859900"/>
+          <w:sz w:val="18"/>
+          <w:szCs w:val="18"/>
+        </w:rPr>
+        <w:t xml:space="preserve">not in </w:t>
+      </w:r>
+      <w:r>
+        <w:rPr>
+          <w:rFonts w:ascii="Menlo" w:hAnsi="Menlo" w:cs="Menlo"/>
+          <w:color w:val="839496"/>
+          <w:sz w:val="18"/>
+          <w:szCs w:val="18"/>
+        </w:rPr>
+        <w:t xml:space="preserve">visited) </w:t>
+      </w:r>
+      <w:r>
+        <w:rPr>
+          <w:rFonts w:ascii="Menlo" w:hAnsi="Menlo" w:cs="Menlo"/>
+          <w:color w:val="859900"/>
+          <w:sz w:val="18"/>
+          <w:szCs w:val="18"/>
+        </w:rPr>
+        <w:t xml:space="preserve">and </w:t>
+      </w:r>
+      <w:r>
+        <w:rPr>
+          <w:rFonts w:ascii="Menlo" w:hAnsi="Menlo" w:cs="Menlo"/>
+          <w:color w:val="839496"/>
+          <w:sz w:val="18"/>
+          <w:szCs w:val="18"/>
+        </w:rPr>
+        <w:t xml:space="preserve">(child2 </w:t>
+      </w:r>
+      <w:r>
+        <w:rPr>
+          <w:rFonts w:ascii="Menlo" w:hAnsi="Menlo" w:cs="Menlo"/>
+          <w:color w:val="859900"/>
+          <w:sz w:val="18"/>
+          <w:szCs w:val="18"/>
+        </w:rPr>
+        <w:t xml:space="preserve">not in </w:t>
+      </w:r>
+      <w:r>
+        <w:rPr>
+          <w:rFonts w:ascii="Menlo" w:hAnsi="Menlo" w:cs="Menlo"/>
+          <w:color w:val="839496"/>
+          <w:sz w:val="18"/>
+          <w:szCs w:val="18"/>
+        </w:rPr>
+        <w:t>visited):</w:t>
+      </w:r>
+      <w:r>
+        <w:rPr>
+          <w:rFonts w:ascii="Menlo" w:hAnsi="Menlo" w:cs="Menlo"/>
+          <w:color w:val="839496"/>
+          <w:sz w:val="18"/>
+          <w:szCs w:val="18"/>
+        </w:rPr>
+        <w:br/>
+        <w:t xml:space="preserve">                    </w:t>
       </w:r>
       <w:r>
         <w:rPr>
@@ -2666,8 +2463,7 @@
           <w:sz w:val="18"/>
           <w:szCs w:val="18"/>
         </w:rPr>
-        <w:br/>
-        <w:t xml:space="preserve">                    # in the stack, that must mean there's a faster</w:t>
+        <w:t># Slight optimization such that if a child already exists</w:t>
       </w:r>
       <w:r>
         <w:rPr>
@@ -2679,7 +2475,7 @@
           <w:szCs w:val="18"/>
         </w:rPr>
         <w:br/>
-        <w:t xml:space="preserve">                    # way to get there, so skip it.</w:t>
+        <w:t xml:space="preserve">                    # in the stack, that must mean there's a faster</w:t>
       </w:r>
       <w:r>
         <w:rPr>
@@ -2691,346 +2487,7 @@
           <w:szCs w:val="18"/>
         </w:rPr>
         <w:br/>
-        <w:t xml:space="preserve">                    </w:t>
-      </w:r>
-      <w:r>
-        <w:rPr>
-          <w:rFonts w:ascii="Menlo" w:hAnsi="Menlo" w:cs="Menlo"/>
-          <w:color w:val="859900"/>
-          <w:sz w:val="18"/>
-          <w:szCs w:val="18"/>
-        </w:rPr>
-        <w:t xml:space="preserve">if </w:t>
-      </w:r>
-      <w:r>
-        <w:rPr>
-          <w:rFonts w:ascii="Menlo" w:hAnsi="Menlo" w:cs="Menlo"/>
-          <w:color w:val="839496"/>
-          <w:sz w:val="18"/>
-          <w:szCs w:val="18"/>
-        </w:rPr>
-        <w:t>(</w:t>
-      </w:r>
-      <w:r>
-        <w:rPr>
-          <w:rFonts w:ascii="Menlo" w:hAnsi="Menlo" w:cs="Menlo"/>
-          <w:color w:val="859900"/>
-          <w:sz w:val="18"/>
-          <w:szCs w:val="18"/>
-        </w:rPr>
-        <w:t xml:space="preserve">not </w:t>
-      </w:r>
-      <w:r>
-        <w:rPr>
-          <w:rFonts w:ascii="Menlo" w:hAnsi="Menlo" w:cs="Menlo"/>
-          <w:color w:val="268BD2"/>
-          <w:sz w:val="18"/>
-          <w:szCs w:val="18"/>
-        </w:rPr>
-        <w:t>any</w:t>
-      </w:r>
-      <w:r>
-        <w:rPr>
-          <w:rFonts w:ascii="Menlo" w:hAnsi="Menlo" w:cs="Menlo"/>
-          <w:color w:val="839496"/>
-          <w:sz w:val="18"/>
-          <w:szCs w:val="18"/>
-        </w:rPr>
-        <w:t xml:space="preserve">(child </w:t>
-      </w:r>
-      <w:r>
-        <w:rPr>
-          <w:rFonts w:ascii="Menlo" w:hAnsi="Menlo" w:cs="Menlo"/>
-          <w:color w:val="859900"/>
-          <w:sz w:val="18"/>
-          <w:szCs w:val="18"/>
-        </w:rPr>
-        <w:t xml:space="preserve">in </w:t>
-      </w:r>
-      <w:proofErr w:type="spellStart"/>
-      <w:r>
-        <w:rPr>
-          <w:rFonts w:ascii="Menlo" w:hAnsi="Menlo" w:cs="Menlo"/>
-          <w:color w:val="839496"/>
-          <w:sz w:val="18"/>
-          <w:szCs w:val="18"/>
-        </w:rPr>
-        <w:t>childPath</w:t>
-      </w:r>
-      <w:proofErr w:type="spellEnd"/>
-      <w:r>
-        <w:rPr>
-          <w:rFonts w:ascii="Menlo" w:hAnsi="Menlo" w:cs="Menlo"/>
-          <w:color w:val="839496"/>
-          <w:sz w:val="18"/>
-          <w:szCs w:val="18"/>
-        </w:rPr>
-        <w:t xml:space="preserve"> </w:t>
-      </w:r>
-      <w:r>
-        <w:rPr>
-          <w:rFonts w:ascii="Menlo" w:hAnsi="Menlo" w:cs="Menlo"/>
-          <w:color w:val="859900"/>
-          <w:sz w:val="18"/>
-          <w:szCs w:val="18"/>
-        </w:rPr>
-        <w:t xml:space="preserve">for </w:t>
-      </w:r>
-      <w:proofErr w:type="spellStart"/>
-      <w:r>
-        <w:rPr>
-          <w:rFonts w:ascii="Menlo" w:hAnsi="Menlo" w:cs="Menlo"/>
-          <w:color w:val="839496"/>
-          <w:sz w:val="18"/>
-          <w:szCs w:val="18"/>
-        </w:rPr>
-        <w:t>childPath</w:t>
-      </w:r>
-      <w:proofErr w:type="spellEnd"/>
-      <w:r>
-        <w:rPr>
-          <w:rFonts w:ascii="Menlo" w:hAnsi="Menlo" w:cs="Menlo"/>
-          <w:color w:val="839496"/>
-          <w:sz w:val="18"/>
-          <w:szCs w:val="18"/>
-        </w:rPr>
-        <w:t xml:space="preserve"> </w:t>
-      </w:r>
-      <w:r>
-        <w:rPr>
-          <w:rFonts w:ascii="Menlo" w:hAnsi="Menlo" w:cs="Menlo"/>
-          <w:color w:val="859900"/>
-          <w:sz w:val="18"/>
-          <w:szCs w:val="18"/>
-        </w:rPr>
-        <w:t xml:space="preserve">in </w:t>
-      </w:r>
-      <w:r>
-        <w:rPr>
-          <w:rFonts w:ascii="Menlo" w:hAnsi="Menlo" w:cs="Menlo"/>
-          <w:color w:val="839496"/>
-          <w:sz w:val="18"/>
-          <w:szCs w:val="18"/>
-        </w:rPr>
-        <w:t xml:space="preserve">stack)) </w:t>
-      </w:r>
-      <w:r>
-        <w:rPr>
-          <w:rFonts w:ascii="Menlo" w:hAnsi="Menlo" w:cs="Menlo"/>
-          <w:color w:val="859900"/>
-          <w:sz w:val="18"/>
-          <w:szCs w:val="18"/>
-        </w:rPr>
-        <w:t xml:space="preserve">and </w:t>
-      </w:r>
-      <w:r>
-        <w:rPr>
-          <w:rFonts w:ascii="Menlo" w:hAnsi="Menlo" w:cs="Menlo"/>
-          <w:color w:val="839496"/>
-          <w:sz w:val="18"/>
-          <w:szCs w:val="18"/>
-        </w:rPr>
-        <w:t>\</w:t>
-      </w:r>
-      <w:r>
-        <w:rPr>
-          <w:rFonts w:ascii="Menlo" w:hAnsi="Menlo" w:cs="Menlo"/>
-          <w:color w:val="839496"/>
-          <w:sz w:val="18"/>
-          <w:szCs w:val="18"/>
-        </w:rPr>
-        <w:br/>
-        <w:t xml:space="preserve">                       (</w:t>
-      </w:r>
-      <w:r>
-        <w:rPr>
-          <w:rFonts w:ascii="Menlo" w:hAnsi="Menlo" w:cs="Menlo"/>
-          <w:color w:val="859900"/>
-          <w:sz w:val="18"/>
-          <w:szCs w:val="18"/>
-        </w:rPr>
-        <w:t xml:space="preserve">not </w:t>
-      </w:r>
-      <w:r>
-        <w:rPr>
-          <w:rFonts w:ascii="Menlo" w:hAnsi="Menlo" w:cs="Menlo"/>
-          <w:color w:val="268BD2"/>
-          <w:sz w:val="18"/>
-          <w:szCs w:val="18"/>
-        </w:rPr>
-        <w:t>any</w:t>
-      </w:r>
-      <w:r>
-        <w:rPr>
-          <w:rFonts w:ascii="Menlo" w:hAnsi="Menlo" w:cs="Menlo"/>
-          <w:color w:val="839496"/>
-          <w:sz w:val="18"/>
-          <w:szCs w:val="18"/>
-        </w:rPr>
-        <w:t xml:space="preserve">(child2 </w:t>
-      </w:r>
-      <w:r>
-        <w:rPr>
-          <w:rFonts w:ascii="Menlo" w:hAnsi="Menlo" w:cs="Menlo"/>
-          <w:color w:val="859900"/>
-          <w:sz w:val="18"/>
-          <w:szCs w:val="18"/>
-        </w:rPr>
-        <w:t xml:space="preserve">in </w:t>
-      </w:r>
-      <w:r>
-        <w:rPr>
-          <w:rFonts w:ascii="Menlo" w:hAnsi="Menlo" w:cs="Menlo"/>
-          <w:color w:val="839496"/>
-          <w:sz w:val="18"/>
-          <w:szCs w:val="18"/>
-        </w:rPr>
-        <w:t xml:space="preserve">child2Path </w:t>
-      </w:r>
-      <w:r>
-        <w:rPr>
-          <w:rFonts w:ascii="Menlo" w:hAnsi="Menlo" w:cs="Menlo"/>
-          <w:color w:val="859900"/>
-          <w:sz w:val="18"/>
-          <w:szCs w:val="18"/>
-        </w:rPr>
-        <w:t xml:space="preserve">for </w:t>
-      </w:r>
-      <w:r>
-        <w:rPr>
-          <w:rFonts w:ascii="Menlo" w:hAnsi="Menlo" w:cs="Menlo"/>
-          <w:color w:val="839496"/>
-          <w:sz w:val="18"/>
-          <w:szCs w:val="18"/>
-        </w:rPr>
-        <w:t xml:space="preserve">child2Path </w:t>
-      </w:r>
-      <w:r>
-        <w:rPr>
-          <w:rFonts w:ascii="Menlo" w:hAnsi="Menlo" w:cs="Menlo"/>
-          <w:color w:val="859900"/>
-          <w:sz w:val="18"/>
-          <w:szCs w:val="18"/>
-        </w:rPr>
-        <w:t xml:space="preserve">in </w:t>
-      </w:r>
-      <w:r>
-        <w:rPr>
-          <w:rFonts w:ascii="Menlo" w:hAnsi="Menlo" w:cs="Menlo"/>
-          <w:color w:val="839496"/>
-          <w:sz w:val="18"/>
-          <w:szCs w:val="18"/>
-        </w:rPr>
-        <w:t>stack)):</w:t>
-      </w:r>
-      <w:r>
-        <w:rPr>
-          <w:rFonts w:ascii="Menlo" w:hAnsi="Menlo" w:cs="Menlo"/>
-          <w:color w:val="839496"/>
-          <w:sz w:val="18"/>
-          <w:szCs w:val="18"/>
-        </w:rPr>
-        <w:br/>
-        <w:t xml:space="preserve">                        </w:t>
-      </w:r>
-      <w:r>
-        <w:rPr>
-          <w:rFonts w:ascii="Menlo" w:hAnsi="Menlo" w:cs="Menlo"/>
-          <w:color w:val="859900"/>
-          <w:sz w:val="18"/>
-          <w:szCs w:val="18"/>
-        </w:rPr>
-        <w:t xml:space="preserve">if </w:t>
-      </w:r>
-      <w:r>
-        <w:rPr>
-          <w:rFonts w:ascii="Menlo" w:hAnsi="Menlo" w:cs="Menlo"/>
-          <w:color w:val="839496"/>
-          <w:sz w:val="18"/>
-          <w:szCs w:val="18"/>
-        </w:rPr>
-        <w:t>child[</w:t>
-      </w:r>
-      <w:r>
-        <w:rPr>
-          <w:rFonts w:ascii="Menlo" w:hAnsi="Menlo" w:cs="Menlo"/>
-          <w:color w:val="2AA198"/>
-          <w:sz w:val="18"/>
-          <w:szCs w:val="18"/>
-        </w:rPr>
-        <w:t>2</w:t>
-      </w:r>
-      <w:r>
-        <w:rPr>
-          <w:rFonts w:ascii="Menlo" w:hAnsi="Menlo" w:cs="Menlo"/>
-          <w:color w:val="839496"/>
-          <w:sz w:val="18"/>
-          <w:szCs w:val="18"/>
-        </w:rPr>
-        <w:t xml:space="preserve">] == </w:t>
-      </w:r>
-      <w:r>
-        <w:rPr>
-          <w:rFonts w:ascii="Menlo" w:hAnsi="Menlo" w:cs="Menlo"/>
-          <w:color w:val="2AA198"/>
-          <w:sz w:val="18"/>
-          <w:szCs w:val="18"/>
-        </w:rPr>
-        <w:t xml:space="preserve">2 </w:t>
-      </w:r>
-      <w:r>
-        <w:rPr>
-          <w:rFonts w:ascii="Menlo" w:hAnsi="Menlo" w:cs="Menlo"/>
-          <w:color w:val="859900"/>
-          <w:sz w:val="18"/>
-          <w:szCs w:val="18"/>
-        </w:rPr>
-        <w:t xml:space="preserve">and </w:t>
-      </w:r>
-      <w:r>
-        <w:rPr>
-          <w:rFonts w:ascii="Menlo" w:hAnsi="Menlo" w:cs="Menlo"/>
-          <w:color w:val="839496"/>
-          <w:sz w:val="18"/>
-          <w:szCs w:val="18"/>
-        </w:rPr>
-        <w:t>child[</w:t>
-      </w:r>
-      <w:r>
-        <w:rPr>
-          <w:rFonts w:ascii="Menlo" w:hAnsi="Menlo" w:cs="Menlo"/>
-          <w:color w:val="2AA198"/>
-          <w:sz w:val="18"/>
-          <w:szCs w:val="18"/>
-        </w:rPr>
-        <w:t>3</w:t>
-      </w:r>
-      <w:r>
-        <w:rPr>
-          <w:rFonts w:ascii="Menlo" w:hAnsi="Menlo" w:cs="Menlo"/>
-          <w:color w:val="839496"/>
-          <w:sz w:val="18"/>
-          <w:szCs w:val="18"/>
-        </w:rPr>
-        <w:t xml:space="preserve">] == </w:t>
-      </w:r>
-      <w:r>
-        <w:rPr>
-          <w:rFonts w:ascii="Menlo" w:hAnsi="Menlo" w:cs="Menlo"/>
-          <w:color w:val="2AA198"/>
-          <w:sz w:val="18"/>
-          <w:szCs w:val="18"/>
-        </w:rPr>
-        <w:t>2</w:t>
-      </w:r>
-      <w:r>
-        <w:rPr>
-          <w:rFonts w:ascii="Menlo" w:hAnsi="Menlo" w:cs="Menlo"/>
-          <w:color w:val="839496"/>
-          <w:sz w:val="18"/>
-          <w:szCs w:val="18"/>
-        </w:rPr>
-        <w:t xml:space="preserve">:  </w:t>
+        <w:t xml:space="preserve">                    # way to get there, so skip it.</w:t>
       </w:r>
       <w:r>
         <w:rPr>
@@ -3041,7 +2498,325 @@
           <w:sz w:val="18"/>
           <w:szCs w:val="18"/>
         </w:rPr>
-        <w:t># Check if goal state</w:t>
+        <w:br/>
+        <w:t xml:space="preserve">                    </w:t>
+      </w:r>
+      <w:r>
+        <w:rPr>
+          <w:rFonts w:ascii="Menlo" w:hAnsi="Menlo" w:cs="Menlo"/>
+          <w:color w:val="859900"/>
+          <w:sz w:val="18"/>
+          <w:szCs w:val="18"/>
+        </w:rPr>
+        <w:t xml:space="preserve">if </w:t>
+      </w:r>
+      <w:r>
+        <w:rPr>
+          <w:rFonts w:ascii="Menlo" w:hAnsi="Menlo" w:cs="Menlo"/>
+          <w:color w:val="839496"/>
+          <w:sz w:val="18"/>
+          <w:szCs w:val="18"/>
+        </w:rPr>
+        <w:t>(</w:t>
+      </w:r>
+      <w:r>
+        <w:rPr>
+          <w:rFonts w:ascii="Menlo" w:hAnsi="Menlo" w:cs="Menlo"/>
+          <w:color w:val="859900"/>
+          <w:sz w:val="18"/>
+          <w:szCs w:val="18"/>
+        </w:rPr>
+        <w:t xml:space="preserve">not </w:t>
+      </w:r>
+      <w:r>
+        <w:rPr>
+          <w:rFonts w:ascii="Menlo" w:hAnsi="Menlo" w:cs="Menlo"/>
+          <w:color w:val="268BD2"/>
+          <w:sz w:val="18"/>
+          <w:szCs w:val="18"/>
+        </w:rPr>
+        <w:t>any</w:t>
+      </w:r>
+      <w:r>
+        <w:rPr>
+          <w:rFonts w:ascii="Menlo" w:hAnsi="Menlo" w:cs="Menlo"/>
+          <w:color w:val="839496"/>
+          <w:sz w:val="18"/>
+          <w:szCs w:val="18"/>
+        </w:rPr>
+        <w:t xml:space="preserve">(child </w:t>
+      </w:r>
+      <w:r>
+        <w:rPr>
+          <w:rFonts w:ascii="Menlo" w:hAnsi="Menlo" w:cs="Menlo"/>
+          <w:color w:val="859900"/>
+          <w:sz w:val="18"/>
+          <w:szCs w:val="18"/>
+        </w:rPr>
+        <w:t xml:space="preserve">in </w:t>
+      </w:r>
+      <w:r>
+        <w:rPr>
+          <w:rFonts w:ascii="Menlo" w:hAnsi="Menlo" w:cs="Menlo"/>
+          <w:color w:val="839496"/>
+          <w:sz w:val="18"/>
+          <w:szCs w:val="18"/>
+        </w:rPr>
+        <w:t xml:space="preserve">childPath </w:t>
+      </w:r>
+      <w:r>
+        <w:rPr>
+          <w:rFonts w:ascii="Menlo" w:hAnsi="Menlo" w:cs="Menlo"/>
+          <w:color w:val="859900"/>
+          <w:sz w:val="18"/>
+          <w:szCs w:val="18"/>
+        </w:rPr>
+        <w:t xml:space="preserve">for </w:t>
+      </w:r>
+      <w:r>
+        <w:rPr>
+          <w:rFonts w:ascii="Menlo" w:hAnsi="Menlo" w:cs="Menlo"/>
+          <w:color w:val="839496"/>
+          <w:sz w:val="18"/>
+          <w:szCs w:val="18"/>
+        </w:rPr>
+        <w:t xml:space="preserve">childPath </w:t>
+      </w:r>
+      <w:r>
+        <w:rPr>
+          <w:rFonts w:ascii="Menlo" w:hAnsi="Menlo" w:cs="Menlo"/>
+          <w:color w:val="859900"/>
+          <w:sz w:val="18"/>
+          <w:szCs w:val="18"/>
+        </w:rPr>
+        <w:t xml:space="preserve">in </w:t>
+      </w:r>
+      <w:r>
+        <w:rPr>
+          <w:rFonts w:ascii="Menlo" w:hAnsi="Menlo" w:cs="Menlo"/>
+          <w:color w:val="839496"/>
+          <w:sz w:val="18"/>
+          <w:szCs w:val="18"/>
+        </w:rPr>
+        <w:t xml:space="preserve">stack)) </w:t>
+      </w:r>
+      <w:r>
+        <w:rPr>
+          <w:rFonts w:ascii="Menlo" w:hAnsi="Menlo" w:cs="Menlo"/>
+          <w:color w:val="859900"/>
+          <w:sz w:val="18"/>
+          <w:szCs w:val="18"/>
+        </w:rPr>
+        <w:t xml:space="preserve">and </w:t>
+      </w:r>
+      <w:r>
+        <w:rPr>
+          <w:rFonts w:ascii="Menlo" w:hAnsi="Menlo" w:cs="Menlo"/>
+          <w:color w:val="839496"/>
+          <w:sz w:val="18"/>
+          <w:szCs w:val="18"/>
+        </w:rPr>
+        <w:t>\</w:t>
+      </w:r>
+      <w:r>
+        <w:rPr>
+          <w:rFonts w:ascii="Menlo" w:hAnsi="Menlo" w:cs="Menlo"/>
+          <w:color w:val="839496"/>
+          <w:sz w:val="18"/>
+          <w:szCs w:val="18"/>
+        </w:rPr>
+        <w:br/>
+        <w:t xml:space="preserve">                       (</w:t>
+      </w:r>
+      <w:r>
+        <w:rPr>
+          <w:rFonts w:ascii="Menlo" w:hAnsi="Menlo" w:cs="Menlo"/>
+          <w:color w:val="859900"/>
+          <w:sz w:val="18"/>
+          <w:szCs w:val="18"/>
+        </w:rPr>
+        <w:t xml:space="preserve">not </w:t>
+      </w:r>
+      <w:r>
+        <w:rPr>
+          <w:rFonts w:ascii="Menlo" w:hAnsi="Menlo" w:cs="Menlo"/>
+          <w:color w:val="268BD2"/>
+          <w:sz w:val="18"/>
+          <w:szCs w:val="18"/>
+        </w:rPr>
+        <w:t>any</w:t>
+      </w:r>
+      <w:r>
+        <w:rPr>
+          <w:rFonts w:ascii="Menlo" w:hAnsi="Menlo" w:cs="Menlo"/>
+          <w:color w:val="839496"/>
+          <w:sz w:val="18"/>
+          <w:szCs w:val="18"/>
+        </w:rPr>
+        <w:t xml:space="preserve">(child2 </w:t>
+      </w:r>
+      <w:r>
+        <w:rPr>
+          <w:rFonts w:ascii="Menlo" w:hAnsi="Menlo" w:cs="Menlo"/>
+          <w:color w:val="859900"/>
+          <w:sz w:val="18"/>
+          <w:szCs w:val="18"/>
+        </w:rPr>
+        <w:t xml:space="preserve">in </w:t>
+      </w:r>
+      <w:r>
+        <w:rPr>
+          <w:rFonts w:ascii="Menlo" w:hAnsi="Menlo" w:cs="Menlo"/>
+          <w:color w:val="839496"/>
+          <w:sz w:val="18"/>
+          <w:szCs w:val="18"/>
+        </w:rPr>
+        <w:t xml:space="preserve">child2Path </w:t>
+      </w:r>
+      <w:r>
+        <w:rPr>
+          <w:rFonts w:ascii="Menlo" w:hAnsi="Menlo" w:cs="Menlo"/>
+          <w:color w:val="859900"/>
+          <w:sz w:val="18"/>
+          <w:szCs w:val="18"/>
+        </w:rPr>
+        <w:t xml:space="preserve">for </w:t>
+      </w:r>
+      <w:r>
+        <w:rPr>
+          <w:rFonts w:ascii="Menlo" w:hAnsi="Menlo" w:cs="Menlo"/>
+          <w:color w:val="839496"/>
+          <w:sz w:val="18"/>
+          <w:szCs w:val="18"/>
+        </w:rPr>
+        <w:t xml:space="preserve">child2Path </w:t>
+      </w:r>
+      <w:r>
+        <w:rPr>
+          <w:rFonts w:ascii="Menlo" w:hAnsi="Menlo" w:cs="Menlo"/>
+          <w:color w:val="859900"/>
+          <w:sz w:val="18"/>
+          <w:szCs w:val="18"/>
+        </w:rPr>
+        <w:t xml:space="preserve">in </w:t>
+      </w:r>
+      <w:r>
+        <w:rPr>
+          <w:rFonts w:ascii="Menlo" w:hAnsi="Menlo" w:cs="Menlo"/>
+          <w:color w:val="839496"/>
+          <w:sz w:val="18"/>
+          <w:szCs w:val="18"/>
+        </w:rPr>
+        <w:t>stack)):</w:t>
+      </w:r>
+      <w:r>
+        <w:rPr>
+          <w:rFonts w:ascii="Menlo" w:hAnsi="Menlo" w:cs="Menlo"/>
+          <w:color w:val="839496"/>
+          <w:sz w:val="18"/>
+          <w:szCs w:val="18"/>
+        </w:rPr>
+        <w:br/>
+        <w:t xml:space="preserve">                        </w:t>
+      </w:r>
+      <w:r>
+        <w:rPr>
+          <w:rFonts w:ascii="Menlo" w:hAnsi="Menlo" w:cs="Menlo"/>
+          <w:color w:val="859900"/>
+          <w:sz w:val="18"/>
+          <w:szCs w:val="18"/>
+        </w:rPr>
+        <w:t xml:space="preserve">if </w:t>
+      </w:r>
+      <w:r>
+        <w:rPr>
+          <w:rFonts w:ascii="Menlo" w:hAnsi="Menlo" w:cs="Menlo"/>
+          <w:color w:val="839496"/>
+          <w:sz w:val="18"/>
+          <w:szCs w:val="18"/>
+        </w:rPr>
+        <w:t>child[</w:t>
+      </w:r>
+      <w:r>
+        <w:rPr>
+          <w:rFonts w:ascii="Menlo" w:hAnsi="Menlo" w:cs="Menlo"/>
+          <w:color w:val="2AA198"/>
+          <w:sz w:val="18"/>
+          <w:szCs w:val="18"/>
+        </w:rPr>
+        <w:t>2</w:t>
+      </w:r>
+      <w:r>
+        <w:rPr>
+          <w:rFonts w:ascii="Menlo" w:hAnsi="Menlo" w:cs="Menlo"/>
+          <w:color w:val="839496"/>
+          <w:sz w:val="18"/>
+          <w:szCs w:val="18"/>
+        </w:rPr>
+        <w:t xml:space="preserve">] == </w:t>
+      </w:r>
+      <w:r>
+        <w:rPr>
+          <w:rFonts w:ascii="Menlo" w:hAnsi="Menlo" w:cs="Menlo"/>
+          <w:color w:val="2AA198"/>
+          <w:sz w:val="18"/>
+          <w:szCs w:val="18"/>
+        </w:rPr>
+        <w:t xml:space="preserve">2 </w:t>
+      </w:r>
+      <w:r>
+        <w:rPr>
+          <w:rFonts w:ascii="Menlo" w:hAnsi="Menlo" w:cs="Menlo"/>
+          <w:color w:val="859900"/>
+          <w:sz w:val="18"/>
+          <w:szCs w:val="18"/>
+        </w:rPr>
+        <w:t xml:space="preserve">and </w:t>
+      </w:r>
+      <w:r>
+        <w:rPr>
+          <w:rFonts w:ascii="Menlo" w:hAnsi="Menlo" w:cs="Menlo"/>
+          <w:color w:val="839496"/>
+          <w:sz w:val="18"/>
+          <w:szCs w:val="18"/>
+        </w:rPr>
+        <w:t>child[</w:t>
+      </w:r>
+      <w:r>
+        <w:rPr>
+          <w:rFonts w:ascii="Menlo" w:hAnsi="Menlo" w:cs="Menlo"/>
+          <w:color w:val="2AA198"/>
+          <w:sz w:val="18"/>
+          <w:szCs w:val="18"/>
+        </w:rPr>
+        <w:t>3</w:t>
+      </w:r>
+      <w:r>
+        <w:rPr>
+          <w:rFonts w:ascii="Menlo" w:hAnsi="Menlo" w:cs="Menlo"/>
+          <w:color w:val="839496"/>
+          <w:sz w:val="18"/>
+          <w:szCs w:val="18"/>
+        </w:rPr>
+        <w:t xml:space="preserve">] == </w:t>
+      </w:r>
+      <w:r>
+        <w:rPr>
+          <w:rFonts w:ascii="Menlo" w:hAnsi="Menlo" w:cs="Menlo"/>
+          <w:color w:val="2AA198"/>
+          <w:sz w:val="18"/>
+          <w:szCs w:val="18"/>
+        </w:rPr>
+        <w:t>2</w:t>
+      </w:r>
+      <w:r>
+        <w:rPr>
+          <w:rFonts w:ascii="Menlo" w:hAnsi="Menlo" w:cs="Menlo"/>
+          <w:color w:val="839496"/>
+          <w:sz w:val="18"/>
+          <w:szCs w:val="18"/>
+        </w:rPr>
+        <w:t xml:space="preserve">:  </w:t>
       </w:r>
       <w:r>
         <w:rPr>
@@ -3052,84 +2827,7 @@
           <w:sz w:val="18"/>
           <w:szCs w:val="18"/>
         </w:rPr>
-        <w:br/>
-        <w:t xml:space="preserve">                            </w:t>
-      </w:r>
-      <w:r>
-        <w:rPr>
-          <w:rFonts w:ascii="Menlo" w:hAnsi="Menlo" w:cs="Menlo"/>
-          <w:color w:val="859900"/>
-          <w:sz w:val="18"/>
-          <w:szCs w:val="18"/>
-        </w:rPr>
-        <w:t xml:space="preserve">return </w:t>
-      </w:r>
-      <w:r>
-        <w:rPr>
-          <w:rFonts w:ascii="Menlo" w:hAnsi="Menlo" w:cs="Menlo"/>
-          <w:color w:val="839496"/>
-          <w:sz w:val="18"/>
-          <w:szCs w:val="18"/>
-        </w:rPr>
-        <w:t>path + [child]</w:t>
-      </w:r>
-      <w:r>
-        <w:rPr>
-          <w:rFonts w:ascii="Menlo" w:hAnsi="Menlo" w:cs="Menlo"/>
-          <w:color w:val="839496"/>
-          <w:sz w:val="18"/>
-          <w:szCs w:val="18"/>
-        </w:rPr>
-        <w:br/>
-        <w:t xml:space="preserve">                        </w:t>
-      </w:r>
-      <w:r>
-        <w:rPr>
-          <w:rFonts w:ascii="Menlo" w:hAnsi="Menlo" w:cs="Menlo"/>
-          <w:color w:val="859900"/>
-          <w:sz w:val="18"/>
-          <w:szCs w:val="18"/>
-        </w:rPr>
-        <w:t>else</w:t>
-      </w:r>
-      <w:r>
-        <w:rPr>
-          <w:rFonts w:ascii="Menlo" w:hAnsi="Menlo" w:cs="Menlo"/>
-          <w:color w:val="839496"/>
-          <w:sz w:val="18"/>
-          <w:szCs w:val="18"/>
-        </w:rPr>
-        <w:t>:</w:t>
-      </w:r>
-      <w:r>
-        <w:rPr>
-          <w:rFonts w:ascii="Menlo" w:hAnsi="Menlo" w:cs="Menlo"/>
-          <w:color w:val="839496"/>
-          <w:sz w:val="18"/>
-          <w:szCs w:val="18"/>
-        </w:rPr>
-        <w:br/>
-        <w:t xml:space="preserve">                            </w:t>
-      </w:r>
-      <w:proofErr w:type="spellStart"/>
-      <w:r>
-        <w:rPr>
-          <w:rFonts w:ascii="Menlo" w:hAnsi="Menlo" w:cs="Menlo"/>
-          <w:color w:val="839496"/>
-          <w:sz w:val="18"/>
-          <w:szCs w:val="18"/>
-        </w:rPr>
-        <w:t>stack.append</w:t>
-      </w:r>
-      <w:proofErr w:type="spellEnd"/>
-      <w:r>
-        <w:rPr>
-          <w:rFonts w:ascii="Menlo" w:hAnsi="Menlo" w:cs="Menlo"/>
-          <w:color w:val="839496"/>
-          <w:sz w:val="18"/>
-          <w:szCs w:val="18"/>
-        </w:rPr>
-        <w:t xml:space="preserve">((child, path + [child]))  </w:t>
+        <w:t># Check if goal state</w:t>
       </w:r>
       <w:r>
         <w:rPr>
@@ -3140,7 +2838,64 @@
           <w:sz w:val="18"/>
           <w:szCs w:val="18"/>
         </w:rPr>
-        <w:t># DFS</w:t>
+        <w:br/>
+        <w:t xml:space="preserve">                            </w:t>
+      </w:r>
+      <w:r>
+        <w:rPr>
+          <w:rFonts w:ascii="Menlo" w:hAnsi="Menlo" w:cs="Menlo"/>
+          <w:color w:val="859900"/>
+          <w:sz w:val="18"/>
+          <w:szCs w:val="18"/>
+        </w:rPr>
+        <w:t xml:space="preserve">return </w:t>
+      </w:r>
+      <w:r>
+        <w:rPr>
+          <w:rFonts w:ascii="Menlo" w:hAnsi="Menlo" w:cs="Menlo"/>
+          <w:color w:val="839496"/>
+          <w:sz w:val="18"/>
+          <w:szCs w:val="18"/>
+        </w:rPr>
+        <w:t>path + [child]</w:t>
+      </w:r>
+      <w:r>
+        <w:rPr>
+          <w:rFonts w:ascii="Menlo" w:hAnsi="Menlo" w:cs="Menlo"/>
+          <w:color w:val="839496"/>
+          <w:sz w:val="18"/>
+          <w:szCs w:val="18"/>
+        </w:rPr>
+        <w:br/>
+        <w:t xml:space="preserve">                        </w:t>
+      </w:r>
+      <w:r>
+        <w:rPr>
+          <w:rFonts w:ascii="Menlo" w:hAnsi="Menlo" w:cs="Menlo"/>
+          <w:color w:val="859900"/>
+          <w:sz w:val="18"/>
+          <w:szCs w:val="18"/>
+        </w:rPr>
+        <w:t>else</w:t>
+      </w:r>
+      <w:r>
+        <w:rPr>
+          <w:rFonts w:ascii="Menlo" w:hAnsi="Menlo" w:cs="Menlo"/>
+          <w:color w:val="839496"/>
+          <w:sz w:val="18"/>
+          <w:szCs w:val="18"/>
+        </w:rPr>
+        <w:t>:</w:t>
+      </w:r>
+      <w:r>
+        <w:rPr>
+          <w:rFonts w:ascii="Menlo" w:hAnsi="Menlo" w:cs="Menlo"/>
+          <w:color w:val="839496"/>
+          <w:sz w:val="18"/>
+          <w:szCs w:val="18"/>
+        </w:rPr>
+        <w:br/>
+        <w:t xml:space="preserve">                            stack.append((child, path + [child]))  </w:t>
       </w:r>
       <w:r>
         <w:rPr>
@@ -3151,10 +2906,8 @@
           <w:sz w:val="18"/>
           <w:szCs w:val="18"/>
         </w:rPr>
-        <w:br/>
-        <w:t xml:space="preserve">                            # </w:t>
-      </w:r>
-      <w:proofErr w:type="spellStart"/>
+        <w:t># DFS</w:t>
+      </w:r>
       <w:r>
         <w:rPr>
           <w:rFonts w:ascii="Menlo" w:hAnsi="Menlo" w:cs="Menlo"/>
@@ -3164,9 +2917,9 @@
           <w:sz w:val="18"/>
           <w:szCs w:val="18"/>
         </w:rPr>
-        <w:t>stack.insert</w:t>
-      </w:r>
-      <w:proofErr w:type="spellEnd"/>
+        <w:br/>
+        <w:t xml:space="preserve">                            # stack.insert(0, (child, path + [child])) # BFS</w:t>
+      </w:r>
       <w:r>
         <w:rPr>
           <w:rFonts w:ascii="Menlo" w:hAnsi="Menlo" w:cs="Menlo"/>
@@ -3176,7 +2929,7 @@
           <w:sz w:val="18"/>
           <w:szCs w:val="18"/>
         </w:rPr>
-        <w:t>(0, (child, path + [child])) # BFS</w:t>
+        <w:br/>
       </w:r>
       <w:r>
         <w:rPr>
@@ -3188,6 +2941,25 @@
           <w:szCs w:val="18"/>
         </w:rPr>
         <w:br/>
+        <w:t xml:space="preserve">        </w:t>
+      </w:r>
+      <w:r>
+        <w:rPr>
+          <w:rFonts w:ascii="Menlo" w:hAnsi="Menlo" w:cs="Menlo"/>
+          <w:color w:val="859900"/>
+          <w:sz w:val="18"/>
+          <w:szCs w:val="18"/>
+        </w:rPr>
+        <w:t xml:space="preserve">return </w:t>
+      </w:r>
+      <w:r>
+        <w:rPr>
+          <w:rFonts w:ascii="Menlo" w:hAnsi="Menlo" w:cs="Menlo"/>
+          <w:color w:val="839496"/>
+          <w:sz w:val="18"/>
+          <w:szCs w:val="18"/>
+        </w:rPr>
+        <w:t xml:space="preserve">[]  </w:t>
       </w:r>
       <w:r>
         <w:rPr>
@@ -3198,26 +2970,7 @@
           <w:sz w:val="18"/>
           <w:szCs w:val="18"/>
         </w:rPr>
-        <w:br/>
-        <w:t xml:space="preserve">        </w:t>
-      </w:r>
-      <w:r>
-        <w:rPr>
-          <w:rFonts w:ascii="Menlo" w:hAnsi="Menlo" w:cs="Menlo"/>
-          <w:color w:val="859900"/>
-          <w:sz w:val="18"/>
-          <w:szCs w:val="18"/>
-        </w:rPr>
-        <w:t xml:space="preserve">return </w:t>
-      </w:r>
-      <w:r>
-        <w:rPr>
-          <w:rFonts w:ascii="Menlo" w:hAnsi="Menlo" w:cs="Menlo"/>
-          <w:color w:val="839496"/>
-          <w:sz w:val="18"/>
-          <w:szCs w:val="18"/>
-        </w:rPr>
-        <w:t xml:space="preserve">[]  </w:t>
+        <w:t># Returns an empty list if there is no solution</w:t>
       </w:r>
       <w:r>
         <w:rPr>
@@ -3228,7 +2981,7 @@
           <w:sz w:val="18"/>
           <w:szCs w:val="18"/>
         </w:rPr>
-        <w:t># Returns an empty list if there is no solution</w:t>
+        <w:br/>
       </w:r>
       <w:r>
         <w:rPr>
@@ -3240,8 +2993,14 @@
           <w:szCs w:val="18"/>
         </w:rPr>
         <w:br/>
-      </w:r>
-      <w:r>
+        <w:t xml:space="preserve">   </w:t>
+      </w:r>
+    </w:p>
+    <w:p>
+      <w:pPr>
+        <w:pStyle w:val="HTMLPreformatted"/>
+        <w:shd w:val="clear" w:color="auto" w:fill="002B36"/>
+        <w:spacing w:after="240"/>
         <w:rPr>
           <w:rFonts w:ascii="Menlo" w:hAnsi="Menlo" w:cs="Menlo"/>
           <w:i/>
@@ -3250,9 +3009,20 @@
           <w:sz w:val="18"/>
           <w:szCs w:val="18"/>
         </w:rPr>
-        <w:br/>
-        <w:t xml:space="preserve">    # Returns a list of child states for the given state</w:t>
-      </w:r>
+      </w:pPr>
+    </w:p>
+    <w:p>
+      <w:pPr>
+        <w:pStyle w:val="HTMLPreformatted"/>
+        <w:shd w:val="clear" w:color="auto" w:fill="002B36"/>
+        <w:spacing w:after="240"/>
+        <w:rPr>
+          <w:rFonts w:ascii="Menlo" w:hAnsi="Menlo" w:cs="Menlo"/>
+          <w:color w:val="839496"/>
+          <w:sz w:val="18"/>
+          <w:szCs w:val="18"/>
+        </w:rPr>
+      </w:pPr>
       <w:r>
         <w:rPr>
           <w:rFonts w:ascii="Menlo" w:hAnsi="Menlo" w:cs="Menlo"/>
@@ -3262,95 +3032,7 @@
           <w:sz w:val="18"/>
           <w:szCs w:val="18"/>
         </w:rPr>
-        <w:br/>
-        <w:t xml:space="preserve">    </w:t>
-      </w:r>
-      <w:proofErr w:type="spellStart"/>
-      <w:r>
-        <w:rPr>
-          <w:rFonts w:ascii="Menlo" w:hAnsi="Menlo" w:cs="Menlo"/>
-          <w:color w:val="859900"/>
-          <w:sz w:val="18"/>
-          <w:szCs w:val="18"/>
-        </w:rPr>
-        <w:t>def</w:t>
-      </w:r>
-      <w:proofErr w:type="spellEnd"/>
-      <w:r>
-        <w:rPr>
-          <w:rFonts w:ascii="Menlo" w:hAnsi="Menlo" w:cs="Menlo"/>
-          <w:color w:val="859900"/>
-          <w:sz w:val="18"/>
-          <w:szCs w:val="18"/>
-        </w:rPr>
-        <w:t xml:space="preserve"> </w:t>
-      </w:r>
-      <w:proofErr w:type="spellStart"/>
-      <w:r>
-        <w:rPr>
-          <w:rFonts w:ascii="Menlo" w:hAnsi="Menlo" w:cs="Menlo"/>
-          <w:color w:val="268BD2"/>
-          <w:sz w:val="18"/>
-          <w:szCs w:val="18"/>
-        </w:rPr>
-        <w:t>getChildren</w:t>
-      </w:r>
-      <w:proofErr w:type="spellEnd"/>
-      <w:r>
-        <w:rPr>
-          <w:rFonts w:ascii="Menlo" w:hAnsi="Menlo" w:cs="Menlo"/>
-          <w:color w:val="839496"/>
-          <w:sz w:val="18"/>
-          <w:szCs w:val="18"/>
-        </w:rPr>
-        <w:t>(</w:t>
-      </w:r>
-      <w:r>
-        <w:rPr>
-          <w:rFonts w:ascii="Menlo" w:hAnsi="Menlo" w:cs="Menlo"/>
-          <w:color w:val="94558D"/>
-          <w:sz w:val="18"/>
-          <w:szCs w:val="18"/>
-        </w:rPr>
-        <w:t>self</w:t>
-      </w:r>
-      <w:r>
-        <w:rPr>
-          <w:rFonts w:ascii="Menlo" w:hAnsi="Menlo" w:cs="Menlo"/>
-          <w:color w:val="839496"/>
-          <w:sz w:val="18"/>
-          <w:szCs w:val="18"/>
-        </w:rPr>
-        <w:t>, state):</w:t>
-      </w:r>
-      <w:r>
-        <w:rPr>
-          <w:rFonts w:ascii="Menlo" w:hAnsi="Menlo" w:cs="Menlo"/>
-          <w:color w:val="839496"/>
-          <w:sz w:val="18"/>
-          <w:szCs w:val="18"/>
-        </w:rPr>
-        <w:br/>
-        <w:t xml:space="preserve">        children = []</w:t>
-      </w:r>
-      <w:r>
-        <w:rPr>
-          <w:rFonts w:ascii="Menlo" w:hAnsi="Menlo" w:cs="Menlo"/>
-          <w:color w:val="839496"/>
-          <w:sz w:val="18"/>
-          <w:szCs w:val="18"/>
-        </w:rPr>
-        <w:br/>
-      </w:r>
-      <w:r>
-        <w:rPr>
-          <w:rFonts w:ascii="Menlo" w:hAnsi="Menlo" w:cs="Menlo"/>
-          <w:color w:val="839496"/>
-          <w:sz w:val="18"/>
-          <w:szCs w:val="18"/>
-        </w:rPr>
-        <w:br/>
-        <w:t xml:space="preserve">        </w:t>
+        <w:t xml:space="preserve"> # Returns a list of child states for the given state</w:t>
       </w:r>
       <w:r>
         <w:rPr>
@@ -3361,7 +3043,82 @@
           <w:sz w:val="18"/>
           <w:szCs w:val="18"/>
         </w:rPr>
-        <w:t># Loop through all possible 'to' and 'from' cups</w:t>
+        <w:br/>
+        <w:t xml:space="preserve">    </w:t>
+      </w:r>
+      <w:r>
+        <w:rPr>
+          <w:rFonts w:ascii="Menlo" w:hAnsi="Menlo" w:cs="Menlo"/>
+          <w:color w:val="859900"/>
+          <w:sz w:val="18"/>
+          <w:szCs w:val="18"/>
+        </w:rPr>
+        <w:t xml:space="preserve">def </w:t>
+      </w:r>
+      <w:r>
+        <w:rPr>
+          <w:rFonts w:ascii="Menlo" w:hAnsi="Menlo" w:cs="Menlo"/>
+          <w:color w:val="268BD2"/>
+          <w:sz w:val="18"/>
+          <w:szCs w:val="18"/>
+        </w:rPr>
+        <w:t>getChildren</w:t>
+      </w:r>
+      <w:r>
+        <w:rPr>
+          <w:rFonts w:ascii="Menlo" w:hAnsi="Menlo" w:cs="Menlo"/>
+          <w:color w:val="839496"/>
+          <w:sz w:val="18"/>
+          <w:szCs w:val="18"/>
+        </w:rPr>
+        <w:t>(</w:t>
+      </w:r>
+      <w:r>
+        <w:rPr>
+          <w:rFonts w:ascii="Menlo" w:hAnsi="Menlo" w:cs="Menlo"/>
+          <w:color w:val="94558D"/>
+          <w:sz w:val="18"/>
+          <w:szCs w:val="18"/>
+        </w:rPr>
+        <w:t>self</w:t>
+      </w:r>
+      <w:r>
+        <w:rPr>
+          <w:rFonts w:ascii="Menlo" w:hAnsi="Menlo" w:cs="Menlo"/>
+          <w:color w:val="839496"/>
+          <w:sz w:val="18"/>
+          <w:szCs w:val="18"/>
+        </w:rPr>
+        <w:t>, state):</w:t>
+      </w:r>
+      <w:r>
+        <w:rPr>
+          <w:rFonts w:ascii="Menlo" w:hAnsi="Menlo" w:cs="Menlo"/>
+          <w:color w:val="839496"/>
+          <w:sz w:val="18"/>
+          <w:szCs w:val="18"/>
+        </w:rPr>
+        <w:br/>
+        <w:t xml:space="preserve">        children = []</w:t>
+      </w:r>
+      <w:r>
+        <w:rPr>
+          <w:rFonts w:ascii="Menlo" w:hAnsi="Menlo" w:cs="Menlo"/>
+          <w:color w:val="839496"/>
+          <w:sz w:val="18"/>
+          <w:szCs w:val="18"/>
+        </w:rPr>
+        <w:br/>
+      </w:r>
+      <w:r>
+        <w:rPr>
+          <w:rFonts w:ascii="Menlo" w:hAnsi="Menlo" w:cs="Menlo"/>
+          <w:color w:val="839496"/>
+          <w:sz w:val="18"/>
+          <w:szCs w:val="18"/>
+        </w:rPr>
+        <w:br/>
+        <w:t xml:space="preserve">        </w:t>
       </w:r>
       <w:r>
         <w:rPr>
@@ -3372,1105 +3129,7 @@
           <w:sz w:val="18"/>
           <w:szCs w:val="18"/>
         </w:rPr>
-        <w:br/>
-        <w:t xml:space="preserve">        </w:t>
-      </w:r>
-      <w:r>
-        <w:rPr>
-          <w:rFonts w:ascii="Menlo" w:hAnsi="Menlo" w:cs="Menlo"/>
-          <w:color w:val="859900"/>
-          <w:sz w:val="18"/>
-          <w:szCs w:val="18"/>
-        </w:rPr>
-        <w:t xml:space="preserve">for </w:t>
-      </w:r>
-      <w:proofErr w:type="spellStart"/>
-      <w:r>
-        <w:rPr>
-          <w:rFonts w:ascii="Menlo" w:hAnsi="Menlo" w:cs="Menlo"/>
-          <w:color w:val="839496"/>
-          <w:sz w:val="18"/>
-          <w:szCs w:val="18"/>
-        </w:rPr>
-        <w:t>cupFrom</w:t>
-      </w:r>
-      <w:proofErr w:type="spellEnd"/>
-      <w:r>
-        <w:rPr>
-          <w:rFonts w:ascii="Menlo" w:hAnsi="Menlo" w:cs="Menlo"/>
-          <w:color w:val="839496"/>
-          <w:sz w:val="18"/>
-          <w:szCs w:val="18"/>
-        </w:rPr>
-        <w:t xml:space="preserve"> </w:t>
-      </w:r>
-      <w:r>
-        <w:rPr>
-          <w:rFonts w:ascii="Menlo" w:hAnsi="Menlo" w:cs="Menlo"/>
-          <w:color w:val="859900"/>
-          <w:sz w:val="18"/>
-          <w:szCs w:val="18"/>
-        </w:rPr>
-        <w:t xml:space="preserve">in </w:t>
-      </w:r>
-      <w:r>
-        <w:rPr>
-          <w:rFonts w:ascii="Menlo" w:hAnsi="Menlo" w:cs="Menlo"/>
-          <w:color w:val="268BD2"/>
-          <w:sz w:val="18"/>
-          <w:szCs w:val="18"/>
-        </w:rPr>
-        <w:t>range</w:t>
-      </w:r>
-      <w:r>
-        <w:rPr>
-          <w:rFonts w:ascii="Menlo" w:hAnsi="Menlo" w:cs="Menlo"/>
-          <w:color w:val="839496"/>
-          <w:sz w:val="18"/>
-          <w:szCs w:val="18"/>
-        </w:rPr>
-        <w:t>(</w:t>
-      </w:r>
-      <w:r>
-        <w:rPr>
-          <w:rFonts w:ascii="Menlo" w:hAnsi="Menlo" w:cs="Menlo"/>
-          <w:color w:val="2AA198"/>
-          <w:sz w:val="18"/>
-          <w:szCs w:val="18"/>
-        </w:rPr>
-        <w:t>0</w:t>
-      </w:r>
-      <w:r>
-        <w:rPr>
-          <w:rFonts w:ascii="Menlo" w:hAnsi="Menlo" w:cs="Menlo"/>
-          <w:color w:val="839496"/>
-          <w:sz w:val="18"/>
-          <w:szCs w:val="18"/>
-        </w:rPr>
-        <w:t xml:space="preserve">, </w:t>
-      </w:r>
-      <w:proofErr w:type="spellStart"/>
-      <w:r>
-        <w:rPr>
-          <w:rFonts w:ascii="Menlo" w:hAnsi="Menlo" w:cs="Menlo"/>
-          <w:color w:val="268BD2"/>
-          <w:sz w:val="18"/>
-          <w:szCs w:val="18"/>
-        </w:rPr>
-        <w:t>len</w:t>
-      </w:r>
-      <w:proofErr w:type="spellEnd"/>
-      <w:r>
-        <w:rPr>
-          <w:rFonts w:ascii="Menlo" w:hAnsi="Menlo" w:cs="Menlo"/>
-          <w:color w:val="839496"/>
-          <w:sz w:val="18"/>
-          <w:szCs w:val="18"/>
-        </w:rPr>
-        <w:t>(state)):</w:t>
-      </w:r>
-      <w:r>
-        <w:rPr>
-          <w:rFonts w:ascii="Menlo" w:hAnsi="Menlo" w:cs="Menlo"/>
-          <w:color w:val="839496"/>
-          <w:sz w:val="18"/>
-          <w:szCs w:val="18"/>
-        </w:rPr>
-        <w:br/>
-        <w:t xml:space="preserve">            </w:t>
-      </w:r>
-      <w:r>
-        <w:rPr>
-          <w:rFonts w:ascii="Menlo" w:hAnsi="Menlo" w:cs="Menlo"/>
-          <w:color w:val="859900"/>
-          <w:sz w:val="18"/>
-          <w:szCs w:val="18"/>
-        </w:rPr>
-        <w:t xml:space="preserve">for </w:t>
-      </w:r>
-      <w:proofErr w:type="spellStart"/>
-      <w:r>
-        <w:rPr>
-          <w:rFonts w:ascii="Menlo" w:hAnsi="Menlo" w:cs="Menlo"/>
-          <w:color w:val="839496"/>
-          <w:sz w:val="18"/>
-          <w:szCs w:val="18"/>
-        </w:rPr>
-        <w:t>cupTo</w:t>
-      </w:r>
-      <w:proofErr w:type="spellEnd"/>
-      <w:r>
-        <w:rPr>
-          <w:rFonts w:ascii="Menlo" w:hAnsi="Menlo" w:cs="Menlo"/>
-          <w:color w:val="839496"/>
-          <w:sz w:val="18"/>
-          <w:szCs w:val="18"/>
-        </w:rPr>
-        <w:t xml:space="preserve"> </w:t>
-      </w:r>
-      <w:r>
-        <w:rPr>
-          <w:rFonts w:ascii="Menlo" w:hAnsi="Menlo" w:cs="Menlo"/>
-          <w:color w:val="859900"/>
-          <w:sz w:val="18"/>
-          <w:szCs w:val="18"/>
-        </w:rPr>
-        <w:t xml:space="preserve">in </w:t>
-      </w:r>
-      <w:r>
-        <w:rPr>
-          <w:rFonts w:ascii="Menlo" w:hAnsi="Menlo" w:cs="Menlo"/>
-          <w:color w:val="268BD2"/>
-          <w:sz w:val="18"/>
-          <w:szCs w:val="18"/>
-        </w:rPr>
-        <w:t>range</w:t>
-      </w:r>
-      <w:r>
-        <w:rPr>
-          <w:rFonts w:ascii="Menlo" w:hAnsi="Menlo" w:cs="Menlo"/>
-          <w:color w:val="839496"/>
-          <w:sz w:val="18"/>
-          <w:szCs w:val="18"/>
-        </w:rPr>
-        <w:t>(</w:t>
-      </w:r>
-      <w:r>
-        <w:rPr>
-          <w:rFonts w:ascii="Menlo" w:hAnsi="Menlo" w:cs="Menlo"/>
-          <w:color w:val="2AA198"/>
-          <w:sz w:val="18"/>
-          <w:szCs w:val="18"/>
-        </w:rPr>
-        <w:t>0</w:t>
-      </w:r>
-      <w:r>
-        <w:rPr>
-          <w:rFonts w:ascii="Menlo" w:hAnsi="Menlo" w:cs="Menlo"/>
-          <w:color w:val="839496"/>
-          <w:sz w:val="18"/>
-          <w:szCs w:val="18"/>
-        </w:rPr>
-        <w:t xml:space="preserve">, </w:t>
-      </w:r>
-      <w:proofErr w:type="spellStart"/>
-      <w:r>
-        <w:rPr>
-          <w:rFonts w:ascii="Menlo" w:hAnsi="Menlo" w:cs="Menlo"/>
-          <w:color w:val="268BD2"/>
-          <w:sz w:val="18"/>
-          <w:szCs w:val="18"/>
-        </w:rPr>
-        <w:t>len</w:t>
-      </w:r>
-      <w:proofErr w:type="spellEnd"/>
-      <w:r>
-        <w:rPr>
-          <w:rFonts w:ascii="Menlo" w:hAnsi="Menlo" w:cs="Menlo"/>
-          <w:color w:val="839496"/>
-          <w:sz w:val="18"/>
-          <w:szCs w:val="18"/>
-        </w:rPr>
-        <w:t>(state)):</w:t>
-      </w:r>
-      <w:r>
-        <w:rPr>
-          <w:rFonts w:ascii="Menlo" w:hAnsi="Menlo" w:cs="Menlo"/>
-          <w:color w:val="839496"/>
-          <w:sz w:val="18"/>
-          <w:szCs w:val="18"/>
-        </w:rPr>
-        <w:br/>
-        <w:t xml:space="preserve">                </w:t>
-      </w:r>
-      <w:r>
-        <w:rPr>
-          <w:rFonts w:ascii="Menlo" w:hAnsi="Menlo" w:cs="Menlo"/>
-          <w:color w:val="859900"/>
-          <w:sz w:val="18"/>
-          <w:szCs w:val="18"/>
-        </w:rPr>
-        <w:t xml:space="preserve">if </w:t>
-      </w:r>
-      <w:r>
-        <w:rPr>
-          <w:rFonts w:ascii="Menlo" w:hAnsi="Menlo" w:cs="Menlo"/>
-          <w:color w:val="839496"/>
-          <w:sz w:val="18"/>
-          <w:szCs w:val="18"/>
-        </w:rPr>
-        <w:t>(state[</w:t>
-      </w:r>
-      <w:proofErr w:type="spellStart"/>
-      <w:r>
-        <w:rPr>
-          <w:rFonts w:ascii="Menlo" w:hAnsi="Menlo" w:cs="Menlo"/>
-          <w:color w:val="839496"/>
-          <w:sz w:val="18"/>
-          <w:szCs w:val="18"/>
-        </w:rPr>
-        <w:t>cupFrom</w:t>
-      </w:r>
-      <w:proofErr w:type="spellEnd"/>
-      <w:r>
-        <w:rPr>
-          <w:rFonts w:ascii="Menlo" w:hAnsi="Menlo" w:cs="Menlo"/>
-          <w:color w:val="839496"/>
-          <w:sz w:val="18"/>
-          <w:szCs w:val="18"/>
-        </w:rPr>
-        <w:t xml:space="preserve">] &gt; </w:t>
-      </w:r>
-      <w:r>
-        <w:rPr>
-          <w:rFonts w:ascii="Menlo" w:hAnsi="Menlo" w:cs="Menlo"/>
-          <w:color w:val="2AA198"/>
-          <w:sz w:val="18"/>
-          <w:szCs w:val="18"/>
-        </w:rPr>
-        <w:t>0</w:t>
-      </w:r>
-      <w:r>
-        <w:rPr>
-          <w:rFonts w:ascii="Menlo" w:hAnsi="Menlo" w:cs="Menlo"/>
-          <w:color w:val="839496"/>
-          <w:sz w:val="18"/>
-          <w:szCs w:val="18"/>
-        </w:rPr>
-        <w:t xml:space="preserve">) </w:t>
-      </w:r>
-      <w:r>
-        <w:rPr>
-          <w:rFonts w:ascii="Menlo" w:hAnsi="Menlo" w:cs="Menlo"/>
-          <w:color w:val="859900"/>
-          <w:sz w:val="18"/>
-          <w:szCs w:val="18"/>
-        </w:rPr>
-        <w:t xml:space="preserve">and </w:t>
-      </w:r>
-      <w:r>
-        <w:rPr>
-          <w:rFonts w:ascii="Menlo" w:hAnsi="Menlo" w:cs="Menlo"/>
-          <w:color w:val="839496"/>
-          <w:sz w:val="18"/>
-          <w:szCs w:val="18"/>
-        </w:rPr>
-        <w:t>\</w:t>
-      </w:r>
-      <w:r>
-        <w:rPr>
-          <w:rFonts w:ascii="Menlo" w:hAnsi="Menlo" w:cs="Menlo"/>
-          <w:color w:val="839496"/>
-          <w:sz w:val="18"/>
-          <w:szCs w:val="18"/>
-        </w:rPr>
-        <w:br/>
-        <w:t xml:space="preserve">                   (</w:t>
-      </w:r>
-      <w:r>
-        <w:rPr>
-          <w:rFonts w:ascii="Menlo" w:hAnsi="Menlo" w:cs="Menlo"/>
-          <w:color w:val="859900"/>
-          <w:sz w:val="18"/>
-          <w:szCs w:val="18"/>
-        </w:rPr>
-        <w:t xml:space="preserve">not </w:t>
-      </w:r>
-      <w:proofErr w:type="spellStart"/>
-      <w:r>
-        <w:rPr>
-          <w:rFonts w:ascii="Menlo" w:hAnsi="Menlo" w:cs="Menlo"/>
-          <w:color w:val="94558D"/>
-          <w:sz w:val="18"/>
-          <w:szCs w:val="18"/>
-        </w:rPr>
-        <w:t>self</w:t>
-      </w:r>
-      <w:r>
-        <w:rPr>
-          <w:rFonts w:ascii="Menlo" w:hAnsi="Menlo" w:cs="Menlo"/>
-          <w:color w:val="839496"/>
-          <w:sz w:val="18"/>
-          <w:szCs w:val="18"/>
-        </w:rPr>
-        <w:t>.isFull</w:t>
-      </w:r>
-      <w:proofErr w:type="spellEnd"/>
-      <w:r>
-        <w:rPr>
-          <w:rFonts w:ascii="Menlo" w:hAnsi="Menlo" w:cs="Menlo"/>
-          <w:color w:val="839496"/>
-          <w:sz w:val="18"/>
-          <w:szCs w:val="18"/>
-        </w:rPr>
-        <w:t xml:space="preserve">(state, </w:t>
-      </w:r>
-      <w:proofErr w:type="spellStart"/>
-      <w:r>
-        <w:rPr>
-          <w:rFonts w:ascii="Menlo" w:hAnsi="Menlo" w:cs="Menlo"/>
-          <w:color w:val="839496"/>
-          <w:sz w:val="18"/>
-          <w:szCs w:val="18"/>
-        </w:rPr>
-        <w:t>cupTo</w:t>
-      </w:r>
-      <w:proofErr w:type="spellEnd"/>
-      <w:r>
-        <w:rPr>
-          <w:rFonts w:ascii="Menlo" w:hAnsi="Menlo" w:cs="Menlo"/>
-          <w:color w:val="839496"/>
-          <w:sz w:val="18"/>
-          <w:szCs w:val="18"/>
-        </w:rPr>
-        <w:t xml:space="preserve">)) </w:t>
-      </w:r>
-      <w:r>
-        <w:rPr>
-          <w:rFonts w:ascii="Menlo" w:hAnsi="Menlo" w:cs="Menlo"/>
-          <w:color w:val="859900"/>
-          <w:sz w:val="18"/>
-          <w:szCs w:val="18"/>
-        </w:rPr>
-        <w:t xml:space="preserve">and </w:t>
-      </w:r>
-      <w:r>
-        <w:rPr>
-          <w:rFonts w:ascii="Menlo" w:hAnsi="Menlo" w:cs="Menlo"/>
-          <w:color w:val="839496"/>
-          <w:sz w:val="18"/>
-          <w:szCs w:val="18"/>
-        </w:rPr>
-        <w:t>\</w:t>
-      </w:r>
-      <w:r>
-        <w:rPr>
-          <w:rFonts w:ascii="Menlo" w:hAnsi="Menlo" w:cs="Menlo"/>
-          <w:color w:val="839496"/>
-          <w:sz w:val="18"/>
-          <w:szCs w:val="18"/>
-        </w:rPr>
-        <w:br/>
-        <w:t xml:space="preserve">                   (</w:t>
-      </w:r>
-      <w:proofErr w:type="spellStart"/>
-      <w:r>
-        <w:rPr>
-          <w:rFonts w:ascii="Menlo" w:hAnsi="Menlo" w:cs="Menlo"/>
-          <w:color w:val="839496"/>
-          <w:sz w:val="18"/>
-          <w:szCs w:val="18"/>
-        </w:rPr>
-        <w:t>cupFrom</w:t>
-      </w:r>
-      <w:proofErr w:type="spellEnd"/>
-      <w:r>
-        <w:rPr>
-          <w:rFonts w:ascii="Menlo" w:hAnsi="Menlo" w:cs="Menlo"/>
-          <w:color w:val="839496"/>
-          <w:sz w:val="18"/>
-          <w:szCs w:val="18"/>
-        </w:rPr>
-        <w:t xml:space="preserve"> != </w:t>
-      </w:r>
-      <w:proofErr w:type="spellStart"/>
-      <w:r>
-        <w:rPr>
-          <w:rFonts w:ascii="Menlo" w:hAnsi="Menlo" w:cs="Menlo"/>
-          <w:color w:val="839496"/>
-          <w:sz w:val="18"/>
-          <w:szCs w:val="18"/>
-        </w:rPr>
-        <w:t>cupTo</w:t>
-      </w:r>
-      <w:proofErr w:type="spellEnd"/>
-      <w:r>
-        <w:rPr>
-          <w:rFonts w:ascii="Menlo" w:hAnsi="Menlo" w:cs="Menlo"/>
-          <w:color w:val="839496"/>
-          <w:sz w:val="18"/>
-          <w:szCs w:val="18"/>
-        </w:rPr>
-        <w:t>):</w:t>
-      </w:r>
-      <w:r>
-        <w:rPr>
-          <w:rFonts w:ascii="Menlo" w:hAnsi="Menlo" w:cs="Menlo"/>
-          <w:color w:val="839496"/>
-          <w:sz w:val="18"/>
-          <w:szCs w:val="18"/>
-        </w:rPr>
-        <w:br/>
-        <w:t xml:space="preserve">                    </w:t>
-      </w:r>
-      <w:proofErr w:type="spellStart"/>
-      <w:r>
-        <w:rPr>
-          <w:rFonts w:ascii="Menlo" w:hAnsi="Menlo" w:cs="Menlo"/>
-          <w:color w:val="839496"/>
-          <w:sz w:val="18"/>
-          <w:szCs w:val="18"/>
-        </w:rPr>
-        <w:t>childState</w:t>
-      </w:r>
-      <w:proofErr w:type="spellEnd"/>
-      <w:r>
-        <w:rPr>
-          <w:rFonts w:ascii="Menlo" w:hAnsi="Menlo" w:cs="Menlo"/>
-          <w:color w:val="839496"/>
-          <w:sz w:val="18"/>
-          <w:szCs w:val="18"/>
-        </w:rPr>
-        <w:t xml:space="preserve"> = </w:t>
-      </w:r>
-      <w:proofErr w:type="spellStart"/>
-      <w:r>
-        <w:rPr>
-          <w:rFonts w:ascii="Menlo" w:hAnsi="Menlo" w:cs="Menlo"/>
-          <w:color w:val="839496"/>
-          <w:sz w:val="18"/>
-          <w:szCs w:val="18"/>
-        </w:rPr>
-        <w:t>state.copy</w:t>
-      </w:r>
-      <w:proofErr w:type="spellEnd"/>
-      <w:r>
-        <w:rPr>
-          <w:rFonts w:ascii="Menlo" w:hAnsi="Menlo" w:cs="Menlo"/>
-          <w:color w:val="839496"/>
-          <w:sz w:val="18"/>
-          <w:szCs w:val="18"/>
-        </w:rPr>
-        <w:t>()</w:t>
-      </w:r>
-      <w:r>
-        <w:rPr>
-          <w:rFonts w:ascii="Menlo" w:hAnsi="Menlo" w:cs="Menlo"/>
-          <w:color w:val="839496"/>
-          <w:sz w:val="18"/>
-          <w:szCs w:val="18"/>
-        </w:rPr>
-        <w:br/>
-        <w:t xml:space="preserve">                    </w:t>
-      </w:r>
-      <w:r>
-        <w:rPr>
-          <w:rFonts w:ascii="Menlo" w:hAnsi="Menlo" w:cs="Menlo"/>
-          <w:color w:val="859900"/>
-          <w:sz w:val="18"/>
-          <w:szCs w:val="18"/>
-        </w:rPr>
-        <w:t xml:space="preserve">if </w:t>
-      </w:r>
-      <w:proofErr w:type="spellStart"/>
-      <w:r>
-        <w:rPr>
-          <w:rFonts w:ascii="Menlo" w:hAnsi="Menlo" w:cs="Menlo"/>
-          <w:color w:val="839496"/>
-          <w:sz w:val="18"/>
-          <w:szCs w:val="18"/>
-        </w:rPr>
-        <w:t>childState</w:t>
-      </w:r>
-      <w:proofErr w:type="spellEnd"/>
-      <w:r>
-        <w:rPr>
-          <w:rFonts w:ascii="Menlo" w:hAnsi="Menlo" w:cs="Menlo"/>
-          <w:color w:val="839496"/>
-          <w:sz w:val="18"/>
-          <w:szCs w:val="18"/>
-        </w:rPr>
-        <w:t>[</w:t>
-      </w:r>
-      <w:proofErr w:type="spellStart"/>
-      <w:r>
-        <w:rPr>
-          <w:rFonts w:ascii="Menlo" w:hAnsi="Menlo" w:cs="Menlo"/>
-          <w:color w:val="839496"/>
-          <w:sz w:val="18"/>
-          <w:szCs w:val="18"/>
-        </w:rPr>
-        <w:t>cupFrom</w:t>
-      </w:r>
-      <w:proofErr w:type="spellEnd"/>
-      <w:r>
-        <w:rPr>
-          <w:rFonts w:ascii="Menlo" w:hAnsi="Menlo" w:cs="Menlo"/>
-          <w:color w:val="839496"/>
-          <w:sz w:val="18"/>
-          <w:szCs w:val="18"/>
-        </w:rPr>
-        <w:t xml:space="preserve">] &gt; </w:t>
-      </w:r>
-      <w:proofErr w:type="spellStart"/>
-      <w:r>
-        <w:rPr>
-          <w:rFonts w:ascii="Menlo" w:hAnsi="Menlo" w:cs="Menlo"/>
-          <w:color w:val="94558D"/>
-          <w:sz w:val="18"/>
-          <w:szCs w:val="18"/>
-        </w:rPr>
-        <w:t>self</w:t>
-      </w:r>
-      <w:r>
-        <w:rPr>
-          <w:rFonts w:ascii="Menlo" w:hAnsi="Menlo" w:cs="Menlo"/>
-          <w:color w:val="839496"/>
-          <w:sz w:val="18"/>
-          <w:szCs w:val="18"/>
-        </w:rPr>
-        <w:t>.getOpenSpace</w:t>
-      </w:r>
-      <w:proofErr w:type="spellEnd"/>
-      <w:r>
-        <w:rPr>
-          <w:rFonts w:ascii="Menlo" w:hAnsi="Menlo" w:cs="Menlo"/>
-          <w:color w:val="839496"/>
-          <w:sz w:val="18"/>
-          <w:szCs w:val="18"/>
-        </w:rPr>
-        <w:t>(</w:t>
-      </w:r>
-      <w:proofErr w:type="spellStart"/>
-      <w:r>
-        <w:rPr>
-          <w:rFonts w:ascii="Menlo" w:hAnsi="Menlo" w:cs="Menlo"/>
-          <w:color w:val="839496"/>
-          <w:sz w:val="18"/>
-          <w:szCs w:val="18"/>
-        </w:rPr>
-        <w:t>childState</w:t>
-      </w:r>
-      <w:proofErr w:type="spellEnd"/>
-      <w:r>
-        <w:rPr>
-          <w:rFonts w:ascii="Menlo" w:hAnsi="Menlo" w:cs="Menlo"/>
-          <w:color w:val="839496"/>
-          <w:sz w:val="18"/>
-          <w:szCs w:val="18"/>
-        </w:rPr>
-        <w:t xml:space="preserve">, </w:t>
-      </w:r>
-      <w:proofErr w:type="spellStart"/>
-      <w:r>
-        <w:rPr>
-          <w:rFonts w:ascii="Menlo" w:hAnsi="Menlo" w:cs="Menlo"/>
-          <w:color w:val="839496"/>
-          <w:sz w:val="18"/>
-          <w:szCs w:val="18"/>
-        </w:rPr>
-        <w:t>cupTo</w:t>
-      </w:r>
-      <w:proofErr w:type="spellEnd"/>
-      <w:r>
-        <w:rPr>
-          <w:rFonts w:ascii="Menlo" w:hAnsi="Menlo" w:cs="Menlo"/>
-          <w:color w:val="839496"/>
-          <w:sz w:val="18"/>
-          <w:szCs w:val="18"/>
-        </w:rPr>
-        <w:t>):</w:t>
-      </w:r>
-      <w:r>
-        <w:rPr>
-          <w:rFonts w:ascii="Menlo" w:hAnsi="Menlo" w:cs="Menlo"/>
-          <w:color w:val="839496"/>
-          <w:sz w:val="18"/>
-          <w:szCs w:val="18"/>
-        </w:rPr>
-        <w:br/>
-        <w:t xml:space="preserve">                        </w:t>
-      </w:r>
-      <w:proofErr w:type="spellStart"/>
-      <w:r>
-        <w:rPr>
-          <w:rFonts w:ascii="Menlo" w:hAnsi="Menlo" w:cs="Menlo"/>
-          <w:color w:val="839496"/>
-          <w:sz w:val="18"/>
-          <w:szCs w:val="18"/>
-        </w:rPr>
-        <w:t>childState</w:t>
-      </w:r>
-      <w:proofErr w:type="spellEnd"/>
-      <w:r>
-        <w:rPr>
-          <w:rFonts w:ascii="Menlo" w:hAnsi="Menlo" w:cs="Menlo"/>
-          <w:color w:val="839496"/>
-          <w:sz w:val="18"/>
-          <w:szCs w:val="18"/>
-        </w:rPr>
-        <w:t>[</w:t>
-      </w:r>
-      <w:proofErr w:type="spellStart"/>
-      <w:r>
-        <w:rPr>
-          <w:rFonts w:ascii="Menlo" w:hAnsi="Menlo" w:cs="Menlo"/>
-          <w:color w:val="839496"/>
-          <w:sz w:val="18"/>
-          <w:szCs w:val="18"/>
-        </w:rPr>
-        <w:t>cupFrom</w:t>
-      </w:r>
-      <w:proofErr w:type="spellEnd"/>
-      <w:r>
-        <w:rPr>
-          <w:rFonts w:ascii="Menlo" w:hAnsi="Menlo" w:cs="Menlo"/>
-          <w:color w:val="839496"/>
-          <w:sz w:val="18"/>
-          <w:szCs w:val="18"/>
-        </w:rPr>
-        <w:t xml:space="preserve">] -= </w:t>
-      </w:r>
-      <w:proofErr w:type="spellStart"/>
-      <w:r>
-        <w:rPr>
-          <w:rFonts w:ascii="Menlo" w:hAnsi="Menlo" w:cs="Menlo"/>
-          <w:color w:val="94558D"/>
-          <w:sz w:val="18"/>
-          <w:szCs w:val="18"/>
-        </w:rPr>
-        <w:t>self</w:t>
-      </w:r>
-      <w:r>
-        <w:rPr>
-          <w:rFonts w:ascii="Menlo" w:hAnsi="Menlo" w:cs="Menlo"/>
-          <w:color w:val="839496"/>
-          <w:sz w:val="18"/>
-          <w:szCs w:val="18"/>
-        </w:rPr>
-        <w:t>.getOpenSpace</w:t>
-      </w:r>
-      <w:proofErr w:type="spellEnd"/>
-      <w:r>
-        <w:rPr>
-          <w:rFonts w:ascii="Menlo" w:hAnsi="Menlo" w:cs="Menlo"/>
-          <w:color w:val="839496"/>
-          <w:sz w:val="18"/>
-          <w:szCs w:val="18"/>
-        </w:rPr>
-        <w:t>(</w:t>
-      </w:r>
-      <w:proofErr w:type="spellStart"/>
-      <w:r>
-        <w:rPr>
-          <w:rFonts w:ascii="Menlo" w:hAnsi="Menlo" w:cs="Menlo"/>
-          <w:color w:val="839496"/>
-          <w:sz w:val="18"/>
-          <w:szCs w:val="18"/>
-        </w:rPr>
-        <w:t>childState</w:t>
-      </w:r>
-      <w:proofErr w:type="spellEnd"/>
-      <w:r>
-        <w:rPr>
-          <w:rFonts w:ascii="Menlo" w:hAnsi="Menlo" w:cs="Menlo"/>
-          <w:color w:val="839496"/>
-          <w:sz w:val="18"/>
-          <w:szCs w:val="18"/>
-        </w:rPr>
-        <w:t xml:space="preserve">, </w:t>
-      </w:r>
-      <w:proofErr w:type="spellStart"/>
-      <w:r>
-        <w:rPr>
-          <w:rFonts w:ascii="Menlo" w:hAnsi="Menlo" w:cs="Menlo"/>
-          <w:color w:val="839496"/>
-          <w:sz w:val="18"/>
-          <w:szCs w:val="18"/>
-        </w:rPr>
-        <w:t>cupTo</w:t>
-      </w:r>
-      <w:proofErr w:type="spellEnd"/>
-      <w:r>
-        <w:rPr>
-          <w:rFonts w:ascii="Menlo" w:hAnsi="Menlo" w:cs="Menlo"/>
-          <w:color w:val="839496"/>
-          <w:sz w:val="18"/>
-          <w:szCs w:val="18"/>
-        </w:rPr>
-        <w:t>)</w:t>
-      </w:r>
-      <w:r>
-        <w:rPr>
-          <w:rFonts w:ascii="Menlo" w:hAnsi="Menlo" w:cs="Menlo"/>
-          <w:color w:val="839496"/>
-          <w:sz w:val="18"/>
-          <w:szCs w:val="18"/>
-        </w:rPr>
-        <w:br/>
-        <w:t xml:space="preserve">                        </w:t>
-      </w:r>
-      <w:proofErr w:type="spellStart"/>
-      <w:r>
-        <w:rPr>
-          <w:rFonts w:ascii="Menlo" w:hAnsi="Menlo" w:cs="Menlo"/>
-          <w:color w:val="839496"/>
-          <w:sz w:val="18"/>
-          <w:szCs w:val="18"/>
-        </w:rPr>
-        <w:t>childState</w:t>
-      </w:r>
-      <w:proofErr w:type="spellEnd"/>
-      <w:r>
-        <w:rPr>
-          <w:rFonts w:ascii="Menlo" w:hAnsi="Menlo" w:cs="Menlo"/>
-          <w:color w:val="839496"/>
-          <w:sz w:val="18"/>
-          <w:szCs w:val="18"/>
-        </w:rPr>
-        <w:t>[</w:t>
-      </w:r>
-      <w:proofErr w:type="spellStart"/>
-      <w:r>
-        <w:rPr>
-          <w:rFonts w:ascii="Menlo" w:hAnsi="Menlo" w:cs="Menlo"/>
-          <w:color w:val="839496"/>
-          <w:sz w:val="18"/>
-          <w:szCs w:val="18"/>
-        </w:rPr>
-        <w:t>cupTo</w:t>
-      </w:r>
-      <w:proofErr w:type="spellEnd"/>
-      <w:r>
-        <w:rPr>
-          <w:rFonts w:ascii="Menlo" w:hAnsi="Menlo" w:cs="Menlo"/>
-          <w:color w:val="839496"/>
-          <w:sz w:val="18"/>
-          <w:szCs w:val="18"/>
-        </w:rPr>
-        <w:t xml:space="preserve">] = </w:t>
-      </w:r>
-      <w:proofErr w:type="spellStart"/>
-      <w:r>
-        <w:rPr>
-          <w:rFonts w:ascii="Menlo" w:hAnsi="Menlo" w:cs="Menlo"/>
-          <w:color w:val="94558D"/>
-          <w:sz w:val="18"/>
-          <w:szCs w:val="18"/>
-        </w:rPr>
-        <w:t>self</w:t>
-      </w:r>
-      <w:r>
-        <w:rPr>
-          <w:rFonts w:ascii="Menlo" w:hAnsi="Menlo" w:cs="Menlo"/>
-          <w:color w:val="839496"/>
-          <w:sz w:val="18"/>
-          <w:szCs w:val="18"/>
-        </w:rPr>
-        <w:t>.capacity</w:t>
-      </w:r>
-      <w:proofErr w:type="spellEnd"/>
-      <w:r>
-        <w:rPr>
-          <w:rFonts w:ascii="Menlo" w:hAnsi="Menlo" w:cs="Menlo"/>
-          <w:color w:val="839496"/>
-          <w:sz w:val="18"/>
-          <w:szCs w:val="18"/>
-        </w:rPr>
-        <w:t>[</w:t>
-      </w:r>
-      <w:proofErr w:type="spellStart"/>
-      <w:r>
-        <w:rPr>
-          <w:rFonts w:ascii="Menlo" w:hAnsi="Menlo" w:cs="Menlo"/>
-          <w:color w:val="839496"/>
-          <w:sz w:val="18"/>
-          <w:szCs w:val="18"/>
-        </w:rPr>
-        <w:t>cupTo</w:t>
-      </w:r>
-      <w:proofErr w:type="spellEnd"/>
-      <w:r>
-        <w:rPr>
-          <w:rFonts w:ascii="Menlo" w:hAnsi="Menlo" w:cs="Menlo"/>
-          <w:color w:val="839496"/>
-          <w:sz w:val="18"/>
-          <w:szCs w:val="18"/>
-        </w:rPr>
-        <w:t>]</w:t>
-      </w:r>
-      <w:r>
-        <w:rPr>
-          <w:rFonts w:ascii="Menlo" w:hAnsi="Menlo" w:cs="Menlo"/>
-          <w:color w:val="839496"/>
-          <w:sz w:val="18"/>
-          <w:szCs w:val="18"/>
-        </w:rPr>
-        <w:br/>
-        <w:t xml:space="preserve">                    </w:t>
-      </w:r>
-      <w:r>
-        <w:rPr>
-          <w:rFonts w:ascii="Menlo" w:hAnsi="Menlo" w:cs="Menlo"/>
-          <w:color w:val="859900"/>
-          <w:sz w:val="18"/>
-          <w:szCs w:val="18"/>
-        </w:rPr>
-        <w:t>else</w:t>
-      </w:r>
-      <w:r>
-        <w:rPr>
-          <w:rFonts w:ascii="Menlo" w:hAnsi="Menlo" w:cs="Menlo"/>
-          <w:color w:val="839496"/>
-          <w:sz w:val="18"/>
-          <w:szCs w:val="18"/>
-        </w:rPr>
-        <w:t>:</w:t>
-      </w:r>
-      <w:r>
-        <w:rPr>
-          <w:rFonts w:ascii="Menlo" w:hAnsi="Menlo" w:cs="Menlo"/>
-          <w:color w:val="839496"/>
-          <w:sz w:val="18"/>
-          <w:szCs w:val="18"/>
-        </w:rPr>
-        <w:br/>
-        <w:t xml:space="preserve">                        </w:t>
-      </w:r>
-      <w:proofErr w:type="spellStart"/>
-      <w:r>
-        <w:rPr>
-          <w:rFonts w:ascii="Menlo" w:hAnsi="Menlo" w:cs="Menlo"/>
-          <w:color w:val="839496"/>
-          <w:sz w:val="18"/>
-          <w:szCs w:val="18"/>
-        </w:rPr>
-        <w:t>childState</w:t>
-      </w:r>
-      <w:proofErr w:type="spellEnd"/>
-      <w:r>
-        <w:rPr>
-          <w:rFonts w:ascii="Menlo" w:hAnsi="Menlo" w:cs="Menlo"/>
-          <w:color w:val="839496"/>
-          <w:sz w:val="18"/>
-          <w:szCs w:val="18"/>
-        </w:rPr>
-        <w:t>[</w:t>
-      </w:r>
-      <w:proofErr w:type="spellStart"/>
-      <w:r>
-        <w:rPr>
-          <w:rFonts w:ascii="Menlo" w:hAnsi="Menlo" w:cs="Menlo"/>
-          <w:color w:val="839496"/>
-          <w:sz w:val="18"/>
-          <w:szCs w:val="18"/>
-        </w:rPr>
-        <w:t>cupTo</w:t>
-      </w:r>
-      <w:proofErr w:type="spellEnd"/>
-      <w:r>
-        <w:rPr>
-          <w:rFonts w:ascii="Menlo" w:hAnsi="Menlo" w:cs="Menlo"/>
-          <w:color w:val="839496"/>
-          <w:sz w:val="18"/>
-          <w:szCs w:val="18"/>
-        </w:rPr>
-        <w:t xml:space="preserve">] += </w:t>
-      </w:r>
-      <w:proofErr w:type="spellStart"/>
-      <w:r>
-        <w:rPr>
-          <w:rFonts w:ascii="Menlo" w:hAnsi="Menlo" w:cs="Menlo"/>
-          <w:color w:val="839496"/>
-          <w:sz w:val="18"/>
-          <w:szCs w:val="18"/>
-        </w:rPr>
-        <w:t>childState</w:t>
-      </w:r>
-      <w:proofErr w:type="spellEnd"/>
-      <w:r>
-        <w:rPr>
-          <w:rFonts w:ascii="Menlo" w:hAnsi="Menlo" w:cs="Menlo"/>
-          <w:color w:val="839496"/>
-          <w:sz w:val="18"/>
-          <w:szCs w:val="18"/>
-        </w:rPr>
-        <w:t>[</w:t>
-      </w:r>
-      <w:proofErr w:type="spellStart"/>
-      <w:r>
-        <w:rPr>
-          <w:rFonts w:ascii="Menlo" w:hAnsi="Menlo" w:cs="Menlo"/>
-          <w:color w:val="839496"/>
-          <w:sz w:val="18"/>
-          <w:szCs w:val="18"/>
-        </w:rPr>
-        <w:t>cupFrom</w:t>
-      </w:r>
-      <w:proofErr w:type="spellEnd"/>
-      <w:r>
-        <w:rPr>
-          <w:rFonts w:ascii="Menlo" w:hAnsi="Menlo" w:cs="Menlo"/>
-          <w:color w:val="839496"/>
-          <w:sz w:val="18"/>
-          <w:szCs w:val="18"/>
-        </w:rPr>
-        <w:t>]</w:t>
-      </w:r>
-      <w:r>
-        <w:rPr>
-          <w:rFonts w:ascii="Menlo" w:hAnsi="Menlo" w:cs="Menlo"/>
-          <w:color w:val="839496"/>
-          <w:sz w:val="18"/>
-          <w:szCs w:val="18"/>
-        </w:rPr>
-        <w:br/>
-        <w:t xml:space="preserve">                        </w:t>
-      </w:r>
-      <w:proofErr w:type="spellStart"/>
-      <w:r>
-        <w:rPr>
-          <w:rFonts w:ascii="Menlo" w:hAnsi="Menlo" w:cs="Menlo"/>
-          <w:color w:val="839496"/>
-          <w:sz w:val="18"/>
-          <w:szCs w:val="18"/>
-        </w:rPr>
-        <w:t>childState</w:t>
-      </w:r>
-      <w:proofErr w:type="spellEnd"/>
-      <w:r>
-        <w:rPr>
-          <w:rFonts w:ascii="Menlo" w:hAnsi="Menlo" w:cs="Menlo"/>
-          <w:color w:val="839496"/>
-          <w:sz w:val="18"/>
-          <w:szCs w:val="18"/>
-        </w:rPr>
-        <w:t>[</w:t>
-      </w:r>
-      <w:proofErr w:type="spellStart"/>
-      <w:r>
-        <w:rPr>
-          <w:rFonts w:ascii="Menlo" w:hAnsi="Menlo" w:cs="Menlo"/>
-          <w:color w:val="839496"/>
-          <w:sz w:val="18"/>
-          <w:szCs w:val="18"/>
-        </w:rPr>
-        <w:t>cupFrom</w:t>
-      </w:r>
-      <w:proofErr w:type="spellEnd"/>
-      <w:r>
-        <w:rPr>
-          <w:rFonts w:ascii="Menlo" w:hAnsi="Menlo" w:cs="Menlo"/>
-          <w:color w:val="839496"/>
-          <w:sz w:val="18"/>
-          <w:szCs w:val="18"/>
-        </w:rPr>
-        <w:t xml:space="preserve">] = </w:t>
-      </w:r>
-      <w:r>
-        <w:rPr>
-          <w:rFonts w:ascii="Menlo" w:hAnsi="Menlo" w:cs="Menlo"/>
-          <w:color w:val="2AA198"/>
-          <w:sz w:val="18"/>
-          <w:szCs w:val="18"/>
-        </w:rPr>
-        <w:t>0</w:t>
-      </w:r>
-      <w:r>
-        <w:rPr>
-          <w:rFonts w:ascii="Menlo" w:hAnsi="Menlo" w:cs="Menlo"/>
-          <w:color w:val="2AA198"/>
-          <w:sz w:val="18"/>
-          <w:szCs w:val="18"/>
-        </w:rPr>
-        <w:br/>
-        <w:t xml:space="preserve">                    </w:t>
-      </w:r>
-      <w:proofErr w:type="spellStart"/>
-      <w:r>
-        <w:rPr>
-          <w:rFonts w:ascii="Menlo" w:hAnsi="Menlo" w:cs="Menlo"/>
-          <w:color w:val="839496"/>
-          <w:sz w:val="18"/>
-          <w:szCs w:val="18"/>
-        </w:rPr>
-        <w:t>children.append</w:t>
-      </w:r>
-      <w:proofErr w:type="spellEnd"/>
-      <w:r>
-        <w:rPr>
-          <w:rFonts w:ascii="Menlo" w:hAnsi="Menlo" w:cs="Menlo"/>
-          <w:color w:val="839496"/>
-          <w:sz w:val="18"/>
-          <w:szCs w:val="18"/>
-        </w:rPr>
-        <w:t>(</w:t>
-      </w:r>
-      <w:proofErr w:type="spellStart"/>
-      <w:r>
-        <w:rPr>
-          <w:rFonts w:ascii="Menlo" w:hAnsi="Menlo" w:cs="Menlo"/>
-          <w:color w:val="839496"/>
-          <w:sz w:val="18"/>
-          <w:szCs w:val="18"/>
-        </w:rPr>
-        <w:t>childState</w:t>
-      </w:r>
-      <w:proofErr w:type="spellEnd"/>
-      <w:r>
-        <w:rPr>
-          <w:rFonts w:ascii="Menlo" w:hAnsi="Menlo" w:cs="Menlo"/>
-          <w:color w:val="839496"/>
-          <w:sz w:val="18"/>
-          <w:szCs w:val="18"/>
-        </w:rPr>
-        <w:t>)</w:t>
-      </w:r>
-      <w:r>
-        <w:rPr>
-          <w:rFonts w:ascii="Menlo" w:hAnsi="Menlo" w:cs="Menlo"/>
-          <w:color w:val="839496"/>
-          <w:sz w:val="18"/>
-          <w:szCs w:val="18"/>
-        </w:rPr>
-        <w:br/>
-      </w:r>
-      <w:r>
-        <w:rPr>
-          <w:rFonts w:ascii="Menlo" w:hAnsi="Menlo" w:cs="Menlo"/>
-          <w:color w:val="839496"/>
-          <w:sz w:val="18"/>
-          <w:szCs w:val="18"/>
-        </w:rPr>
-        <w:br/>
-        <w:t xml:space="preserve">        </w:t>
-      </w:r>
-      <w:r>
-        <w:rPr>
-          <w:rFonts w:ascii="Menlo" w:hAnsi="Menlo" w:cs="Menlo"/>
-          <w:color w:val="859900"/>
-          <w:sz w:val="18"/>
-          <w:szCs w:val="18"/>
-        </w:rPr>
-        <w:t xml:space="preserve">return </w:t>
-      </w:r>
-      <w:r>
-        <w:rPr>
-          <w:rFonts w:ascii="Menlo" w:hAnsi="Menlo" w:cs="Menlo"/>
-          <w:color w:val="839496"/>
-          <w:sz w:val="18"/>
-          <w:szCs w:val="18"/>
-        </w:rPr>
-        <w:t>children</w:t>
-      </w:r>
-      <w:r>
-        <w:rPr>
-          <w:rFonts w:ascii="Menlo" w:hAnsi="Menlo" w:cs="Menlo"/>
-          <w:color w:val="839496"/>
-          <w:sz w:val="18"/>
-          <w:szCs w:val="18"/>
-        </w:rPr>
-        <w:br/>
-      </w:r>
-      <w:r>
-        <w:rPr>
-          <w:rFonts w:ascii="Menlo" w:hAnsi="Menlo" w:cs="Menlo"/>
-          <w:color w:val="839496"/>
-          <w:sz w:val="18"/>
-          <w:szCs w:val="18"/>
-        </w:rPr>
-        <w:br/>
-        <w:t xml:space="preserve">    </w:t>
+        <w:t># Loop through all possible 'to' and 'from' cups</w:t>
       </w:r>
       <w:r>
         <w:rPr>
@@ -4481,7 +3140,553 @@
           <w:sz w:val="18"/>
           <w:szCs w:val="18"/>
         </w:rPr>
-        <w:t># Returns whether a cup is full, given a state and the cup's index</w:t>
+        <w:br/>
+        <w:t xml:space="preserve">        </w:t>
+      </w:r>
+      <w:r>
+        <w:rPr>
+          <w:rFonts w:ascii="Menlo" w:hAnsi="Menlo" w:cs="Menlo"/>
+          <w:color w:val="859900"/>
+          <w:sz w:val="18"/>
+          <w:szCs w:val="18"/>
+        </w:rPr>
+        <w:t xml:space="preserve">for </w:t>
+      </w:r>
+      <w:r>
+        <w:rPr>
+          <w:rFonts w:ascii="Menlo" w:hAnsi="Menlo" w:cs="Menlo"/>
+          <w:color w:val="839496"/>
+          <w:sz w:val="18"/>
+          <w:szCs w:val="18"/>
+        </w:rPr>
+        <w:t xml:space="preserve">cupFrom </w:t>
+      </w:r>
+      <w:r>
+        <w:rPr>
+          <w:rFonts w:ascii="Menlo" w:hAnsi="Menlo" w:cs="Menlo"/>
+          <w:color w:val="859900"/>
+          <w:sz w:val="18"/>
+          <w:szCs w:val="18"/>
+        </w:rPr>
+        <w:t xml:space="preserve">in </w:t>
+      </w:r>
+      <w:r>
+        <w:rPr>
+          <w:rFonts w:ascii="Menlo" w:hAnsi="Menlo" w:cs="Menlo"/>
+          <w:color w:val="268BD2"/>
+          <w:sz w:val="18"/>
+          <w:szCs w:val="18"/>
+        </w:rPr>
+        <w:t>range</w:t>
+      </w:r>
+      <w:r>
+        <w:rPr>
+          <w:rFonts w:ascii="Menlo" w:hAnsi="Menlo" w:cs="Menlo"/>
+          <w:color w:val="839496"/>
+          <w:sz w:val="18"/>
+          <w:szCs w:val="18"/>
+        </w:rPr>
+        <w:t>(</w:t>
+      </w:r>
+      <w:r>
+        <w:rPr>
+          <w:rFonts w:ascii="Menlo" w:hAnsi="Menlo" w:cs="Menlo"/>
+          <w:color w:val="2AA198"/>
+          <w:sz w:val="18"/>
+          <w:szCs w:val="18"/>
+        </w:rPr>
+        <w:t>0</w:t>
+      </w:r>
+      <w:r>
+        <w:rPr>
+          <w:rFonts w:ascii="Menlo" w:hAnsi="Menlo" w:cs="Menlo"/>
+          <w:color w:val="839496"/>
+          <w:sz w:val="18"/>
+          <w:szCs w:val="18"/>
+        </w:rPr>
+        <w:t xml:space="preserve">, </w:t>
+      </w:r>
+      <w:r>
+        <w:rPr>
+          <w:rFonts w:ascii="Menlo" w:hAnsi="Menlo" w:cs="Menlo"/>
+          <w:color w:val="268BD2"/>
+          <w:sz w:val="18"/>
+          <w:szCs w:val="18"/>
+        </w:rPr>
+        <w:t>len</w:t>
+      </w:r>
+      <w:r>
+        <w:rPr>
+          <w:rFonts w:ascii="Menlo" w:hAnsi="Menlo" w:cs="Menlo"/>
+          <w:color w:val="839496"/>
+          <w:sz w:val="18"/>
+          <w:szCs w:val="18"/>
+        </w:rPr>
+        <w:t>(state)):</w:t>
+      </w:r>
+      <w:r>
+        <w:rPr>
+          <w:rFonts w:ascii="Menlo" w:hAnsi="Menlo" w:cs="Menlo"/>
+          <w:color w:val="839496"/>
+          <w:sz w:val="18"/>
+          <w:szCs w:val="18"/>
+        </w:rPr>
+        <w:br/>
+        <w:t xml:space="preserve">            </w:t>
+      </w:r>
+      <w:r>
+        <w:rPr>
+          <w:rFonts w:ascii="Menlo" w:hAnsi="Menlo" w:cs="Menlo"/>
+          <w:color w:val="859900"/>
+          <w:sz w:val="18"/>
+          <w:szCs w:val="18"/>
+        </w:rPr>
+        <w:t xml:space="preserve">for </w:t>
+      </w:r>
+      <w:r>
+        <w:rPr>
+          <w:rFonts w:ascii="Menlo" w:hAnsi="Menlo" w:cs="Menlo"/>
+          <w:color w:val="839496"/>
+          <w:sz w:val="18"/>
+          <w:szCs w:val="18"/>
+        </w:rPr>
+        <w:t xml:space="preserve">cupTo </w:t>
+      </w:r>
+      <w:r>
+        <w:rPr>
+          <w:rFonts w:ascii="Menlo" w:hAnsi="Menlo" w:cs="Menlo"/>
+          <w:color w:val="859900"/>
+          <w:sz w:val="18"/>
+          <w:szCs w:val="18"/>
+        </w:rPr>
+        <w:t xml:space="preserve">in </w:t>
+      </w:r>
+      <w:r>
+        <w:rPr>
+          <w:rFonts w:ascii="Menlo" w:hAnsi="Menlo" w:cs="Menlo"/>
+          <w:color w:val="268BD2"/>
+          <w:sz w:val="18"/>
+          <w:szCs w:val="18"/>
+        </w:rPr>
+        <w:t>range</w:t>
+      </w:r>
+      <w:r>
+        <w:rPr>
+          <w:rFonts w:ascii="Menlo" w:hAnsi="Menlo" w:cs="Menlo"/>
+          <w:color w:val="839496"/>
+          <w:sz w:val="18"/>
+          <w:szCs w:val="18"/>
+        </w:rPr>
+        <w:t>(</w:t>
+      </w:r>
+      <w:r>
+        <w:rPr>
+          <w:rFonts w:ascii="Menlo" w:hAnsi="Menlo" w:cs="Menlo"/>
+          <w:color w:val="2AA198"/>
+          <w:sz w:val="18"/>
+          <w:szCs w:val="18"/>
+        </w:rPr>
+        <w:t>0</w:t>
+      </w:r>
+      <w:r>
+        <w:rPr>
+          <w:rFonts w:ascii="Menlo" w:hAnsi="Menlo" w:cs="Menlo"/>
+          <w:color w:val="839496"/>
+          <w:sz w:val="18"/>
+          <w:szCs w:val="18"/>
+        </w:rPr>
+        <w:t xml:space="preserve">, </w:t>
+      </w:r>
+      <w:r>
+        <w:rPr>
+          <w:rFonts w:ascii="Menlo" w:hAnsi="Menlo" w:cs="Menlo"/>
+          <w:color w:val="268BD2"/>
+          <w:sz w:val="18"/>
+          <w:szCs w:val="18"/>
+        </w:rPr>
+        <w:t>len</w:t>
+      </w:r>
+      <w:r>
+        <w:rPr>
+          <w:rFonts w:ascii="Menlo" w:hAnsi="Menlo" w:cs="Menlo"/>
+          <w:color w:val="839496"/>
+          <w:sz w:val="18"/>
+          <w:szCs w:val="18"/>
+        </w:rPr>
+        <w:t>(state)):</w:t>
+      </w:r>
+      <w:r>
+        <w:rPr>
+          <w:rFonts w:ascii="Menlo" w:hAnsi="Menlo" w:cs="Menlo"/>
+          <w:color w:val="839496"/>
+          <w:sz w:val="18"/>
+          <w:szCs w:val="18"/>
+        </w:rPr>
+        <w:br/>
+        <w:t xml:space="preserve">                </w:t>
+      </w:r>
+      <w:r>
+        <w:rPr>
+          <w:rFonts w:ascii="Menlo" w:hAnsi="Menlo" w:cs="Menlo"/>
+          <w:color w:val="859900"/>
+          <w:sz w:val="18"/>
+          <w:szCs w:val="18"/>
+        </w:rPr>
+        <w:t xml:space="preserve">if </w:t>
+      </w:r>
+      <w:r>
+        <w:rPr>
+          <w:rFonts w:ascii="Menlo" w:hAnsi="Menlo" w:cs="Menlo"/>
+          <w:color w:val="839496"/>
+          <w:sz w:val="18"/>
+          <w:szCs w:val="18"/>
+        </w:rPr>
+        <w:t xml:space="preserve">(state[cupFrom] &gt; </w:t>
+      </w:r>
+      <w:r>
+        <w:rPr>
+          <w:rFonts w:ascii="Menlo" w:hAnsi="Menlo" w:cs="Menlo"/>
+          <w:color w:val="2AA198"/>
+          <w:sz w:val="18"/>
+          <w:szCs w:val="18"/>
+        </w:rPr>
+        <w:t>0</w:t>
+      </w:r>
+      <w:r>
+        <w:rPr>
+          <w:rFonts w:ascii="Menlo" w:hAnsi="Menlo" w:cs="Menlo"/>
+          <w:color w:val="839496"/>
+          <w:sz w:val="18"/>
+          <w:szCs w:val="18"/>
+        </w:rPr>
+        <w:t xml:space="preserve">) </w:t>
+      </w:r>
+      <w:r>
+        <w:rPr>
+          <w:rFonts w:ascii="Menlo" w:hAnsi="Menlo" w:cs="Menlo"/>
+          <w:color w:val="859900"/>
+          <w:sz w:val="18"/>
+          <w:szCs w:val="18"/>
+        </w:rPr>
+        <w:t xml:space="preserve">and </w:t>
+      </w:r>
+      <w:r>
+        <w:rPr>
+          <w:rFonts w:ascii="Menlo" w:hAnsi="Menlo" w:cs="Menlo"/>
+          <w:color w:val="839496"/>
+          <w:sz w:val="18"/>
+          <w:szCs w:val="18"/>
+        </w:rPr>
+        <w:t>\</w:t>
+      </w:r>
+      <w:r>
+        <w:rPr>
+          <w:rFonts w:ascii="Menlo" w:hAnsi="Menlo" w:cs="Menlo"/>
+          <w:color w:val="839496"/>
+          <w:sz w:val="18"/>
+          <w:szCs w:val="18"/>
+        </w:rPr>
+        <w:br/>
+        <w:t xml:space="preserve">                   (</w:t>
+      </w:r>
+      <w:r>
+        <w:rPr>
+          <w:rFonts w:ascii="Menlo" w:hAnsi="Menlo" w:cs="Menlo"/>
+          <w:color w:val="859900"/>
+          <w:sz w:val="18"/>
+          <w:szCs w:val="18"/>
+        </w:rPr>
+        <w:t xml:space="preserve">not </w:t>
+      </w:r>
+      <w:r>
+        <w:rPr>
+          <w:rFonts w:ascii="Menlo" w:hAnsi="Menlo" w:cs="Menlo"/>
+          <w:color w:val="94558D"/>
+          <w:sz w:val="18"/>
+          <w:szCs w:val="18"/>
+        </w:rPr>
+        <w:t>self</w:t>
+      </w:r>
+      <w:r>
+        <w:rPr>
+          <w:rFonts w:ascii="Menlo" w:hAnsi="Menlo" w:cs="Menlo"/>
+          <w:color w:val="839496"/>
+          <w:sz w:val="18"/>
+          <w:szCs w:val="18"/>
+        </w:rPr>
+        <w:t xml:space="preserve">.isFull(state, cupTo)) </w:t>
+      </w:r>
+      <w:r>
+        <w:rPr>
+          <w:rFonts w:ascii="Menlo" w:hAnsi="Menlo" w:cs="Menlo"/>
+          <w:color w:val="859900"/>
+          <w:sz w:val="18"/>
+          <w:szCs w:val="18"/>
+        </w:rPr>
+        <w:t xml:space="preserve">and </w:t>
+      </w:r>
+      <w:r>
+        <w:rPr>
+          <w:rFonts w:ascii="Menlo" w:hAnsi="Menlo" w:cs="Menlo"/>
+          <w:color w:val="839496"/>
+          <w:sz w:val="18"/>
+          <w:szCs w:val="18"/>
+        </w:rPr>
+        <w:t>\</w:t>
+      </w:r>
+      <w:r>
+        <w:rPr>
+          <w:rFonts w:ascii="Menlo" w:hAnsi="Menlo" w:cs="Menlo"/>
+          <w:color w:val="839496"/>
+          <w:sz w:val="18"/>
+          <w:szCs w:val="18"/>
+        </w:rPr>
+        <w:br/>
+        <w:t xml:space="preserve">                   (cupFrom != cupTo):</w:t>
+      </w:r>
+      <w:r>
+        <w:rPr>
+          <w:rFonts w:ascii="Menlo" w:hAnsi="Menlo" w:cs="Menlo"/>
+          <w:color w:val="839496"/>
+          <w:sz w:val="18"/>
+          <w:szCs w:val="18"/>
+        </w:rPr>
+        <w:br/>
+        <w:t xml:space="preserve">                    childState = state.copy()</w:t>
+      </w:r>
+      <w:r>
+        <w:rPr>
+          <w:rFonts w:ascii="Menlo" w:hAnsi="Menlo" w:cs="Menlo"/>
+          <w:color w:val="839496"/>
+          <w:sz w:val="18"/>
+          <w:szCs w:val="18"/>
+        </w:rPr>
+        <w:br/>
+        <w:t xml:space="preserve">                    </w:t>
+      </w:r>
+      <w:r>
+        <w:rPr>
+          <w:rFonts w:ascii="Menlo" w:hAnsi="Menlo" w:cs="Menlo"/>
+          <w:color w:val="859900"/>
+          <w:sz w:val="18"/>
+          <w:szCs w:val="18"/>
+        </w:rPr>
+        <w:t xml:space="preserve">if </w:t>
+      </w:r>
+      <w:r>
+        <w:rPr>
+          <w:rFonts w:ascii="Menlo" w:hAnsi="Menlo" w:cs="Menlo"/>
+          <w:color w:val="839496"/>
+          <w:sz w:val="18"/>
+          <w:szCs w:val="18"/>
+        </w:rPr>
+        <w:t xml:space="preserve">childState[cupFrom] &gt; </w:t>
+      </w:r>
+      <w:r>
+        <w:rPr>
+          <w:rFonts w:ascii="Menlo" w:hAnsi="Menlo" w:cs="Menlo"/>
+          <w:color w:val="94558D"/>
+          <w:sz w:val="18"/>
+          <w:szCs w:val="18"/>
+        </w:rPr>
+        <w:t>self</w:t>
+      </w:r>
+      <w:r>
+        <w:rPr>
+          <w:rFonts w:ascii="Menlo" w:hAnsi="Menlo" w:cs="Menlo"/>
+          <w:color w:val="839496"/>
+          <w:sz w:val="18"/>
+          <w:szCs w:val="18"/>
+        </w:rPr>
+        <w:t>.getOpenSpace(childState, cupTo):</w:t>
+      </w:r>
+      <w:r>
+        <w:rPr>
+          <w:rFonts w:ascii="Menlo" w:hAnsi="Menlo" w:cs="Menlo"/>
+          <w:color w:val="839496"/>
+          <w:sz w:val="18"/>
+          <w:szCs w:val="18"/>
+        </w:rPr>
+        <w:br/>
+        <w:t xml:space="preserve">                        childState[cupFrom] -= </w:t>
+      </w:r>
+      <w:r>
+        <w:rPr>
+          <w:rFonts w:ascii="Menlo" w:hAnsi="Menlo" w:cs="Menlo"/>
+          <w:color w:val="94558D"/>
+          <w:sz w:val="18"/>
+          <w:szCs w:val="18"/>
+        </w:rPr>
+        <w:t>self</w:t>
+      </w:r>
+      <w:r>
+        <w:rPr>
+          <w:rFonts w:ascii="Menlo" w:hAnsi="Menlo" w:cs="Menlo"/>
+          <w:color w:val="839496"/>
+          <w:sz w:val="18"/>
+          <w:szCs w:val="18"/>
+        </w:rPr>
+        <w:t>.getOpenSpace(childState, cupTo)</w:t>
+      </w:r>
+      <w:r>
+        <w:rPr>
+          <w:rFonts w:ascii="Menlo" w:hAnsi="Menlo" w:cs="Menlo"/>
+          <w:color w:val="839496"/>
+          <w:sz w:val="18"/>
+          <w:szCs w:val="18"/>
+        </w:rPr>
+        <w:br/>
+        <w:t xml:space="preserve">                        childState[cupTo] = </w:t>
+      </w:r>
+      <w:r>
+        <w:rPr>
+          <w:rFonts w:ascii="Menlo" w:hAnsi="Menlo" w:cs="Menlo"/>
+          <w:color w:val="94558D"/>
+          <w:sz w:val="18"/>
+          <w:szCs w:val="18"/>
+        </w:rPr>
+        <w:t>self</w:t>
+      </w:r>
+      <w:r>
+        <w:rPr>
+          <w:rFonts w:ascii="Menlo" w:hAnsi="Menlo" w:cs="Menlo"/>
+          <w:color w:val="839496"/>
+          <w:sz w:val="18"/>
+          <w:szCs w:val="18"/>
+        </w:rPr>
+        <w:t>.capacity[cupTo]</w:t>
+      </w:r>
+      <w:r>
+        <w:rPr>
+          <w:rFonts w:ascii="Menlo" w:hAnsi="Menlo" w:cs="Menlo"/>
+          <w:color w:val="839496"/>
+          <w:sz w:val="18"/>
+          <w:szCs w:val="18"/>
+        </w:rPr>
+        <w:br/>
+        <w:t xml:space="preserve">                    </w:t>
+      </w:r>
+      <w:r>
+        <w:rPr>
+          <w:rFonts w:ascii="Menlo" w:hAnsi="Menlo" w:cs="Menlo"/>
+          <w:color w:val="859900"/>
+          <w:sz w:val="18"/>
+          <w:szCs w:val="18"/>
+        </w:rPr>
+        <w:t>else</w:t>
+      </w:r>
+      <w:r>
+        <w:rPr>
+          <w:rFonts w:ascii="Menlo" w:hAnsi="Menlo" w:cs="Menlo"/>
+          <w:color w:val="839496"/>
+          <w:sz w:val="18"/>
+          <w:szCs w:val="18"/>
+        </w:rPr>
+        <w:t>:</w:t>
+      </w:r>
+      <w:r>
+        <w:rPr>
+          <w:rFonts w:ascii="Menlo" w:hAnsi="Menlo" w:cs="Menlo"/>
+          <w:color w:val="839496"/>
+          <w:sz w:val="18"/>
+          <w:szCs w:val="18"/>
+        </w:rPr>
+        <w:br/>
+        <w:t xml:space="preserve">                        childState[cupTo] += childState[cupFrom]</w:t>
+      </w:r>
+      <w:r>
+        <w:rPr>
+          <w:rFonts w:ascii="Menlo" w:hAnsi="Menlo" w:cs="Menlo"/>
+          <w:color w:val="839496"/>
+          <w:sz w:val="18"/>
+          <w:szCs w:val="18"/>
+        </w:rPr>
+        <w:br/>
+        <w:t xml:space="preserve">                        childState[cupFrom] = </w:t>
+      </w:r>
+      <w:r>
+        <w:rPr>
+          <w:rFonts w:ascii="Menlo" w:hAnsi="Menlo" w:cs="Menlo"/>
+          <w:color w:val="2AA198"/>
+          <w:sz w:val="18"/>
+          <w:szCs w:val="18"/>
+        </w:rPr>
+        <w:t>0</w:t>
+      </w:r>
+      <w:r>
+        <w:rPr>
+          <w:rFonts w:ascii="Menlo" w:hAnsi="Menlo" w:cs="Menlo"/>
+          <w:color w:val="2AA198"/>
+          <w:sz w:val="18"/>
+          <w:szCs w:val="18"/>
+        </w:rPr>
+        <w:br/>
+        <w:t xml:space="preserve">                    </w:t>
+      </w:r>
+      <w:r>
+        <w:rPr>
+          <w:rFonts w:ascii="Menlo" w:hAnsi="Menlo" w:cs="Menlo"/>
+          <w:color w:val="839496"/>
+          <w:sz w:val="18"/>
+          <w:szCs w:val="18"/>
+        </w:rPr>
+        <w:t>children.append(childState)</w:t>
+      </w:r>
+      <w:r>
+        <w:rPr>
+          <w:rFonts w:ascii="Menlo" w:hAnsi="Menlo" w:cs="Menlo"/>
+          <w:color w:val="839496"/>
+          <w:sz w:val="18"/>
+          <w:szCs w:val="18"/>
+        </w:rPr>
+        <w:br/>
+      </w:r>
+      <w:r>
+        <w:rPr>
+          <w:rFonts w:ascii="Menlo" w:hAnsi="Menlo" w:cs="Menlo"/>
+          <w:color w:val="839496"/>
+          <w:sz w:val="18"/>
+          <w:szCs w:val="18"/>
+        </w:rPr>
+        <w:br/>
+        <w:t xml:space="preserve">        </w:t>
+      </w:r>
+      <w:r>
+        <w:rPr>
+          <w:rFonts w:ascii="Menlo" w:hAnsi="Menlo" w:cs="Menlo"/>
+          <w:color w:val="859900"/>
+          <w:sz w:val="18"/>
+          <w:szCs w:val="18"/>
+        </w:rPr>
+        <w:t xml:space="preserve">return </w:t>
+      </w:r>
+      <w:r>
+        <w:rPr>
+          <w:rFonts w:ascii="Menlo" w:hAnsi="Menlo" w:cs="Menlo"/>
+          <w:color w:val="839496"/>
+          <w:sz w:val="18"/>
+          <w:szCs w:val="18"/>
+        </w:rPr>
+        <w:t>children</w:t>
+      </w:r>
+      <w:r>
+        <w:rPr>
+          <w:rFonts w:ascii="Menlo" w:hAnsi="Menlo" w:cs="Menlo"/>
+          <w:color w:val="839496"/>
+          <w:sz w:val="18"/>
+          <w:szCs w:val="18"/>
+        </w:rPr>
+        <w:br/>
+      </w:r>
+      <w:r>
+        <w:rPr>
+          <w:rFonts w:ascii="Menlo" w:hAnsi="Menlo" w:cs="Menlo"/>
+          <w:color w:val="839496"/>
+          <w:sz w:val="18"/>
+          <w:szCs w:val="18"/>
+        </w:rPr>
+        <w:br/>
+        <w:t xml:space="preserve">    </w:t>
       </w:r>
       <w:r>
         <w:rPr>
@@ -4492,151 +3697,7 @@
           <w:sz w:val="18"/>
           <w:szCs w:val="18"/>
         </w:rPr>
-        <w:br/>
-        <w:t xml:space="preserve">    </w:t>
-      </w:r>
-      <w:proofErr w:type="spellStart"/>
-      <w:r>
-        <w:rPr>
-          <w:rFonts w:ascii="Menlo" w:hAnsi="Menlo" w:cs="Menlo"/>
-          <w:color w:val="859900"/>
-          <w:sz w:val="18"/>
-          <w:szCs w:val="18"/>
-        </w:rPr>
-        <w:t>def</w:t>
-      </w:r>
-      <w:proofErr w:type="spellEnd"/>
-      <w:r>
-        <w:rPr>
-          <w:rFonts w:ascii="Menlo" w:hAnsi="Menlo" w:cs="Menlo"/>
-          <w:color w:val="859900"/>
-          <w:sz w:val="18"/>
-          <w:szCs w:val="18"/>
-        </w:rPr>
-        <w:t xml:space="preserve"> </w:t>
-      </w:r>
-      <w:proofErr w:type="spellStart"/>
-      <w:r>
-        <w:rPr>
-          <w:rFonts w:ascii="Menlo" w:hAnsi="Menlo" w:cs="Menlo"/>
-          <w:color w:val="268BD2"/>
-          <w:sz w:val="18"/>
-          <w:szCs w:val="18"/>
-        </w:rPr>
-        <w:t>isFull</w:t>
-      </w:r>
-      <w:proofErr w:type="spellEnd"/>
-      <w:r>
-        <w:rPr>
-          <w:rFonts w:ascii="Menlo" w:hAnsi="Menlo" w:cs="Menlo"/>
-          <w:color w:val="839496"/>
-          <w:sz w:val="18"/>
-          <w:szCs w:val="18"/>
-        </w:rPr>
-        <w:t>(</w:t>
-      </w:r>
-      <w:r>
-        <w:rPr>
-          <w:rFonts w:ascii="Menlo" w:hAnsi="Menlo" w:cs="Menlo"/>
-          <w:color w:val="94558D"/>
-          <w:sz w:val="18"/>
-          <w:szCs w:val="18"/>
-        </w:rPr>
-        <w:t>self</w:t>
-      </w:r>
-      <w:r>
-        <w:rPr>
-          <w:rFonts w:ascii="Menlo" w:hAnsi="Menlo" w:cs="Menlo"/>
-          <w:color w:val="839496"/>
-          <w:sz w:val="18"/>
-          <w:szCs w:val="18"/>
-        </w:rPr>
-        <w:t>, state, index):</w:t>
-      </w:r>
-      <w:r>
-        <w:rPr>
-          <w:rFonts w:ascii="Menlo" w:hAnsi="Menlo" w:cs="Menlo"/>
-          <w:color w:val="839496"/>
-          <w:sz w:val="18"/>
-          <w:szCs w:val="18"/>
-        </w:rPr>
-        <w:br/>
-        <w:t xml:space="preserve">        </w:t>
-      </w:r>
-      <w:r>
-        <w:rPr>
-          <w:rFonts w:ascii="Menlo" w:hAnsi="Menlo" w:cs="Menlo"/>
-          <w:color w:val="859900"/>
-          <w:sz w:val="18"/>
-          <w:szCs w:val="18"/>
-        </w:rPr>
-        <w:t xml:space="preserve">return True if </w:t>
-      </w:r>
-      <w:r>
-        <w:rPr>
-          <w:rFonts w:ascii="Menlo" w:hAnsi="Menlo" w:cs="Menlo"/>
-          <w:color w:val="839496"/>
-          <w:sz w:val="18"/>
-          <w:szCs w:val="18"/>
-        </w:rPr>
-        <w:t xml:space="preserve">state[index] == </w:t>
-      </w:r>
-      <w:proofErr w:type="spellStart"/>
-      <w:r>
-        <w:rPr>
-          <w:rFonts w:ascii="Menlo" w:hAnsi="Menlo" w:cs="Menlo"/>
-          <w:color w:val="94558D"/>
-          <w:sz w:val="18"/>
-          <w:szCs w:val="18"/>
-        </w:rPr>
-        <w:t>self</w:t>
-      </w:r>
-      <w:r>
-        <w:rPr>
-          <w:rFonts w:ascii="Menlo" w:hAnsi="Menlo" w:cs="Menlo"/>
-          <w:color w:val="839496"/>
-          <w:sz w:val="18"/>
-          <w:szCs w:val="18"/>
-        </w:rPr>
-        <w:t>.capacity</w:t>
-      </w:r>
-      <w:proofErr w:type="spellEnd"/>
-      <w:r>
-        <w:rPr>
-          <w:rFonts w:ascii="Menlo" w:hAnsi="Menlo" w:cs="Menlo"/>
-          <w:color w:val="839496"/>
-          <w:sz w:val="18"/>
-          <w:szCs w:val="18"/>
-        </w:rPr>
-        <w:t xml:space="preserve">[index] </w:t>
-      </w:r>
-      <w:r>
-        <w:rPr>
-          <w:rFonts w:ascii="Menlo" w:hAnsi="Menlo" w:cs="Menlo"/>
-          <w:color w:val="859900"/>
-          <w:sz w:val="18"/>
-          <w:szCs w:val="18"/>
-        </w:rPr>
-        <w:t>else False</w:t>
-      </w:r>
-      <w:r>
-        <w:rPr>
-          <w:rFonts w:ascii="Menlo" w:hAnsi="Menlo" w:cs="Menlo"/>
-          <w:color w:val="859900"/>
-          <w:sz w:val="18"/>
-          <w:szCs w:val="18"/>
-        </w:rPr>
-        <w:br/>
-      </w:r>
-      <w:r>
-        <w:rPr>
-          <w:rFonts w:ascii="Menlo" w:hAnsi="Menlo" w:cs="Menlo"/>
-          <w:color w:val="859900"/>
-          <w:sz w:val="18"/>
-          <w:szCs w:val="18"/>
-        </w:rPr>
-        <w:br/>
-        <w:t xml:space="preserve">    </w:t>
+        <w:t># Returns whether a cup is full, given a state and the cup's index</w:t>
       </w:r>
       <w:r>
         <w:rPr>
@@ -4647,7 +3708,127 @@
           <w:sz w:val="18"/>
           <w:szCs w:val="18"/>
         </w:rPr>
-        <w:t># Returns how much open space a cup has, given a state and the cup's index</w:t>
+        <w:br/>
+        <w:t xml:space="preserve">    </w:t>
+      </w:r>
+      <w:r>
+        <w:rPr>
+          <w:rFonts w:ascii="Menlo" w:hAnsi="Menlo" w:cs="Menlo"/>
+          <w:color w:val="859900"/>
+          <w:sz w:val="18"/>
+          <w:szCs w:val="18"/>
+        </w:rPr>
+        <w:t xml:space="preserve">def </w:t>
+      </w:r>
+      <w:r>
+        <w:rPr>
+          <w:rFonts w:ascii="Menlo" w:hAnsi="Menlo" w:cs="Menlo"/>
+          <w:color w:val="268BD2"/>
+          <w:sz w:val="18"/>
+          <w:szCs w:val="18"/>
+        </w:rPr>
+        <w:t>isFull</w:t>
+      </w:r>
+      <w:r>
+        <w:rPr>
+          <w:rFonts w:ascii="Menlo" w:hAnsi="Menlo" w:cs="Menlo"/>
+          <w:color w:val="839496"/>
+          <w:sz w:val="18"/>
+          <w:szCs w:val="18"/>
+        </w:rPr>
+        <w:t>(</w:t>
+      </w:r>
+      <w:r>
+        <w:rPr>
+          <w:rFonts w:ascii="Menlo" w:hAnsi="Menlo" w:cs="Menlo"/>
+          <w:color w:val="94558D"/>
+          <w:sz w:val="18"/>
+          <w:szCs w:val="18"/>
+        </w:rPr>
+        <w:t>self</w:t>
+      </w:r>
+      <w:r>
+        <w:rPr>
+          <w:rFonts w:ascii="Menlo" w:hAnsi="Menlo" w:cs="Menlo"/>
+          <w:color w:val="839496"/>
+          <w:sz w:val="18"/>
+          <w:szCs w:val="18"/>
+        </w:rPr>
+        <w:t>, state, index):</w:t>
+      </w:r>
+      <w:r>
+        <w:rPr>
+          <w:rFonts w:ascii="Menlo" w:hAnsi="Menlo" w:cs="Menlo"/>
+          <w:color w:val="839496"/>
+          <w:sz w:val="18"/>
+          <w:szCs w:val="18"/>
+        </w:rPr>
+        <w:br/>
+        <w:t xml:space="preserve">        </w:t>
+      </w:r>
+      <w:r>
+        <w:rPr>
+          <w:rFonts w:ascii="Menlo" w:hAnsi="Menlo" w:cs="Menlo"/>
+          <w:color w:val="859900"/>
+          <w:sz w:val="18"/>
+          <w:szCs w:val="18"/>
+        </w:rPr>
+        <w:t xml:space="preserve">return True if </w:t>
+      </w:r>
+      <w:r>
+        <w:rPr>
+          <w:rFonts w:ascii="Menlo" w:hAnsi="Menlo" w:cs="Menlo"/>
+          <w:color w:val="839496"/>
+          <w:sz w:val="18"/>
+          <w:szCs w:val="18"/>
+        </w:rPr>
+        <w:t xml:space="preserve">state[index] == </w:t>
+      </w:r>
+      <w:r>
+        <w:rPr>
+          <w:rFonts w:ascii="Menlo" w:hAnsi="Menlo" w:cs="Menlo"/>
+          <w:color w:val="94558D"/>
+          <w:sz w:val="18"/>
+          <w:szCs w:val="18"/>
+        </w:rPr>
+        <w:t>self</w:t>
+      </w:r>
+      <w:r>
+        <w:rPr>
+          <w:rFonts w:ascii="Menlo" w:hAnsi="Menlo" w:cs="Menlo"/>
+          <w:color w:val="839496"/>
+          <w:sz w:val="18"/>
+          <w:szCs w:val="18"/>
+        </w:rPr>
+        <w:t xml:space="preserve">.capacity[index] </w:t>
+      </w:r>
+      <w:r>
+        <w:rPr>
+          <w:rFonts w:ascii="Menlo" w:hAnsi="Menlo" w:cs="Menlo"/>
+          <w:color w:val="859900"/>
+          <w:sz w:val="18"/>
+          <w:szCs w:val="18"/>
+        </w:rPr>
+        <w:t>else False</w:t>
+      </w:r>
+      <w:r>
+        <w:rPr>
+          <w:rFonts w:ascii="Menlo" w:hAnsi="Menlo" w:cs="Menlo"/>
+          <w:color w:val="859900"/>
+          <w:sz w:val="18"/>
+          <w:szCs w:val="18"/>
+        </w:rPr>
+        <w:br/>
+      </w:r>
+      <w:r>
+        <w:rPr>
+          <w:rFonts w:ascii="Menlo" w:hAnsi="Menlo" w:cs="Menlo"/>
+          <w:color w:val="859900"/>
+          <w:sz w:val="18"/>
+          <w:szCs w:val="18"/>
+        </w:rPr>
+        <w:br/>
+        <w:t xml:space="preserve">    </w:t>
       </w:r>
       <w:r>
         <w:rPr>
@@ -4658,10 +3839,20 @@
           <w:sz w:val="18"/>
           <w:szCs w:val="18"/>
         </w:rPr>
+        <w:t># Returns how much open space a cup has, given a state and the cup's index</w:t>
+      </w:r>
+      <w:r>
+        <w:rPr>
+          <w:rFonts w:ascii="Menlo" w:hAnsi="Menlo" w:cs="Menlo"/>
+          <w:i/>
+          <w:iCs/>
+          <w:color w:val="586E75"/>
+          <w:sz w:val="18"/>
+          <w:szCs w:val="18"/>
+        </w:rPr>
         <w:br/>
         <w:t xml:space="preserve">    </w:t>
       </w:r>
-      <w:proofErr w:type="spellStart"/>
       <w:r>
         <w:rPr>
           <w:rFonts w:ascii="Menlo" w:hAnsi="Menlo" w:cs="Menlo"/>
@@ -4669,19 +3860,8 @@
           <w:sz w:val="18"/>
           <w:szCs w:val="18"/>
         </w:rPr>
-        <w:t>def</w:t>
-      </w:r>
-      <w:proofErr w:type="spellEnd"/>
-      <w:r>
-        <w:rPr>
-          <w:rFonts w:ascii="Menlo" w:hAnsi="Menlo" w:cs="Menlo"/>
-          <w:color w:val="859900"/>
-          <w:sz w:val="18"/>
-          <w:szCs w:val="18"/>
-        </w:rPr>
-        <w:t xml:space="preserve"> </w:t>
-      </w:r>
-      <w:proofErr w:type="spellStart"/>
+        <w:t xml:space="preserve">def </w:t>
+      </w:r>
       <w:r>
         <w:rPr>
           <w:rFonts w:ascii="Menlo" w:hAnsi="Menlo" w:cs="Menlo"/>
@@ -4691,7 +3871,6 @@
         </w:rPr>
         <w:t>getOpenSpace</w:t>
       </w:r>
-      <w:proofErr w:type="spellEnd"/>
       <w:r>
         <w:rPr>
           <w:rFonts w:ascii="Menlo" w:hAnsi="Menlo" w:cs="Menlo"/>
@@ -4738,7 +3917,6 @@
         </w:rPr>
         <w:t xml:space="preserve">return </w:t>
       </w:r>
-      <w:proofErr w:type="spellStart"/>
       <w:r>
         <w:rPr>
           <w:rFonts w:ascii="Menlo" w:hAnsi="Menlo" w:cs="Menlo"/>
@@ -4755,17 +3933,7 @@
           <w:sz w:val="18"/>
           <w:szCs w:val="18"/>
         </w:rPr>
-        <w:t>.capacity</w:t>
-      </w:r>
-      <w:proofErr w:type="spellEnd"/>
-      <w:r>
-        <w:rPr>
-          <w:rFonts w:ascii="Menlo" w:hAnsi="Menlo" w:cs="Menlo"/>
-          <w:color w:val="839496"/>
-          <w:sz w:val="18"/>
-          <w:szCs w:val="18"/>
-        </w:rPr>
-        <w:t>[index] - state[index]</w:t>
+        <w:t>.capacity[index] - state[index]</w:t>
       </w:r>
       <w:r>
         <w:rPr>
@@ -4793,46 +3961,7 @@
           <w:szCs w:val="18"/>
         </w:rPr>
         <w:br/>
-      </w:r>
-      <w:proofErr w:type="spellStart"/>
-      <w:r>
-        <w:rPr>
-          <w:rFonts w:ascii="Menlo" w:hAnsi="Menlo" w:cs="Menlo"/>
-          <w:color w:val="839496"/>
-          <w:sz w:val="18"/>
-          <w:szCs w:val="18"/>
-        </w:rPr>
-        <w:t>problemSpace</w:t>
-      </w:r>
-      <w:proofErr w:type="spellEnd"/>
-      <w:r>
-        <w:rPr>
-          <w:rFonts w:ascii="Menlo" w:hAnsi="Menlo" w:cs="Menlo"/>
-          <w:color w:val="839496"/>
-          <w:sz w:val="18"/>
-          <w:szCs w:val="18"/>
-        </w:rPr>
-        <w:t xml:space="preserve"> = </w:t>
-      </w:r>
-      <w:proofErr w:type="spellStart"/>
-      <w:r>
-        <w:rPr>
-          <w:rFonts w:ascii="Menlo" w:hAnsi="Menlo" w:cs="Menlo"/>
-          <w:color w:val="839496"/>
-          <w:sz w:val="18"/>
-          <w:szCs w:val="18"/>
-        </w:rPr>
-        <w:t>ProblemSpace</w:t>
-      </w:r>
-      <w:proofErr w:type="spellEnd"/>
-      <w:r>
-        <w:rPr>
-          <w:rFonts w:ascii="Menlo" w:hAnsi="Menlo" w:cs="Menlo"/>
-          <w:color w:val="839496"/>
-          <w:sz w:val="18"/>
-          <w:szCs w:val="18"/>
-        </w:rPr>
-        <w:t>([</w:t>
+        <w:t>problemSpace = ProblemSpace([</w:t>
       </w:r>
       <w:r>
         <w:rPr>
@@ -5003,28 +4132,21 @@
           <w:sz w:val="18"/>
           <w:szCs w:val="18"/>
         </w:rPr>
-        <w:t>(</w:t>
-      </w:r>
-      <w:proofErr w:type="spellStart"/>
-      <w:r>
-        <w:rPr>
-          <w:rFonts w:ascii="Menlo" w:hAnsi="Menlo" w:cs="Menlo"/>
-          <w:color w:val="839496"/>
-          <w:sz w:val="18"/>
-          <w:szCs w:val="18"/>
-        </w:rPr>
-        <w:t>problemSpace.milkDFS</w:t>
-      </w:r>
-      <w:proofErr w:type="spellEnd"/>
-      <w:r>
-        <w:rPr>
-          <w:rFonts w:ascii="Menlo" w:hAnsi="Menlo" w:cs="Menlo"/>
-          <w:color w:val="839496"/>
-          <w:sz w:val="18"/>
-          <w:szCs w:val="18"/>
-        </w:rPr>
-        <w:t>())</w:t>
-      </w:r>
+        <w:t>(problemSpace.milkDFS())</w:t>
+      </w:r>
+    </w:p>
+    <w:p>
+      <w:pPr>
+        <w:pStyle w:val="HTMLPreformatted"/>
+        <w:shd w:val="clear" w:color="auto" w:fill="002B36"/>
+        <w:spacing w:after="240"/>
+        <w:rPr>
+          <w:rFonts w:ascii="Menlo" w:hAnsi="Menlo" w:cs="Menlo"/>
+          <w:color w:val="839496"/>
+          <w:sz w:val="18"/>
+          <w:szCs w:val="18"/>
+        </w:rPr>
+      </w:pPr>
     </w:p>
     <w:p/>
     <w:p>

</xml_diff>